<commit_message>
on est la hein
</commit_message>
<xml_diff>
--- a/DiagrammeWesternFinal.docx
+++ b/DiagrammeWesternFinal.docx
@@ -3,8 +3,2302 @@
 <w:document xmlns:wpc="http://schemas.microsoft.com/office/word/2010/wordprocessingCanvas" xmlns:cx="http://schemas.microsoft.com/office/drawing/2014/chartex" xmlns:cx1="http://schemas.microsoft.com/office/drawing/2015/9/8/chartex" xmlns:cx2="http://schemas.microsoft.com/office/drawing/2015/10/21/chartex" xmlns:cx3="http://schemas.microsoft.com/office/drawing/2016/5/9/chartex" xmlns:cx4="http://schemas.microsoft.com/office/drawing/2016/5/10/chartex" xmlns:cx5="http://schemas.microsoft.com/office/drawing/2016/5/11/chartex" xmlns:cx6="http://schemas.microsoft.com/office/drawing/2016/5/12/chartex" xmlns:cx7="http://schemas.microsoft.com/office/drawing/2016/5/13/chartex" xmlns:cx8="http://schemas.microsoft.com/office/drawing/2016/5/14/chartex" xmlns:mc="http://schemas.openxmlformats.org/markup-compatibility/2006" xmlns:aink="http://schemas.microsoft.com/office/drawing/2016/ink" xmlns:am3d="http://schemas.microsoft.com/office/drawing/2017/model3d" xmlns:o="urn:schemas-microsoft-com:office:office" xmlns:r="http://schemas.openxmlformats.org/officeDocument/2006/relationships" xmlns:m="http://schemas.openxmlformats.org/officeDocument/2006/math" xmlns:v="urn:schemas-microsoft-com:vml" xmlns:wp14="http://schemas.microsoft.com/office/word/2010/wordprocessingDrawing" xmlns:wp="http://schemas.openxmlformats.org/drawingml/2006/wordprocessingDrawing" xmlns:w10="urn:schemas-microsoft-com:office:word" xmlns:w="http://schemas.openxmlformats.org/wordprocessingml/2006/main" xmlns:w14="http://schemas.microsoft.com/office/word/2010/wordml" xmlns:w15="http://schemas.microsoft.com/office/word/2012/wordml" xmlns:w16cid="http://schemas.microsoft.com/office/word/2016/wordml/cid" xmlns:w16se="http://schemas.microsoft.com/office/word/2015/wordml/symex" xmlns:wpg="http://schemas.microsoft.com/office/word/2010/wordprocessingGroup" xmlns:wpi="http://schemas.microsoft.com/office/word/2010/wordprocessingInk" xmlns:wne="http://schemas.microsoft.com/office/word/2006/wordml" xmlns:wps="http://schemas.microsoft.com/office/word/2010/wordprocessingShape" mc:Ignorable="w14 w15 w16se w16cid wp14">
   <w:body>
     <w:p>
-      <w:bookmarkStart w:id="0" w:name="_GoBack"/>
-      <w:bookmarkEnd w:id="0"/>
+      <w:r>
+        <w:rPr>
+          <w:noProof/>
+        </w:rPr>
+        <mc:AlternateContent>
+          <mc:Choice Requires="wps">
+            <w:drawing>
+              <wp:anchor distT="0" distB="0" distL="114300" distR="114300" simplePos="0" relativeHeight="251668480" behindDoc="0" locked="0" layoutInCell="1" allowOverlap="1" wp14:anchorId="620A769C" wp14:editId="4675173D">
+                <wp:simplePos x="0" y="0"/>
+                <wp:positionH relativeFrom="margin">
+                  <wp:posOffset>-614375</wp:posOffset>
+                </wp:positionH>
+                <wp:positionV relativeFrom="paragraph">
+                  <wp:posOffset>2356103</wp:posOffset>
+                </wp:positionV>
+                <wp:extent cx="1627505" cy="1696662"/>
+                <wp:effectExtent l="0" t="0" r="10795" b="18415"/>
+                <wp:wrapNone/>
+                <wp:docPr id="24" name="Zone de texte 24"/>
+                <wp:cNvGraphicFramePr/>
+                <a:graphic xmlns:a="http://schemas.openxmlformats.org/drawingml/2006/main">
+                  <a:graphicData uri="http://schemas.microsoft.com/office/word/2010/wordprocessingShape">
+                    <wps:wsp>
+                      <wps:cNvSpPr txBox="1"/>
+                      <wps:spPr>
+                        <a:xfrm>
+                          <a:off x="0" y="0"/>
+                          <a:ext cx="1627505" cy="1696662"/>
+                        </a:xfrm>
+                        <a:prstGeom prst="rect">
+                          <a:avLst/>
+                        </a:prstGeom>
+                        <a:solidFill>
+                          <a:schemeClr val="bg1">
+                            <a:lumMod val="95000"/>
+                          </a:schemeClr>
+                        </a:solidFill>
+                        <a:ln w="12700">
+                          <a:solidFill>
+                            <a:prstClr val="black"/>
+                          </a:solidFill>
+                        </a:ln>
+                      </wps:spPr>
+                      <wps:txbx>
+                        <w:txbxContent>
+                          <w:p>
+                            <w:pPr>
+                              <w:rPr>
+                                <w:b/>
+                                <w:sz w:val="18"/>
+                                <w:szCs w:val="18"/>
+                                <w:lang w:val="en-GB"/>
+                              </w:rPr>
+                            </w:pPr>
+                            <w:r>
+                              <w:rPr>
+                                <w:b/>
+                                <w:lang w:val="en-GB"/>
+                              </w:rPr>
+                              <w:t>Dame</w:t>
+                            </w:r>
+                            <w:r>
+                              <w:rPr>
+                                <w:b/>
+                                <w:lang w:val="en-GB"/>
+                              </w:rPr>
+                              <w:br/>
+                            </w:r>
+                            <w:r>
+                              <w:rPr>
+                                <w:b/>
+                                <w:color w:val="4472C4" w:themeColor="accent1"/>
+                                <w:sz w:val="18"/>
+                                <w:szCs w:val="18"/>
+                                <w:lang w:val="en-GB"/>
+                              </w:rPr>
+                              <w:br/>
+                              <w:t>String</w:t>
+                            </w:r>
+                            <w:r>
+                              <w:rPr>
+                                <w:b/>
+                                <w:color w:val="4472C4" w:themeColor="accent1"/>
+                                <w:sz w:val="18"/>
+                                <w:szCs w:val="18"/>
+                                <w:lang w:val="en-GB"/>
+                              </w:rPr>
+                              <w:t xml:space="preserve"> c</w:t>
+                            </w:r>
+                            <w:r>
+                              <w:rPr>
+                                <w:b/>
+                                <w:color w:val="4472C4" w:themeColor="accent1"/>
+                                <w:sz w:val="18"/>
+                                <w:szCs w:val="18"/>
+                                <w:lang w:val="en-GB"/>
+                              </w:rPr>
+                              <w:t>ouleurRobe</w:t>
+                            </w:r>
+                            <w:r>
+                              <w:rPr>
+                                <w:b/>
+                                <w:color w:val="4472C4" w:themeColor="accent1"/>
+                                <w:sz w:val="18"/>
+                                <w:szCs w:val="18"/>
+                                <w:lang w:val="en-GB"/>
+                              </w:rPr>
+                              <w:br/>
+                              <w:t>Boolean estKidnappee</w:t>
+                            </w:r>
+                            <w:r>
+                              <w:rPr>
+                                <w:b/>
+                                <w:color w:val="4472C4" w:themeColor="accent1"/>
+                                <w:sz w:val="18"/>
+                                <w:szCs w:val="18"/>
+                                <w:lang w:val="en-GB"/>
+                              </w:rPr>
+                              <w:br/>
+                            </w:r>
+                            <w:r>
+                              <w:rPr>
+                                <w:b/>
+                                <w:lang w:val="en-GB"/>
+                              </w:rPr>
+                              <w:t>-----------------------------</w:t>
+                            </w:r>
+                            <w:r>
+                              <w:rPr>
+                                <w:b/>
+                                <w:lang w:val="en-GB"/>
+                              </w:rPr>
+                              <w:t>----</w:t>
+                            </w:r>
+                            <w:r>
+                              <w:rPr>
+                                <w:b/>
+                                <w:lang w:val="en-GB"/>
+                              </w:rPr>
+                              <w:br/>
+                            </w:r>
+                            <w:r>
+                              <w:rPr>
+                                <w:b/>
+                                <w:sz w:val="18"/>
+                                <w:szCs w:val="18"/>
+                                <w:lang w:val="en-GB"/>
+                              </w:rPr>
+                              <w:t xml:space="preserve">Void </w:t>
+                            </w:r>
+                            <w:r>
+                              <w:rPr>
+                                <w:b/>
+                                <w:sz w:val="18"/>
+                                <w:szCs w:val="18"/>
+                                <w:lang w:val="en-GB"/>
+                              </w:rPr>
+                              <w:t xml:space="preserve">@ </w:t>
+                            </w:r>
+                            <w:r>
+                              <w:rPr>
+                                <w:b/>
+                                <w:sz w:val="18"/>
+                                <w:szCs w:val="18"/>
+                                <w:lang w:val="en-GB"/>
+                              </w:rPr>
+                              <w:t>seP</w:t>
+                            </w:r>
+                            <w:r>
+                              <w:rPr>
+                                <w:b/>
+                                <w:sz w:val="18"/>
+                                <w:szCs w:val="18"/>
+                                <w:lang w:val="en-GB"/>
+                              </w:rPr>
+                              <w:t>resenter</w:t>
+                            </w:r>
+                            <w:r>
+                              <w:rPr>
+                                <w:b/>
+                                <w:sz w:val="18"/>
+                                <w:szCs w:val="18"/>
+                                <w:lang w:val="en-GB"/>
+                              </w:rPr>
+                              <w:t xml:space="preserve"> ()</w:t>
+                            </w:r>
+                            <w:r>
+                              <w:rPr>
+                                <w:b/>
+                                <w:color w:val="4472C4" w:themeColor="accent1"/>
+                                <w:sz w:val="18"/>
+                                <w:szCs w:val="18"/>
+                                <w:lang w:val="en-GB"/>
+                              </w:rPr>
+                              <w:br/>
+                            </w:r>
+                            <w:r>
+                              <w:rPr>
+                                <w:b/>
+                                <w:sz w:val="18"/>
+                                <w:szCs w:val="18"/>
+                                <w:lang w:val="en-GB"/>
+                              </w:rPr>
+                              <w:t xml:space="preserve">Void </w:t>
+                            </w:r>
+                            <w:r>
+                              <w:rPr>
+                                <w:b/>
+                                <w:sz w:val="18"/>
+                                <w:szCs w:val="18"/>
+                                <w:lang w:val="en-GB"/>
+                              </w:rPr>
+                              <w:t>SeFaireEnlever</w:t>
+                            </w:r>
+                            <w:r>
+                              <w:rPr>
+                                <w:b/>
+                                <w:sz w:val="18"/>
+                                <w:szCs w:val="18"/>
+                                <w:lang w:val="en-GB"/>
+                              </w:rPr>
+                              <w:t xml:space="preserve"> (Homme)</w:t>
+                            </w:r>
+                            <w:r>
+                              <w:rPr>
+                                <w:b/>
+                                <w:sz w:val="18"/>
+                                <w:szCs w:val="18"/>
+                                <w:lang w:val="en-GB"/>
+                              </w:rPr>
+                              <w:br/>
+                            </w:r>
+                            <w:r>
+                              <w:rPr>
+                                <w:b/>
+                                <w:sz w:val="18"/>
+                                <w:szCs w:val="18"/>
+                                <w:lang w:val="en-GB"/>
+                              </w:rPr>
+                              <w:t xml:space="preserve">Void </w:t>
+                            </w:r>
+                            <w:r>
+                              <w:rPr>
+                                <w:b/>
+                                <w:sz w:val="18"/>
+                                <w:szCs w:val="18"/>
+                                <w:lang w:val="en-GB"/>
+                              </w:rPr>
+                              <w:t>SeFaireLibérer</w:t>
+                            </w:r>
+                            <w:r>
+                              <w:rPr>
+                                <w:b/>
+                                <w:sz w:val="18"/>
+                                <w:szCs w:val="18"/>
+                                <w:lang w:val="en-GB"/>
+                              </w:rPr>
+                              <w:t xml:space="preserve"> (Homme)</w:t>
+                            </w:r>
+                            <w:r>
+                              <w:rPr>
+                                <w:b/>
+                                <w:sz w:val="18"/>
+                                <w:szCs w:val="18"/>
+                                <w:lang w:val="en-GB"/>
+                              </w:rPr>
+                              <w:br/>
+                            </w:r>
+                            <w:r>
+                              <w:rPr>
+                                <w:b/>
+                                <w:color w:val="000000" w:themeColor="text1"/>
+                                <w:sz w:val="18"/>
+                                <w:szCs w:val="18"/>
+                                <w:lang w:val="en-GB"/>
+                              </w:rPr>
+                              <w:t xml:space="preserve">void </w:t>
+                            </w:r>
+                            <w:proofErr w:type="spellStart"/>
+                            <w:r>
+                              <w:rPr>
+                                <w:b/>
+                                <w:color w:val="000000" w:themeColor="text1"/>
+                                <w:sz w:val="18"/>
+                                <w:szCs w:val="18"/>
+                                <w:lang w:val="en-GB"/>
+                              </w:rPr>
+                              <w:t>annoncerPosition</w:t>
+                            </w:r>
+                            <w:proofErr w:type="spellEnd"/>
+                            <w:r>
+                              <w:rPr>
+                                <w:b/>
+                                <w:color w:val="000000" w:themeColor="text1"/>
+                                <w:sz w:val="18"/>
+                                <w:szCs w:val="18"/>
+                                <w:lang w:val="en-GB"/>
+                              </w:rPr>
+                              <w:t>()</w:t>
+                            </w:r>
+                            <w:r>
+                              <w:rPr>
+                                <w:b/>
+                                <w:sz w:val="18"/>
+                                <w:szCs w:val="18"/>
+                                <w:lang w:val="en-GB"/>
+                              </w:rPr>
+                              <w:br/>
+                            </w:r>
+                          </w:p>
+                        </w:txbxContent>
+                      </wps:txbx>
+                      <wps:bodyPr rot="0" spcFirstLastPara="0" vertOverflow="overflow" horzOverflow="overflow" vert="horz" wrap="square" lIns="91440" tIns="45720" rIns="91440" bIns="45720" numCol="1" spcCol="0" rtlCol="0" fromWordArt="0" anchor="t" anchorCtr="0" forceAA="0" compatLnSpc="1">
+                        <a:prstTxWarp prst="textNoShape">
+                          <a:avLst/>
+                        </a:prstTxWarp>
+                        <a:noAutofit/>
+                      </wps:bodyPr>
+                    </wps:wsp>
+                  </a:graphicData>
+                </a:graphic>
+                <wp14:sizeRelH relativeFrom="margin">
+                  <wp14:pctWidth>0</wp14:pctWidth>
+                </wp14:sizeRelH>
+                <wp14:sizeRelV relativeFrom="margin">
+                  <wp14:pctHeight>0</wp14:pctHeight>
+                </wp14:sizeRelV>
+              </wp:anchor>
+            </w:drawing>
+          </mc:Choice>
+          <mc:Fallback>
+            <w:pict>
+              <v:shapetype w14:anchorId="620A769C" id="_x0000_t202" coordsize="21600,21600" o:spt="202" path="m,l,21600r21600,l21600,xe">
+                <v:stroke joinstyle="miter"/>
+                <v:path gradientshapeok="t" o:connecttype="rect"/>
+              </v:shapetype>
+              <v:shape id="Zone de texte 24" o:spid="_x0000_s1026" type="#_x0000_t202" style="position:absolute;margin-left:-48.4pt;margin-top:185.5pt;width:128.15pt;height:133.6pt;z-index:251668480;visibility:visible;mso-wrap-style:square;mso-width-percent:0;mso-height-percent:0;mso-wrap-distance-left:9pt;mso-wrap-distance-top:0;mso-wrap-distance-right:9pt;mso-wrap-distance-bottom:0;mso-position-horizontal:absolute;mso-position-horizontal-relative:margin;mso-position-vertical:absolute;mso-position-vertical-relative:text;mso-width-percent:0;mso-height-percent:0;mso-width-relative:margin;mso-height-relative:margin;v-text-anchor:top" o:gfxdata="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" fillcolor="#f2f2f2 [3052]" strokeweight="1pt">
+                <v:textbox>
+                  <w:txbxContent>
+                    <w:p>
+                      <w:pPr>
+                        <w:rPr>
+                          <w:b/>
+                          <w:sz w:val="18"/>
+                          <w:szCs w:val="18"/>
+                          <w:lang w:val="en-GB"/>
+                        </w:rPr>
+                      </w:pPr>
+                      <w:r>
+                        <w:rPr>
+                          <w:b/>
+                          <w:lang w:val="en-GB"/>
+                        </w:rPr>
+                        <w:t>Dame</w:t>
+                      </w:r>
+                      <w:r>
+                        <w:rPr>
+                          <w:b/>
+                          <w:lang w:val="en-GB"/>
+                        </w:rPr>
+                        <w:br/>
+                      </w:r>
+                      <w:r>
+                        <w:rPr>
+                          <w:b/>
+                          <w:color w:val="4472C4" w:themeColor="accent1"/>
+                          <w:sz w:val="18"/>
+                          <w:szCs w:val="18"/>
+                          <w:lang w:val="en-GB"/>
+                        </w:rPr>
+                        <w:br/>
+                        <w:t>String</w:t>
+                      </w:r>
+                      <w:r>
+                        <w:rPr>
+                          <w:b/>
+                          <w:color w:val="4472C4" w:themeColor="accent1"/>
+                          <w:sz w:val="18"/>
+                          <w:szCs w:val="18"/>
+                          <w:lang w:val="en-GB"/>
+                        </w:rPr>
+                        <w:t xml:space="preserve"> c</w:t>
+                      </w:r>
+                      <w:r>
+                        <w:rPr>
+                          <w:b/>
+                          <w:color w:val="4472C4" w:themeColor="accent1"/>
+                          <w:sz w:val="18"/>
+                          <w:szCs w:val="18"/>
+                          <w:lang w:val="en-GB"/>
+                        </w:rPr>
+                        <w:t>ouleurRobe</w:t>
+                      </w:r>
+                      <w:r>
+                        <w:rPr>
+                          <w:b/>
+                          <w:color w:val="4472C4" w:themeColor="accent1"/>
+                          <w:sz w:val="18"/>
+                          <w:szCs w:val="18"/>
+                          <w:lang w:val="en-GB"/>
+                        </w:rPr>
+                        <w:br/>
+                        <w:t>Boolean estKidnappee</w:t>
+                      </w:r>
+                      <w:r>
+                        <w:rPr>
+                          <w:b/>
+                          <w:color w:val="4472C4" w:themeColor="accent1"/>
+                          <w:sz w:val="18"/>
+                          <w:szCs w:val="18"/>
+                          <w:lang w:val="en-GB"/>
+                        </w:rPr>
+                        <w:br/>
+                      </w:r>
+                      <w:r>
+                        <w:rPr>
+                          <w:b/>
+                          <w:lang w:val="en-GB"/>
+                        </w:rPr>
+                        <w:t>-----------------------------</w:t>
+                      </w:r>
+                      <w:r>
+                        <w:rPr>
+                          <w:b/>
+                          <w:lang w:val="en-GB"/>
+                        </w:rPr>
+                        <w:t>----</w:t>
+                      </w:r>
+                      <w:r>
+                        <w:rPr>
+                          <w:b/>
+                          <w:lang w:val="en-GB"/>
+                        </w:rPr>
+                        <w:br/>
+                      </w:r>
+                      <w:r>
+                        <w:rPr>
+                          <w:b/>
+                          <w:sz w:val="18"/>
+                          <w:szCs w:val="18"/>
+                          <w:lang w:val="en-GB"/>
+                        </w:rPr>
+                        <w:t xml:space="preserve">Void </w:t>
+                      </w:r>
+                      <w:r>
+                        <w:rPr>
+                          <w:b/>
+                          <w:sz w:val="18"/>
+                          <w:szCs w:val="18"/>
+                          <w:lang w:val="en-GB"/>
+                        </w:rPr>
+                        <w:t xml:space="preserve">@ </w:t>
+                      </w:r>
+                      <w:r>
+                        <w:rPr>
+                          <w:b/>
+                          <w:sz w:val="18"/>
+                          <w:szCs w:val="18"/>
+                          <w:lang w:val="en-GB"/>
+                        </w:rPr>
+                        <w:t>seP</w:t>
+                      </w:r>
+                      <w:r>
+                        <w:rPr>
+                          <w:b/>
+                          <w:sz w:val="18"/>
+                          <w:szCs w:val="18"/>
+                          <w:lang w:val="en-GB"/>
+                        </w:rPr>
+                        <w:t>resenter</w:t>
+                      </w:r>
+                      <w:r>
+                        <w:rPr>
+                          <w:b/>
+                          <w:sz w:val="18"/>
+                          <w:szCs w:val="18"/>
+                          <w:lang w:val="en-GB"/>
+                        </w:rPr>
+                        <w:t xml:space="preserve"> ()</w:t>
+                      </w:r>
+                      <w:r>
+                        <w:rPr>
+                          <w:b/>
+                          <w:color w:val="4472C4" w:themeColor="accent1"/>
+                          <w:sz w:val="18"/>
+                          <w:szCs w:val="18"/>
+                          <w:lang w:val="en-GB"/>
+                        </w:rPr>
+                        <w:br/>
+                      </w:r>
+                      <w:r>
+                        <w:rPr>
+                          <w:b/>
+                          <w:sz w:val="18"/>
+                          <w:szCs w:val="18"/>
+                          <w:lang w:val="en-GB"/>
+                        </w:rPr>
+                        <w:t xml:space="preserve">Void </w:t>
+                      </w:r>
+                      <w:r>
+                        <w:rPr>
+                          <w:b/>
+                          <w:sz w:val="18"/>
+                          <w:szCs w:val="18"/>
+                          <w:lang w:val="en-GB"/>
+                        </w:rPr>
+                        <w:t>SeFaireEnlever</w:t>
+                      </w:r>
+                      <w:r>
+                        <w:rPr>
+                          <w:b/>
+                          <w:sz w:val="18"/>
+                          <w:szCs w:val="18"/>
+                          <w:lang w:val="en-GB"/>
+                        </w:rPr>
+                        <w:t xml:space="preserve"> (Homme)</w:t>
+                      </w:r>
+                      <w:r>
+                        <w:rPr>
+                          <w:b/>
+                          <w:sz w:val="18"/>
+                          <w:szCs w:val="18"/>
+                          <w:lang w:val="en-GB"/>
+                        </w:rPr>
+                        <w:br/>
+                      </w:r>
+                      <w:r>
+                        <w:rPr>
+                          <w:b/>
+                          <w:sz w:val="18"/>
+                          <w:szCs w:val="18"/>
+                          <w:lang w:val="en-GB"/>
+                        </w:rPr>
+                        <w:t xml:space="preserve">Void </w:t>
+                      </w:r>
+                      <w:r>
+                        <w:rPr>
+                          <w:b/>
+                          <w:sz w:val="18"/>
+                          <w:szCs w:val="18"/>
+                          <w:lang w:val="en-GB"/>
+                        </w:rPr>
+                        <w:t>SeFaireLibérer</w:t>
+                      </w:r>
+                      <w:r>
+                        <w:rPr>
+                          <w:b/>
+                          <w:sz w:val="18"/>
+                          <w:szCs w:val="18"/>
+                          <w:lang w:val="en-GB"/>
+                        </w:rPr>
+                        <w:t xml:space="preserve"> (Homme)</w:t>
+                      </w:r>
+                      <w:r>
+                        <w:rPr>
+                          <w:b/>
+                          <w:sz w:val="18"/>
+                          <w:szCs w:val="18"/>
+                          <w:lang w:val="en-GB"/>
+                        </w:rPr>
+                        <w:br/>
+                      </w:r>
+                      <w:r>
+                        <w:rPr>
+                          <w:b/>
+                          <w:color w:val="000000" w:themeColor="text1"/>
+                          <w:sz w:val="18"/>
+                          <w:szCs w:val="18"/>
+                          <w:lang w:val="en-GB"/>
+                        </w:rPr>
+                        <w:t xml:space="preserve">void </w:t>
+                      </w:r>
+                      <w:proofErr w:type="spellStart"/>
+                      <w:r>
+                        <w:rPr>
+                          <w:b/>
+                          <w:color w:val="000000" w:themeColor="text1"/>
+                          <w:sz w:val="18"/>
+                          <w:szCs w:val="18"/>
+                          <w:lang w:val="en-GB"/>
+                        </w:rPr>
+                        <w:t>annoncerPosition</w:t>
+                      </w:r>
+                      <w:proofErr w:type="spellEnd"/>
+                      <w:r>
+                        <w:rPr>
+                          <w:b/>
+                          <w:color w:val="000000" w:themeColor="text1"/>
+                          <w:sz w:val="18"/>
+                          <w:szCs w:val="18"/>
+                          <w:lang w:val="en-GB"/>
+                        </w:rPr>
+                        <w:t>()</w:t>
+                      </w:r>
+                      <w:r>
+                        <w:rPr>
+                          <w:b/>
+                          <w:sz w:val="18"/>
+                          <w:szCs w:val="18"/>
+                          <w:lang w:val="en-GB"/>
+                        </w:rPr>
+                        <w:br/>
+                      </w:r>
+                    </w:p>
+                  </w:txbxContent>
+                </v:textbox>
+                <w10:wrap anchorx="margin"/>
+              </v:shape>
+            </w:pict>
+          </mc:Fallback>
+        </mc:AlternateContent>
+      </w:r>
+      <w:r>
+        <w:rPr>
+          <w:noProof/>
+        </w:rPr>
+        <mc:AlternateContent>
+          <mc:Choice Requires="wps">
+            <w:drawing>
+              <wp:anchor distT="0" distB="0" distL="114300" distR="114300" simplePos="0" relativeHeight="251676672" behindDoc="0" locked="0" layoutInCell="1" allowOverlap="1" wp14:anchorId="56707279" wp14:editId="32E46B0B">
+                <wp:simplePos x="0" y="0"/>
+                <wp:positionH relativeFrom="column">
+                  <wp:posOffset>1769408</wp:posOffset>
+                </wp:positionH>
+                <wp:positionV relativeFrom="paragraph">
+                  <wp:posOffset>2192250</wp:posOffset>
+                </wp:positionV>
+                <wp:extent cx="55656" cy="279063"/>
+                <wp:effectExtent l="19050" t="0" r="59055" b="64135"/>
+                <wp:wrapNone/>
+                <wp:docPr id="5" name="Connecteur droit avec flèche 5"/>
+                <wp:cNvGraphicFramePr/>
+                <a:graphic xmlns:a="http://schemas.openxmlformats.org/drawingml/2006/main">
+                  <a:graphicData uri="http://schemas.microsoft.com/office/word/2010/wordprocessingShape">
+                    <wps:wsp>
+                      <wps:cNvCnPr/>
+                      <wps:spPr>
+                        <a:xfrm>
+                          <a:off x="0" y="0"/>
+                          <a:ext cx="55656" cy="279063"/>
+                        </a:xfrm>
+                        <a:prstGeom prst="straightConnector1">
+                          <a:avLst/>
+                        </a:prstGeom>
+                        <a:ln>
+                          <a:tailEnd type="triangle"/>
+                        </a:ln>
+                      </wps:spPr>
+                      <wps:style>
+                        <a:lnRef idx="3">
+                          <a:schemeClr val="dk1"/>
+                        </a:lnRef>
+                        <a:fillRef idx="0">
+                          <a:schemeClr val="dk1"/>
+                        </a:fillRef>
+                        <a:effectRef idx="2">
+                          <a:schemeClr val="dk1"/>
+                        </a:effectRef>
+                        <a:fontRef idx="minor">
+                          <a:schemeClr val="tx1"/>
+                        </a:fontRef>
+                      </wps:style>
+                      <wps:bodyPr/>
+                    </wps:wsp>
+                  </a:graphicData>
+                </a:graphic>
+                <wp14:sizeRelH relativeFrom="margin">
+                  <wp14:pctWidth>0</wp14:pctWidth>
+                </wp14:sizeRelH>
+                <wp14:sizeRelV relativeFrom="margin">
+                  <wp14:pctHeight>0</wp14:pctHeight>
+                </wp14:sizeRelV>
+              </wp:anchor>
+            </w:drawing>
+          </mc:Choice>
+          <mc:Fallback>
+            <w:pict>
+              <v:shapetype w14:anchorId="0200C228" id="_x0000_t32" coordsize="21600,21600" o:spt="32" o:oned="t" path="m,l21600,21600e" filled="f">
+                <v:path arrowok="t" fillok="f" o:connecttype="none"/>
+                <o:lock v:ext="edit" shapetype="t"/>
+              </v:shapetype>
+              <v:shape id="Connecteur droit avec flèche 5" o:spid="_x0000_s1026" type="#_x0000_t32" style="position:absolute;margin-left:139.3pt;margin-top:172.6pt;width:4.4pt;height:21.95pt;z-index:251676672;visibility:visible;mso-wrap-style:square;mso-width-percent:0;mso-height-percent:0;mso-wrap-distance-left:9pt;mso-wrap-distance-top:0;mso-wrap-distance-right:9pt;mso-wrap-distance-bottom:0;mso-position-horizontal:absolute;mso-position-horizontal-relative:text;mso-position-vertical:absolute;mso-position-vertical-relative:text;mso-width-percent:0;mso-height-percent:0;mso-width-relative:margin;mso-height-relative:margin" o:gfxdata="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" strokecolor="black [3200]" strokeweight="1.5pt">
+                <v:stroke endarrow="block" joinstyle="miter"/>
+              </v:shape>
+            </w:pict>
+          </mc:Fallback>
+        </mc:AlternateContent>
+      </w:r>
+      <w:r>
+        <w:rPr>
+          <w:noProof/>
+        </w:rPr>
+        <mc:AlternateContent>
+          <mc:Choice Requires="wps">
+            <w:drawing>
+              <wp:anchor distT="0" distB="0" distL="114300" distR="114300" simplePos="0" relativeHeight="251661312" behindDoc="0" locked="0" layoutInCell="1" allowOverlap="1" wp14:anchorId="42E1C9AD" wp14:editId="6B02CF0E">
+                <wp:simplePos x="0" y="0"/>
+                <wp:positionH relativeFrom="margin">
+                  <wp:posOffset>1357134</wp:posOffset>
+                </wp:positionH>
+                <wp:positionV relativeFrom="paragraph">
+                  <wp:posOffset>88602</wp:posOffset>
+                </wp:positionV>
+                <wp:extent cx="1377950" cy="2093077"/>
+                <wp:effectExtent l="0" t="0" r="12700" b="21590"/>
+                <wp:wrapNone/>
+                <wp:docPr id="21" name="Zone de texte 21"/>
+                <wp:cNvGraphicFramePr/>
+                <a:graphic xmlns:a="http://schemas.openxmlformats.org/drawingml/2006/main">
+                  <a:graphicData uri="http://schemas.microsoft.com/office/word/2010/wordprocessingShape">
+                    <wps:wsp>
+                      <wps:cNvSpPr txBox="1"/>
+                      <wps:spPr>
+                        <a:xfrm>
+                          <a:off x="0" y="0"/>
+                          <a:ext cx="1377950" cy="2093077"/>
+                        </a:xfrm>
+                        <a:prstGeom prst="rect">
+                          <a:avLst/>
+                        </a:prstGeom>
+                        <a:solidFill>
+                          <a:schemeClr val="accent1">
+                            <a:lumMod val="40000"/>
+                            <a:lumOff val="60000"/>
+                          </a:schemeClr>
+                        </a:solidFill>
+                        <a:ln w="12700">
+                          <a:solidFill>
+                            <a:prstClr val="black"/>
+                          </a:solidFill>
+                        </a:ln>
+                      </wps:spPr>
+                      <wps:txbx>
+                        <w:txbxContent>
+                          <w:p>
+                            <w:pPr>
+                              <w:rPr>
+                                <w:b/>
+                                <w:lang w:val="en-GB"/>
+                              </w:rPr>
+                            </w:pPr>
+                            <w:r>
+                              <w:rPr>
+                                <w:b/>
+                                <w:lang w:val="en-GB"/>
+                              </w:rPr>
+                              <w:t>Homme</w:t>
+                            </w:r>
+                            <w:r>
+                              <w:rPr>
+                                <w:b/>
+                                <w:lang w:val="en-GB"/>
+                              </w:rPr>
+                              <w:br/>
+                            </w:r>
+                            <w:r>
+                              <w:rPr>
+                                <w:b/>
+                                <w:lang w:val="en-GB"/>
+                              </w:rPr>
+                              <w:br/>
+                            </w:r>
+                            <w:r>
+                              <w:rPr>
+                                <w:b/>
+                                <w:color w:val="FFFFFF" w:themeColor="background1"/>
+                                <w:sz w:val="18"/>
+                                <w:szCs w:val="18"/>
+                                <w:lang w:val="en-GB"/>
+                              </w:rPr>
+                              <w:t xml:space="preserve">String </w:t>
+                            </w:r>
+                            <w:r>
+                              <w:rPr>
+                                <w:b/>
+                                <w:color w:val="FFFFFF" w:themeColor="background1"/>
+                                <w:sz w:val="18"/>
+                                <w:szCs w:val="18"/>
+                                <w:lang w:val="en-GB"/>
+                              </w:rPr>
+                              <w:t>a</w:t>
+                            </w:r>
+                            <w:r>
+                              <w:rPr>
+                                <w:b/>
+                                <w:color w:val="FFFFFF" w:themeColor="background1"/>
+                                <w:sz w:val="18"/>
+                                <w:szCs w:val="18"/>
+                                <w:lang w:val="en-GB"/>
+                              </w:rPr>
+                              <w:t>rme</w:t>
+                            </w:r>
+                            <w:r>
+                              <w:rPr>
+                                <w:b/>
+                                <w:color w:val="FFFFFF" w:themeColor="background1"/>
+                                <w:sz w:val="18"/>
+                                <w:szCs w:val="18"/>
+                                <w:lang w:val="en-GB"/>
+                              </w:rPr>
+                              <w:br/>
+                              <w:t xml:space="preserve">Int </w:t>
+                            </w:r>
+                            <w:r>
+                              <w:rPr>
+                                <w:b/>
+                                <w:color w:val="FFFFFF" w:themeColor="background1"/>
+                                <w:sz w:val="18"/>
+                                <w:szCs w:val="18"/>
+                                <w:lang w:val="en-GB"/>
+                              </w:rPr>
+                              <w:t>f</w:t>
+                            </w:r>
+                            <w:r>
+                              <w:rPr>
+                                <w:b/>
+                                <w:color w:val="FFFFFF" w:themeColor="background1"/>
+                                <w:sz w:val="18"/>
+                                <w:szCs w:val="18"/>
+                                <w:lang w:val="en-GB"/>
+                              </w:rPr>
+                              <w:t>orce (0-10)</w:t>
+                            </w:r>
+                            <w:r>
+                              <w:rPr>
+                                <w:b/>
+                                <w:color w:val="FFFFFF" w:themeColor="background1"/>
+                                <w:sz w:val="18"/>
+                                <w:szCs w:val="18"/>
+                                <w:lang w:val="en-GB"/>
+                              </w:rPr>
+                              <w:br/>
+                              <w:t>Boolean Sante</w:t>
+                            </w:r>
+                            <w:r>
+                              <w:rPr>
+                                <w:b/>
+                                <w:color w:val="FFFFFF" w:themeColor="background1"/>
+                                <w:sz w:val="18"/>
+                                <w:szCs w:val="18"/>
+                                <w:lang w:val="en-GB"/>
+                              </w:rPr>
+                              <w:br/>
+                              <w:t>Boolean aNegocie</w:t>
+                            </w:r>
+                            <w:r>
+                              <w:rPr>
+                                <w:b/>
+                                <w:color w:val="FF0000"/>
+                                <w:sz w:val="18"/>
+                                <w:szCs w:val="18"/>
+                                <w:lang w:val="en-GB"/>
+                              </w:rPr>
+                              <w:br/>
+                            </w:r>
+                            <w:r>
+                              <w:rPr>
+                                <w:b/>
+                                <w:lang w:val="en-GB"/>
+                              </w:rPr>
+                              <w:t>--------------------</w:t>
+                            </w:r>
+                            <w:r>
+                              <w:rPr>
+                                <w:b/>
+                                <w:lang w:val="en-GB"/>
+                              </w:rPr>
+                              <w:t>-------</w:t>
+                            </w:r>
+                            <w:r>
+                              <w:rPr>
+                                <w:b/>
+                                <w:sz w:val="18"/>
+                                <w:szCs w:val="18"/>
+                                <w:lang w:val="en-GB"/>
+                              </w:rPr>
+                              <w:br/>
+                            </w:r>
+                            <w:r>
+                              <w:rPr>
+                                <w:b/>
+                                <w:color w:val="000000" w:themeColor="text1"/>
+                                <w:sz w:val="18"/>
+                                <w:szCs w:val="18"/>
+                                <w:lang w:val="en-GB"/>
+                              </w:rPr>
+                              <w:t>Void @</w:t>
+                            </w:r>
+                            <w:r>
+                              <w:rPr>
+                                <w:b/>
+                                <w:color w:val="000000" w:themeColor="text1"/>
+                                <w:sz w:val="18"/>
+                                <w:szCs w:val="18"/>
+                                <w:lang w:val="en-GB"/>
+                              </w:rPr>
+                              <w:t>s</w:t>
+                            </w:r>
+                            <w:r>
+                              <w:rPr>
+                                <w:b/>
+                                <w:color w:val="000000" w:themeColor="text1"/>
+                                <w:sz w:val="18"/>
+                                <w:szCs w:val="18"/>
+                                <w:lang w:val="en-GB"/>
+                              </w:rPr>
+                              <w:t>e</w:t>
+                            </w:r>
+                            <w:r>
+                              <w:rPr>
+                                <w:b/>
+                                <w:color w:val="000000" w:themeColor="text1"/>
+                                <w:sz w:val="18"/>
+                                <w:szCs w:val="18"/>
+                                <w:lang w:val="en-GB"/>
+                              </w:rPr>
+                              <w:t>P</w:t>
+                            </w:r>
+                            <w:r>
+                              <w:rPr>
+                                <w:b/>
+                                <w:color w:val="000000" w:themeColor="text1"/>
+                                <w:sz w:val="18"/>
+                                <w:szCs w:val="18"/>
+                                <w:lang w:val="en-GB"/>
+                              </w:rPr>
+                              <w:t>resenter (</w:t>
+                            </w:r>
+                            <w:r>
+                              <w:rPr>
+                                <w:b/>
+                                <w:color w:val="000000" w:themeColor="text1"/>
+                                <w:sz w:val="18"/>
+                                <w:szCs w:val="18"/>
+                                <w:lang w:val="en-GB"/>
+                              </w:rPr>
+                              <w:t>)</w:t>
+                            </w:r>
+                            <w:r>
+                              <w:rPr>
+                                <w:b/>
+                                <w:color w:val="000000" w:themeColor="text1"/>
+                                <w:sz w:val="18"/>
+                                <w:szCs w:val="18"/>
+                                <w:lang w:val="en-GB"/>
+                              </w:rPr>
+                              <w:br/>
+                              <w:t xml:space="preserve">Int </w:t>
+                            </w:r>
+                            <w:r>
+                              <w:rPr>
+                                <w:b/>
+                                <w:color w:val="000000" w:themeColor="text1"/>
+                                <w:sz w:val="18"/>
+                                <w:szCs w:val="18"/>
+                                <w:lang w:val="en-GB"/>
+                              </w:rPr>
+                              <w:t>tirer (</w:t>
+                            </w:r>
+                            <w:r>
+                              <w:rPr>
+                                <w:b/>
+                                <w:color w:val="000000" w:themeColor="text1"/>
+                                <w:sz w:val="18"/>
+                                <w:szCs w:val="18"/>
+                                <w:lang w:val="en-GB"/>
+                              </w:rPr>
+                              <w:t>Homme</w:t>
+                            </w:r>
+                            <w:r>
+                              <w:rPr>
+                                <w:b/>
+                                <w:color w:val="000000" w:themeColor="text1"/>
+                                <w:sz w:val="18"/>
+                                <w:szCs w:val="18"/>
+                                <w:lang w:val="en-GB"/>
+                              </w:rPr>
+                              <w:t>)</w:t>
+                            </w:r>
+                            <w:r>
+                              <w:rPr>
+                                <w:b/>
+                                <w:color w:val="000000" w:themeColor="text1"/>
+                                <w:sz w:val="18"/>
+                                <w:szCs w:val="18"/>
+                                <w:lang w:val="en-GB"/>
+                              </w:rPr>
+                              <w:br/>
+                              <w:t xml:space="preserve">Void </w:t>
+                            </w:r>
+                            <w:r>
+                              <w:rPr>
+                                <w:b/>
+                                <w:color w:val="000000" w:themeColor="text1"/>
+                                <w:sz w:val="18"/>
+                                <w:szCs w:val="18"/>
+                                <w:lang w:val="en-GB"/>
+                              </w:rPr>
+                              <w:t>annoncerArme (</w:t>
+                            </w:r>
+                            <w:r>
+                              <w:rPr>
+                                <w:b/>
+                                <w:color w:val="000000" w:themeColor="text1"/>
+                                <w:sz w:val="18"/>
+                                <w:szCs w:val="18"/>
+                                <w:lang w:val="en-GB"/>
+                              </w:rPr>
+                              <w:t>)</w:t>
+                            </w:r>
+                            <w:r>
+                              <w:rPr>
+                                <w:b/>
+                                <w:color w:val="000000" w:themeColor="text1"/>
+                                <w:sz w:val="18"/>
+                                <w:szCs w:val="18"/>
+                                <w:lang w:val="en-GB"/>
+                              </w:rPr>
+                              <w:br/>
+                              <w:t xml:space="preserve">Void </w:t>
+                            </w:r>
+                            <w:r>
+                              <w:rPr>
+                                <w:b/>
+                                <w:color w:val="000000" w:themeColor="text1"/>
+                                <w:sz w:val="18"/>
+                                <w:szCs w:val="18"/>
+                                <w:lang w:val="en-GB"/>
+                              </w:rPr>
+                              <w:t>negocier (</w:t>
+                            </w:r>
+                            <w:r>
+                              <w:rPr>
+                                <w:b/>
+                                <w:color w:val="000000" w:themeColor="text1"/>
+                                <w:sz w:val="18"/>
+                                <w:szCs w:val="18"/>
+                                <w:lang w:val="en-GB"/>
+                              </w:rPr>
+                              <w:t>Homme)</w:t>
+                            </w:r>
+                            <w:r>
+                              <w:rPr>
+                                <w:b/>
+                                <w:color w:val="000000" w:themeColor="text1"/>
+                                <w:sz w:val="18"/>
+                                <w:szCs w:val="18"/>
+                                <w:lang w:val="en-GB"/>
+                              </w:rPr>
+                              <w:br/>
+                              <w:t xml:space="preserve">void </w:t>
+                            </w:r>
+                            <w:proofErr w:type="spellStart"/>
+                            <w:proofErr w:type="gramStart"/>
+                            <w:r>
+                              <w:rPr>
+                                <w:b/>
+                                <w:color w:val="000000" w:themeColor="text1"/>
+                                <w:sz w:val="18"/>
+                                <w:szCs w:val="18"/>
+                                <w:lang w:val="en-GB"/>
+                              </w:rPr>
+                              <w:t>annoncerPosition</w:t>
+                            </w:r>
+                            <w:proofErr w:type="spellEnd"/>
+                            <w:r>
+                              <w:rPr>
+                                <w:b/>
+                                <w:color w:val="000000" w:themeColor="text1"/>
+                                <w:sz w:val="18"/>
+                                <w:szCs w:val="18"/>
+                                <w:lang w:val="en-GB"/>
+                              </w:rPr>
+                              <w:t>(</w:t>
+                            </w:r>
+                            <w:proofErr w:type="gramEnd"/>
+                            <w:r>
+                              <w:rPr>
+                                <w:b/>
+                                <w:color w:val="000000" w:themeColor="text1"/>
+                                <w:sz w:val="18"/>
+                                <w:szCs w:val="18"/>
+                                <w:lang w:val="en-GB"/>
+                              </w:rPr>
+                              <w:t>)</w:t>
+                            </w:r>
+                          </w:p>
+                          <w:p>
+                            <w:pPr>
+                              <w:rPr>
+                                <w:b/>
+                                <w:color w:val="00B0F0"/>
+                                <w:sz w:val="18"/>
+                                <w:szCs w:val="18"/>
+                                <w:lang w:val="en-GB"/>
+                              </w:rPr>
+                            </w:pPr>
+                          </w:p>
+                        </w:txbxContent>
+                      </wps:txbx>
+                      <wps:bodyPr rot="0" spcFirstLastPara="0" vertOverflow="overflow" horzOverflow="overflow" vert="horz" wrap="square" lIns="91440" tIns="45720" rIns="91440" bIns="45720" numCol="1" spcCol="0" rtlCol="0" fromWordArt="0" anchor="t" anchorCtr="0" forceAA="0" compatLnSpc="1">
+                        <a:prstTxWarp prst="textNoShape">
+                          <a:avLst/>
+                        </a:prstTxWarp>
+                        <a:noAutofit/>
+                      </wps:bodyPr>
+                    </wps:wsp>
+                  </a:graphicData>
+                </a:graphic>
+                <wp14:sizeRelH relativeFrom="margin">
+                  <wp14:pctWidth>0</wp14:pctWidth>
+                </wp14:sizeRelH>
+                <wp14:sizeRelV relativeFrom="margin">
+                  <wp14:pctHeight>0</wp14:pctHeight>
+                </wp14:sizeRelV>
+              </wp:anchor>
+            </w:drawing>
+          </mc:Choice>
+          <mc:Fallback>
+            <w:pict>
+              <v:shape w14:anchorId="42E1C9AD" id="Zone de texte 21" o:spid="_x0000_s1027" type="#_x0000_t202" style="position:absolute;margin-left:106.85pt;margin-top:7pt;width:108.5pt;height:164.8pt;z-index:251661312;visibility:visible;mso-wrap-style:square;mso-width-percent:0;mso-height-percent:0;mso-wrap-distance-left:9pt;mso-wrap-distance-top:0;mso-wrap-distance-right:9pt;mso-wrap-distance-bottom:0;mso-position-horizontal:absolute;mso-position-horizontal-relative:margin;mso-position-vertical:absolute;mso-position-vertical-relative:text;mso-width-percent:0;mso-height-percent:0;mso-width-relative:margin;mso-height-relative:margin;v-text-anchor:top" o:gfxdata="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" fillcolor="#b4c6e7 [1300]" strokeweight="1pt">
+                <v:textbox>
+                  <w:txbxContent>
+                    <w:p>
+                      <w:pPr>
+                        <w:rPr>
+                          <w:b/>
+                          <w:lang w:val="en-GB"/>
+                        </w:rPr>
+                      </w:pPr>
+                      <w:r>
+                        <w:rPr>
+                          <w:b/>
+                          <w:lang w:val="en-GB"/>
+                        </w:rPr>
+                        <w:t>Homme</w:t>
+                      </w:r>
+                      <w:r>
+                        <w:rPr>
+                          <w:b/>
+                          <w:lang w:val="en-GB"/>
+                        </w:rPr>
+                        <w:br/>
+                      </w:r>
+                      <w:r>
+                        <w:rPr>
+                          <w:b/>
+                          <w:lang w:val="en-GB"/>
+                        </w:rPr>
+                        <w:br/>
+                      </w:r>
+                      <w:r>
+                        <w:rPr>
+                          <w:b/>
+                          <w:color w:val="FFFFFF" w:themeColor="background1"/>
+                          <w:sz w:val="18"/>
+                          <w:szCs w:val="18"/>
+                          <w:lang w:val="en-GB"/>
+                        </w:rPr>
+                        <w:t xml:space="preserve">String </w:t>
+                      </w:r>
+                      <w:r>
+                        <w:rPr>
+                          <w:b/>
+                          <w:color w:val="FFFFFF" w:themeColor="background1"/>
+                          <w:sz w:val="18"/>
+                          <w:szCs w:val="18"/>
+                          <w:lang w:val="en-GB"/>
+                        </w:rPr>
+                        <w:t>a</w:t>
+                      </w:r>
+                      <w:r>
+                        <w:rPr>
+                          <w:b/>
+                          <w:color w:val="FFFFFF" w:themeColor="background1"/>
+                          <w:sz w:val="18"/>
+                          <w:szCs w:val="18"/>
+                          <w:lang w:val="en-GB"/>
+                        </w:rPr>
+                        <w:t>rme</w:t>
+                      </w:r>
+                      <w:r>
+                        <w:rPr>
+                          <w:b/>
+                          <w:color w:val="FFFFFF" w:themeColor="background1"/>
+                          <w:sz w:val="18"/>
+                          <w:szCs w:val="18"/>
+                          <w:lang w:val="en-GB"/>
+                        </w:rPr>
+                        <w:br/>
+                        <w:t xml:space="preserve">Int </w:t>
+                      </w:r>
+                      <w:r>
+                        <w:rPr>
+                          <w:b/>
+                          <w:color w:val="FFFFFF" w:themeColor="background1"/>
+                          <w:sz w:val="18"/>
+                          <w:szCs w:val="18"/>
+                          <w:lang w:val="en-GB"/>
+                        </w:rPr>
+                        <w:t>f</w:t>
+                      </w:r>
+                      <w:r>
+                        <w:rPr>
+                          <w:b/>
+                          <w:color w:val="FFFFFF" w:themeColor="background1"/>
+                          <w:sz w:val="18"/>
+                          <w:szCs w:val="18"/>
+                          <w:lang w:val="en-GB"/>
+                        </w:rPr>
+                        <w:t>orce (0-10)</w:t>
+                      </w:r>
+                      <w:r>
+                        <w:rPr>
+                          <w:b/>
+                          <w:color w:val="FFFFFF" w:themeColor="background1"/>
+                          <w:sz w:val="18"/>
+                          <w:szCs w:val="18"/>
+                          <w:lang w:val="en-GB"/>
+                        </w:rPr>
+                        <w:br/>
+                        <w:t>Boolean Sante</w:t>
+                      </w:r>
+                      <w:r>
+                        <w:rPr>
+                          <w:b/>
+                          <w:color w:val="FFFFFF" w:themeColor="background1"/>
+                          <w:sz w:val="18"/>
+                          <w:szCs w:val="18"/>
+                          <w:lang w:val="en-GB"/>
+                        </w:rPr>
+                        <w:br/>
+                        <w:t>Boolean aNegocie</w:t>
+                      </w:r>
+                      <w:r>
+                        <w:rPr>
+                          <w:b/>
+                          <w:color w:val="FF0000"/>
+                          <w:sz w:val="18"/>
+                          <w:szCs w:val="18"/>
+                          <w:lang w:val="en-GB"/>
+                        </w:rPr>
+                        <w:br/>
+                      </w:r>
+                      <w:r>
+                        <w:rPr>
+                          <w:b/>
+                          <w:lang w:val="en-GB"/>
+                        </w:rPr>
+                        <w:t>--------------------</w:t>
+                      </w:r>
+                      <w:r>
+                        <w:rPr>
+                          <w:b/>
+                          <w:lang w:val="en-GB"/>
+                        </w:rPr>
+                        <w:t>-------</w:t>
+                      </w:r>
+                      <w:r>
+                        <w:rPr>
+                          <w:b/>
+                          <w:sz w:val="18"/>
+                          <w:szCs w:val="18"/>
+                          <w:lang w:val="en-GB"/>
+                        </w:rPr>
+                        <w:br/>
+                      </w:r>
+                      <w:r>
+                        <w:rPr>
+                          <w:b/>
+                          <w:color w:val="000000" w:themeColor="text1"/>
+                          <w:sz w:val="18"/>
+                          <w:szCs w:val="18"/>
+                          <w:lang w:val="en-GB"/>
+                        </w:rPr>
+                        <w:t>Void @</w:t>
+                      </w:r>
+                      <w:r>
+                        <w:rPr>
+                          <w:b/>
+                          <w:color w:val="000000" w:themeColor="text1"/>
+                          <w:sz w:val="18"/>
+                          <w:szCs w:val="18"/>
+                          <w:lang w:val="en-GB"/>
+                        </w:rPr>
+                        <w:t>s</w:t>
+                      </w:r>
+                      <w:r>
+                        <w:rPr>
+                          <w:b/>
+                          <w:color w:val="000000" w:themeColor="text1"/>
+                          <w:sz w:val="18"/>
+                          <w:szCs w:val="18"/>
+                          <w:lang w:val="en-GB"/>
+                        </w:rPr>
+                        <w:t>e</w:t>
+                      </w:r>
+                      <w:r>
+                        <w:rPr>
+                          <w:b/>
+                          <w:color w:val="000000" w:themeColor="text1"/>
+                          <w:sz w:val="18"/>
+                          <w:szCs w:val="18"/>
+                          <w:lang w:val="en-GB"/>
+                        </w:rPr>
+                        <w:t>P</w:t>
+                      </w:r>
+                      <w:r>
+                        <w:rPr>
+                          <w:b/>
+                          <w:color w:val="000000" w:themeColor="text1"/>
+                          <w:sz w:val="18"/>
+                          <w:szCs w:val="18"/>
+                          <w:lang w:val="en-GB"/>
+                        </w:rPr>
+                        <w:t>resenter (</w:t>
+                      </w:r>
+                      <w:r>
+                        <w:rPr>
+                          <w:b/>
+                          <w:color w:val="000000" w:themeColor="text1"/>
+                          <w:sz w:val="18"/>
+                          <w:szCs w:val="18"/>
+                          <w:lang w:val="en-GB"/>
+                        </w:rPr>
+                        <w:t>)</w:t>
+                      </w:r>
+                      <w:r>
+                        <w:rPr>
+                          <w:b/>
+                          <w:color w:val="000000" w:themeColor="text1"/>
+                          <w:sz w:val="18"/>
+                          <w:szCs w:val="18"/>
+                          <w:lang w:val="en-GB"/>
+                        </w:rPr>
+                        <w:br/>
+                        <w:t xml:space="preserve">Int </w:t>
+                      </w:r>
+                      <w:r>
+                        <w:rPr>
+                          <w:b/>
+                          <w:color w:val="000000" w:themeColor="text1"/>
+                          <w:sz w:val="18"/>
+                          <w:szCs w:val="18"/>
+                          <w:lang w:val="en-GB"/>
+                        </w:rPr>
+                        <w:t>tirer (</w:t>
+                      </w:r>
+                      <w:r>
+                        <w:rPr>
+                          <w:b/>
+                          <w:color w:val="000000" w:themeColor="text1"/>
+                          <w:sz w:val="18"/>
+                          <w:szCs w:val="18"/>
+                          <w:lang w:val="en-GB"/>
+                        </w:rPr>
+                        <w:t>Homme</w:t>
+                      </w:r>
+                      <w:r>
+                        <w:rPr>
+                          <w:b/>
+                          <w:color w:val="000000" w:themeColor="text1"/>
+                          <w:sz w:val="18"/>
+                          <w:szCs w:val="18"/>
+                          <w:lang w:val="en-GB"/>
+                        </w:rPr>
+                        <w:t>)</w:t>
+                      </w:r>
+                      <w:r>
+                        <w:rPr>
+                          <w:b/>
+                          <w:color w:val="000000" w:themeColor="text1"/>
+                          <w:sz w:val="18"/>
+                          <w:szCs w:val="18"/>
+                          <w:lang w:val="en-GB"/>
+                        </w:rPr>
+                        <w:br/>
+                        <w:t xml:space="preserve">Void </w:t>
+                      </w:r>
+                      <w:r>
+                        <w:rPr>
+                          <w:b/>
+                          <w:color w:val="000000" w:themeColor="text1"/>
+                          <w:sz w:val="18"/>
+                          <w:szCs w:val="18"/>
+                          <w:lang w:val="en-GB"/>
+                        </w:rPr>
+                        <w:t>annoncerArme (</w:t>
+                      </w:r>
+                      <w:r>
+                        <w:rPr>
+                          <w:b/>
+                          <w:color w:val="000000" w:themeColor="text1"/>
+                          <w:sz w:val="18"/>
+                          <w:szCs w:val="18"/>
+                          <w:lang w:val="en-GB"/>
+                        </w:rPr>
+                        <w:t>)</w:t>
+                      </w:r>
+                      <w:r>
+                        <w:rPr>
+                          <w:b/>
+                          <w:color w:val="000000" w:themeColor="text1"/>
+                          <w:sz w:val="18"/>
+                          <w:szCs w:val="18"/>
+                          <w:lang w:val="en-GB"/>
+                        </w:rPr>
+                        <w:br/>
+                        <w:t xml:space="preserve">Void </w:t>
+                      </w:r>
+                      <w:r>
+                        <w:rPr>
+                          <w:b/>
+                          <w:color w:val="000000" w:themeColor="text1"/>
+                          <w:sz w:val="18"/>
+                          <w:szCs w:val="18"/>
+                          <w:lang w:val="en-GB"/>
+                        </w:rPr>
+                        <w:t>negocier (</w:t>
+                      </w:r>
+                      <w:r>
+                        <w:rPr>
+                          <w:b/>
+                          <w:color w:val="000000" w:themeColor="text1"/>
+                          <w:sz w:val="18"/>
+                          <w:szCs w:val="18"/>
+                          <w:lang w:val="en-GB"/>
+                        </w:rPr>
+                        <w:t>Homme)</w:t>
+                      </w:r>
+                      <w:r>
+                        <w:rPr>
+                          <w:b/>
+                          <w:color w:val="000000" w:themeColor="text1"/>
+                          <w:sz w:val="18"/>
+                          <w:szCs w:val="18"/>
+                          <w:lang w:val="en-GB"/>
+                        </w:rPr>
+                        <w:br/>
+                        <w:t xml:space="preserve">void </w:t>
+                      </w:r>
+                      <w:proofErr w:type="spellStart"/>
+                      <w:proofErr w:type="gramStart"/>
+                      <w:r>
+                        <w:rPr>
+                          <w:b/>
+                          <w:color w:val="000000" w:themeColor="text1"/>
+                          <w:sz w:val="18"/>
+                          <w:szCs w:val="18"/>
+                          <w:lang w:val="en-GB"/>
+                        </w:rPr>
+                        <w:t>annoncerPosition</w:t>
+                      </w:r>
+                      <w:proofErr w:type="spellEnd"/>
+                      <w:r>
+                        <w:rPr>
+                          <w:b/>
+                          <w:color w:val="000000" w:themeColor="text1"/>
+                          <w:sz w:val="18"/>
+                          <w:szCs w:val="18"/>
+                          <w:lang w:val="en-GB"/>
+                        </w:rPr>
+                        <w:t>(</w:t>
+                      </w:r>
+                      <w:proofErr w:type="gramEnd"/>
+                      <w:r>
+                        <w:rPr>
+                          <w:b/>
+                          <w:color w:val="000000" w:themeColor="text1"/>
+                          <w:sz w:val="18"/>
+                          <w:szCs w:val="18"/>
+                          <w:lang w:val="en-GB"/>
+                        </w:rPr>
+                        <w:t>)</w:t>
+                      </w:r>
+                    </w:p>
+                    <w:p>
+                      <w:pPr>
+                        <w:rPr>
+                          <w:b/>
+                          <w:color w:val="00B0F0"/>
+                          <w:sz w:val="18"/>
+                          <w:szCs w:val="18"/>
+                          <w:lang w:val="en-GB"/>
+                        </w:rPr>
+                      </w:pPr>
+                    </w:p>
+                  </w:txbxContent>
+                </v:textbox>
+                <w10:wrap anchorx="margin"/>
+              </v:shape>
+            </w:pict>
+          </mc:Fallback>
+        </mc:AlternateContent>
+      </w:r>
+      <w:r>
+        <w:rPr>
+          <w:noProof/>
+        </w:rPr>
+        <mc:AlternateContent>
+          <mc:Choice Requires="wps">
+            <w:drawing>
+              <wp:anchor distT="0" distB="0" distL="114300" distR="114300" simplePos="0" relativeHeight="251670528" behindDoc="0" locked="0" layoutInCell="1" allowOverlap="1" wp14:anchorId="66B11531" wp14:editId="3286EA78">
+                <wp:simplePos x="0" y="0"/>
+                <wp:positionH relativeFrom="column">
+                  <wp:posOffset>189028</wp:posOffset>
+                </wp:positionH>
+                <wp:positionV relativeFrom="paragraph">
+                  <wp:posOffset>2033685</wp:posOffset>
+                </wp:positionV>
+                <wp:extent cx="71513" cy="318902"/>
+                <wp:effectExtent l="0" t="0" r="81280" b="62230"/>
+                <wp:wrapNone/>
+                <wp:docPr id="3" name="Connecteur droit avec flèche 3"/>
+                <wp:cNvGraphicFramePr/>
+                <a:graphic xmlns:a="http://schemas.openxmlformats.org/drawingml/2006/main">
+                  <a:graphicData uri="http://schemas.microsoft.com/office/word/2010/wordprocessingShape">
+                    <wps:wsp>
+                      <wps:cNvCnPr/>
+                      <wps:spPr>
+                        <a:xfrm>
+                          <a:off x="0" y="0"/>
+                          <a:ext cx="71513" cy="318902"/>
+                        </a:xfrm>
+                        <a:prstGeom prst="straightConnector1">
+                          <a:avLst/>
+                        </a:prstGeom>
+                        <a:ln>
+                          <a:tailEnd type="triangle"/>
+                        </a:ln>
+                      </wps:spPr>
+                      <wps:style>
+                        <a:lnRef idx="3">
+                          <a:schemeClr val="dk1"/>
+                        </a:lnRef>
+                        <a:fillRef idx="0">
+                          <a:schemeClr val="dk1"/>
+                        </a:fillRef>
+                        <a:effectRef idx="2">
+                          <a:schemeClr val="dk1"/>
+                        </a:effectRef>
+                        <a:fontRef idx="minor">
+                          <a:schemeClr val="tx1"/>
+                        </a:fontRef>
+                      </wps:style>
+                      <wps:bodyPr/>
+                    </wps:wsp>
+                  </a:graphicData>
+                </a:graphic>
+                <wp14:sizeRelH relativeFrom="margin">
+                  <wp14:pctWidth>0</wp14:pctWidth>
+                </wp14:sizeRelH>
+                <wp14:sizeRelV relativeFrom="margin">
+                  <wp14:pctHeight>0</wp14:pctHeight>
+                </wp14:sizeRelV>
+              </wp:anchor>
+            </w:drawing>
+          </mc:Choice>
+          <mc:Fallback>
+            <w:pict>
+              <v:shape w14:anchorId="3C2224D3" id="Connecteur droit avec flèche 3" o:spid="_x0000_s1026" type="#_x0000_t32" style="position:absolute;margin-left:14.9pt;margin-top:160.15pt;width:5.65pt;height:25.1pt;z-index:251670528;visibility:visible;mso-wrap-style:square;mso-width-percent:0;mso-height-percent:0;mso-wrap-distance-left:9pt;mso-wrap-distance-top:0;mso-wrap-distance-right:9pt;mso-wrap-distance-bottom:0;mso-position-horizontal:absolute;mso-position-horizontal-relative:text;mso-position-vertical:absolute;mso-position-vertical-relative:text;mso-width-percent:0;mso-height-percent:0;mso-width-relative:margin;mso-height-relative:margin" o:gfxdata="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" strokecolor="black [3200]" strokeweight="1.5pt">
+                <v:stroke endarrow="block" joinstyle="miter"/>
+              </v:shape>
+            </w:pict>
+          </mc:Fallback>
+        </mc:AlternateContent>
+      </w:r>
+      <w:r>
+        <w:rPr>
+          <w:noProof/>
+        </w:rPr>
+        <mc:AlternateContent>
+          <mc:Choice Requires="wps">
+            <w:drawing>
+              <wp:anchor distT="0" distB="0" distL="114300" distR="114300" simplePos="0" relativeHeight="251659264" behindDoc="0" locked="0" layoutInCell="1" allowOverlap="1" wp14:anchorId="738B817E" wp14:editId="49F3BC63">
+                <wp:simplePos x="0" y="0"/>
+                <wp:positionH relativeFrom="margin">
+                  <wp:posOffset>-651374</wp:posOffset>
+                </wp:positionH>
+                <wp:positionV relativeFrom="paragraph">
+                  <wp:posOffset>67460</wp:posOffset>
+                </wp:positionV>
+                <wp:extent cx="1323773" cy="1939591"/>
+                <wp:effectExtent l="0" t="0" r="10160" b="22860"/>
+                <wp:wrapNone/>
+                <wp:docPr id="20" name="Zone de texte 20"/>
+                <wp:cNvGraphicFramePr/>
+                <a:graphic xmlns:a="http://schemas.openxmlformats.org/drawingml/2006/main">
+                  <a:graphicData uri="http://schemas.microsoft.com/office/word/2010/wordprocessingShape">
+                    <wps:wsp>
+                      <wps:cNvSpPr txBox="1"/>
+                      <wps:spPr>
+                        <a:xfrm>
+                          <a:off x="0" y="0"/>
+                          <a:ext cx="1323773" cy="1939591"/>
+                        </a:xfrm>
+                        <a:prstGeom prst="rect">
+                          <a:avLst/>
+                        </a:prstGeom>
+                        <a:solidFill>
+                          <a:schemeClr val="accent4">
+                            <a:lumMod val="20000"/>
+                            <a:lumOff val="80000"/>
+                          </a:schemeClr>
+                        </a:solidFill>
+                        <a:ln w="12700">
+                          <a:solidFill>
+                            <a:prstClr val="black"/>
+                          </a:solidFill>
+                        </a:ln>
+                      </wps:spPr>
+                      <wps:txbx>
+                        <w:txbxContent>
+                          <w:p>
+                            <w:pPr>
+                              <w:rPr>
+                                <w:b/>
+                                <w:lang w:val="en-GB"/>
+                              </w:rPr>
+                            </w:pPr>
+                            <w:r>
+                              <w:rPr>
+                                <w:b/>
+                                <w:lang w:val="en-GB"/>
+                              </w:rPr>
+                              <w:t>Humain</w:t>
+                            </w:r>
+                          </w:p>
+                          <w:p>
+                            <w:pPr>
+                              <w:rPr>
+                                <w:b/>
+                                <w:color w:val="000000" w:themeColor="text1"/>
+                                <w:sz w:val="18"/>
+                                <w:szCs w:val="18"/>
+                                <w:lang w:val="en-GB"/>
+                              </w:rPr>
+                            </w:pPr>
+                            <w:r>
+                              <w:rPr>
+                                <w:b/>
+                                <w:color w:val="4472C4" w:themeColor="accent1"/>
+                                <w:sz w:val="18"/>
+                                <w:szCs w:val="18"/>
+                                <w:lang w:val="en-GB"/>
+                              </w:rPr>
+                              <w:t xml:space="preserve">String </w:t>
+                            </w:r>
+                            <w:r>
+                              <w:rPr>
+                                <w:b/>
+                                <w:color w:val="4472C4" w:themeColor="accent1"/>
+                                <w:sz w:val="18"/>
+                                <w:szCs w:val="18"/>
+                                <w:lang w:val="en-GB"/>
+                              </w:rPr>
+                              <w:t>n</w:t>
+                            </w:r>
+                            <w:r>
+                              <w:rPr>
+                                <w:b/>
+                                <w:color w:val="4472C4" w:themeColor="accent1"/>
+                                <w:sz w:val="18"/>
+                                <w:szCs w:val="18"/>
+                                <w:lang w:val="en-GB"/>
+                              </w:rPr>
+                              <w:t>om</w:t>
+                            </w:r>
+                            <w:r>
+                              <w:rPr>
+                                <w:b/>
+                                <w:color w:val="4472C4" w:themeColor="accent1"/>
+                                <w:sz w:val="18"/>
+                                <w:szCs w:val="18"/>
+                                <w:lang w:val="en-GB"/>
+                              </w:rPr>
+                              <w:br/>
+                              <w:t xml:space="preserve">String </w:t>
+                            </w:r>
+                            <w:r>
+                              <w:rPr>
+                                <w:b/>
+                                <w:color w:val="4472C4" w:themeColor="accent1"/>
+                                <w:sz w:val="18"/>
+                                <w:szCs w:val="18"/>
+                                <w:lang w:val="en-GB"/>
+                              </w:rPr>
+                              <w:t>p</w:t>
+                            </w:r>
+                            <w:r>
+                              <w:rPr>
+                                <w:b/>
+                                <w:color w:val="4472C4" w:themeColor="accent1"/>
+                                <w:sz w:val="18"/>
+                                <w:szCs w:val="18"/>
+                                <w:lang w:val="en-GB"/>
+                              </w:rPr>
+                              <w:t>r</w:t>
+                            </w:r>
+                            <w:r>
+                              <w:rPr>
+                                <w:b/>
+                                <w:color w:val="4472C4" w:themeColor="accent1"/>
+                                <w:sz w:val="18"/>
+                                <w:szCs w:val="18"/>
+                                <w:lang w:val="en-GB"/>
+                              </w:rPr>
+                              <w:t>e</w:t>
+                            </w:r>
+                            <w:r>
+                              <w:rPr>
+                                <w:b/>
+                                <w:color w:val="4472C4" w:themeColor="accent1"/>
+                                <w:sz w:val="18"/>
+                                <w:szCs w:val="18"/>
+                                <w:lang w:val="en-GB"/>
+                              </w:rPr>
+                              <w:t>nom</w:t>
+                            </w:r>
+                            <w:r>
+                              <w:rPr>
+                                <w:b/>
+                                <w:color w:val="4472C4" w:themeColor="accent1"/>
+                                <w:sz w:val="18"/>
+                                <w:szCs w:val="18"/>
+                                <w:lang w:val="en-GB"/>
+                              </w:rPr>
+                              <w:br/>
+                            </w:r>
+                            <w:r>
+                              <w:rPr>
+                                <w:b/>
+                                <w:color w:val="4472C4" w:themeColor="accent1"/>
+                                <w:sz w:val="18"/>
+                                <w:szCs w:val="18"/>
+                                <w:lang w:val="en-GB"/>
+                              </w:rPr>
+                              <w:t xml:space="preserve">String </w:t>
+                            </w:r>
+                            <w:r>
+                              <w:rPr>
+                                <w:b/>
+                                <w:color w:val="4472C4" w:themeColor="accent1"/>
+                                <w:sz w:val="18"/>
+                                <w:szCs w:val="18"/>
+                                <w:lang w:val="en-GB"/>
+                              </w:rPr>
+                              <w:t>s</w:t>
+                            </w:r>
+                            <w:r>
+                              <w:rPr>
+                                <w:b/>
+                                <w:color w:val="4472C4" w:themeColor="accent1"/>
+                                <w:sz w:val="18"/>
+                                <w:szCs w:val="18"/>
+                                <w:lang w:val="en-GB"/>
+                              </w:rPr>
+                              <w:t>urnom</w:t>
+                            </w:r>
+                            <w:r>
+                              <w:rPr>
+                                <w:b/>
+                                <w:color w:val="4472C4" w:themeColor="accent1"/>
+                                <w:sz w:val="18"/>
+                                <w:szCs w:val="18"/>
+                                <w:lang w:val="en-GB"/>
+                              </w:rPr>
+                              <w:br/>
+                            </w:r>
+                            <w:r>
+                              <w:rPr>
+                                <w:b/>
+                                <w:color w:val="4472C4" w:themeColor="accent1"/>
+                                <w:sz w:val="18"/>
+                                <w:szCs w:val="18"/>
+                                <w:lang w:val="en-GB"/>
+                              </w:rPr>
+                              <w:t xml:space="preserve">int </w:t>
+                            </w:r>
+                            <w:r>
+                              <w:rPr>
+                                <w:b/>
+                                <w:color w:val="4472C4" w:themeColor="accent1"/>
+                                <w:sz w:val="18"/>
+                                <w:szCs w:val="18"/>
+                                <w:lang w:val="en-GB"/>
+                              </w:rPr>
+                              <w:t>a</w:t>
+                            </w:r>
+                            <w:r>
+                              <w:rPr>
+                                <w:b/>
+                                <w:color w:val="4472C4" w:themeColor="accent1"/>
+                                <w:sz w:val="18"/>
+                                <w:szCs w:val="18"/>
+                                <w:lang w:val="en-GB"/>
+                              </w:rPr>
+                              <w:t>ge</w:t>
+                            </w:r>
+                            <w:r>
+                              <w:rPr>
+                                <w:b/>
+                                <w:color w:val="4472C4" w:themeColor="accent1"/>
+                                <w:sz w:val="18"/>
+                                <w:szCs w:val="18"/>
+                                <w:lang w:val="en-GB"/>
+                              </w:rPr>
+                              <w:br/>
+                            </w:r>
+                            <w:r>
+                              <w:rPr>
+                                <w:b/>
+                                <w:color w:val="4472C4" w:themeColor="accent1"/>
+                                <w:sz w:val="18"/>
+                                <w:szCs w:val="18"/>
+                                <w:lang w:val="en-GB"/>
+                              </w:rPr>
+                              <w:t xml:space="preserve">Position </w:t>
+                            </w:r>
+                            <w:r>
+                              <w:rPr>
+                                <w:b/>
+                                <w:color w:val="4472C4" w:themeColor="accent1"/>
+                                <w:sz w:val="18"/>
+                                <w:szCs w:val="18"/>
+                                <w:lang w:val="en-GB"/>
+                              </w:rPr>
+                              <w:t>p</w:t>
+                            </w:r>
+                            <w:r>
+                              <w:rPr>
+                                <w:b/>
+                                <w:color w:val="4472C4" w:themeColor="accent1"/>
+                                <w:sz w:val="18"/>
+                                <w:szCs w:val="18"/>
+                                <w:lang w:val="en-GB"/>
+                              </w:rPr>
+                              <w:t>osition</w:t>
+                            </w:r>
+                            <w:r>
+                              <w:rPr>
+                                <w:b/>
+                                <w:color w:val="4472C4" w:themeColor="accent1"/>
+                                <w:sz w:val="18"/>
+                                <w:szCs w:val="18"/>
+                                <w:lang w:val="en-GB"/>
+                              </w:rPr>
+                              <w:br/>
+                            </w:r>
+                            <w:r>
+                              <w:rPr>
+                                <w:b/>
+                                <w:lang w:val="en-GB"/>
+                              </w:rPr>
+                              <w:t>----------------------</w:t>
+                            </w:r>
+                            <w:r>
+                              <w:rPr>
+                                <w:b/>
+                                <w:lang w:val="en-GB"/>
+                              </w:rPr>
+                              <w:br/>
+                            </w:r>
+                            <w:r>
+                              <w:rPr>
+                                <w:b/>
+                                <w:color w:val="000000" w:themeColor="text1"/>
+                                <w:sz w:val="18"/>
+                                <w:szCs w:val="18"/>
+                                <w:lang w:val="en-GB"/>
+                              </w:rPr>
+                              <w:t xml:space="preserve">Void </w:t>
+                            </w:r>
+                            <w:r>
+                              <w:rPr>
+                                <w:b/>
+                                <w:color w:val="000000" w:themeColor="text1"/>
+                                <w:sz w:val="18"/>
+                                <w:szCs w:val="18"/>
+                                <w:lang w:val="en-GB"/>
+                              </w:rPr>
+                              <w:t>s</w:t>
+                            </w:r>
+                            <w:r>
+                              <w:rPr>
+                                <w:b/>
+                                <w:color w:val="000000" w:themeColor="text1"/>
+                                <w:sz w:val="18"/>
+                                <w:szCs w:val="18"/>
+                                <w:lang w:val="en-GB"/>
+                              </w:rPr>
+                              <w:t>ePresenter ()</w:t>
+                            </w:r>
+                            <w:r>
+                              <w:rPr>
+                                <w:b/>
+                                <w:color w:val="000000" w:themeColor="text1"/>
+                                <w:sz w:val="18"/>
+                                <w:szCs w:val="18"/>
+                                <w:lang w:val="en-GB"/>
+                              </w:rPr>
+                              <w:br/>
+                              <w:t>void talk ()</w:t>
+                            </w:r>
+                          </w:p>
+                          <w:p>
+                            <w:pPr>
+                              <w:rPr>
+                                <w:b/>
+                                <w:color w:val="4472C4" w:themeColor="accent1"/>
+                                <w:sz w:val="18"/>
+                                <w:szCs w:val="18"/>
+                                <w:lang w:val="en-GB"/>
+                              </w:rPr>
+                            </w:pPr>
+                          </w:p>
+                          <w:p>
+                            <w:pPr>
+                              <w:rPr>
+                                <w:b/>
+                                <w:color w:val="4472C4" w:themeColor="accent1"/>
+                                <w:sz w:val="18"/>
+                                <w:szCs w:val="18"/>
+                                <w:lang w:val="en-GB"/>
+                              </w:rPr>
+                            </w:pPr>
+                          </w:p>
+                          <w:p>
+                            <w:pPr>
+                              <w:rPr>
+                                <w:b/>
+                                <w:color w:val="4472C4" w:themeColor="accent1"/>
+                                <w:sz w:val="18"/>
+                                <w:szCs w:val="18"/>
+                                <w:lang w:val="en-GB"/>
+                              </w:rPr>
+                            </w:pPr>
+                          </w:p>
+                        </w:txbxContent>
+                      </wps:txbx>
+                      <wps:bodyPr rot="0" spcFirstLastPara="0" vertOverflow="overflow" horzOverflow="overflow" vert="horz" wrap="square" lIns="91440" tIns="45720" rIns="91440" bIns="45720" numCol="1" spcCol="0" rtlCol="0" fromWordArt="0" anchor="t" anchorCtr="0" forceAA="0" compatLnSpc="1">
+                        <a:prstTxWarp prst="textNoShape">
+                          <a:avLst/>
+                        </a:prstTxWarp>
+                        <a:noAutofit/>
+                      </wps:bodyPr>
+                    </wps:wsp>
+                  </a:graphicData>
+                </a:graphic>
+                <wp14:sizeRelH relativeFrom="margin">
+                  <wp14:pctWidth>0</wp14:pctWidth>
+                </wp14:sizeRelH>
+                <wp14:sizeRelV relativeFrom="margin">
+                  <wp14:pctHeight>0</wp14:pctHeight>
+                </wp14:sizeRelV>
+              </wp:anchor>
+            </w:drawing>
+          </mc:Choice>
+          <mc:Fallback>
+            <w:pict>
+              <v:shape w14:anchorId="738B817E" id="Zone de texte 20" o:spid="_x0000_s1028" type="#_x0000_t202" style="position:absolute;margin-left:-51.3pt;margin-top:5.3pt;width:104.25pt;height:152.7pt;z-index:251659264;visibility:visible;mso-wrap-style:square;mso-width-percent:0;mso-height-percent:0;mso-wrap-distance-left:9pt;mso-wrap-distance-top:0;mso-wrap-distance-right:9pt;mso-wrap-distance-bottom:0;mso-position-horizontal:absolute;mso-position-horizontal-relative:margin;mso-position-vertical:absolute;mso-position-vertical-relative:text;mso-width-percent:0;mso-height-percent:0;mso-width-relative:margin;mso-height-relative:margin;v-text-anchor:top" o:gfxdata="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" fillcolor="#fff2cc [663]" strokeweight="1pt">
+                <v:textbox>
+                  <w:txbxContent>
+                    <w:p>
+                      <w:pPr>
+                        <w:rPr>
+                          <w:b/>
+                          <w:lang w:val="en-GB"/>
+                        </w:rPr>
+                      </w:pPr>
+                      <w:r>
+                        <w:rPr>
+                          <w:b/>
+                          <w:lang w:val="en-GB"/>
+                        </w:rPr>
+                        <w:t>Humain</w:t>
+                      </w:r>
+                    </w:p>
+                    <w:p>
+                      <w:pPr>
+                        <w:rPr>
+                          <w:b/>
+                          <w:color w:val="000000" w:themeColor="text1"/>
+                          <w:sz w:val="18"/>
+                          <w:szCs w:val="18"/>
+                          <w:lang w:val="en-GB"/>
+                        </w:rPr>
+                      </w:pPr>
+                      <w:r>
+                        <w:rPr>
+                          <w:b/>
+                          <w:color w:val="4472C4" w:themeColor="accent1"/>
+                          <w:sz w:val="18"/>
+                          <w:szCs w:val="18"/>
+                          <w:lang w:val="en-GB"/>
+                        </w:rPr>
+                        <w:t xml:space="preserve">String </w:t>
+                      </w:r>
+                      <w:r>
+                        <w:rPr>
+                          <w:b/>
+                          <w:color w:val="4472C4" w:themeColor="accent1"/>
+                          <w:sz w:val="18"/>
+                          <w:szCs w:val="18"/>
+                          <w:lang w:val="en-GB"/>
+                        </w:rPr>
+                        <w:t>n</w:t>
+                      </w:r>
+                      <w:r>
+                        <w:rPr>
+                          <w:b/>
+                          <w:color w:val="4472C4" w:themeColor="accent1"/>
+                          <w:sz w:val="18"/>
+                          <w:szCs w:val="18"/>
+                          <w:lang w:val="en-GB"/>
+                        </w:rPr>
+                        <w:t>om</w:t>
+                      </w:r>
+                      <w:r>
+                        <w:rPr>
+                          <w:b/>
+                          <w:color w:val="4472C4" w:themeColor="accent1"/>
+                          <w:sz w:val="18"/>
+                          <w:szCs w:val="18"/>
+                          <w:lang w:val="en-GB"/>
+                        </w:rPr>
+                        <w:br/>
+                        <w:t xml:space="preserve">String </w:t>
+                      </w:r>
+                      <w:r>
+                        <w:rPr>
+                          <w:b/>
+                          <w:color w:val="4472C4" w:themeColor="accent1"/>
+                          <w:sz w:val="18"/>
+                          <w:szCs w:val="18"/>
+                          <w:lang w:val="en-GB"/>
+                        </w:rPr>
+                        <w:t>p</w:t>
+                      </w:r>
+                      <w:r>
+                        <w:rPr>
+                          <w:b/>
+                          <w:color w:val="4472C4" w:themeColor="accent1"/>
+                          <w:sz w:val="18"/>
+                          <w:szCs w:val="18"/>
+                          <w:lang w:val="en-GB"/>
+                        </w:rPr>
+                        <w:t>r</w:t>
+                      </w:r>
+                      <w:r>
+                        <w:rPr>
+                          <w:b/>
+                          <w:color w:val="4472C4" w:themeColor="accent1"/>
+                          <w:sz w:val="18"/>
+                          <w:szCs w:val="18"/>
+                          <w:lang w:val="en-GB"/>
+                        </w:rPr>
+                        <w:t>e</w:t>
+                      </w:r>
+                      <w:r>
+                        <w:rPr>
+                          <w:b/>
+                          <w:color w:val="4472C4" w:themeColor="accent1"/>
+                          <w:sz w:val="18"/>
+                          <w:szCs w:val="18"/>
+                          <w:lang w:val="en-GB"/>
+                        </w:rPr>
+                        <w:t>nom</w:t>
+                      </w:r>
+                      <w:r>
+                        <w:rPr>
+                          <w:b/>
+                          <w:color w:val="4472C4" w:themeColor="accent1"/>
+                          <w:sz w:val="18"/>
+                          <w:szCs w:val="18"/>
+                          <w:lang w:val="en-GB"/>
+                        </w:rPr>
+                        <w:br/>
+                      </w:r>
+                      <w:r>
+                        <w:rPr>
+                          <w:b/>
+                          <w:color w:val="4472C4" w:themeColor="accent1"/>
+                          <w:sz w:val="18"/>
+                          <w:szCs w:val="18"/>
+                          <w:lang w:val="en-GB"/>
+                        </w:rPr>
+                        <w:t xml:space="preserve">String </w:t>
+                      </w:r>
+                      <w:r>
+                        <w:rPr>
+                          <w:b/>
+                          <w:color w:val="4472C4" w:themeColor="accent1"/>
+                          <w:sz w:val="18"/>
+                          <w:szCs w:val="18"/>
+                          <w:lang w:val="en-GB"/>
+                        </w:rPr>
+                        <w:t>s</w:t>
+                      </w:r>
+                      <w:r>
+                        <w:rPr>
+                          <w:b/>
+                          <w:color w:val="4472C4" w:themeColor="accent1"/>
+                          <w:sz w:val="18"/>
+                          <w:szCs w:val="18"/>
+                          <w:lang w:val="en-GB"/>
+                        </w:rPr>
+                        <w:t>urnom</w:t>
+                      </w:r>
+                      <w:r>
+                        <w:rPr>
+                          <w:b/>
+                          <w:color w:val="4472C4" w:themeColor="accent1"/>
+                          <w:sz w:val="18"/>
+                          <w:szCs w:val="18"/>
+                          <w:lang w:val="en-GB"/>
+                        </w:rPr>
+                        <w:br/>
+                      </w:r>
+                      <w:r>
+                        <w:rPr>
+                          <w:b/>
+                          <w:color w:val="4472C4" w:themeColor="accent1"/>
+                          <w:sz w:val="18"/>
+                          <w:szCs w:val="18"/>
+                          <w:lang w:val="en-GB"/>
+                        </w:rPr>
+                        <w:t xml:space="preserve">int </w:t>
+                      </w:r>
+                      <w:r>
+                        <w:rPr>
+                          <w:b/>
+                          <w:color w:val="4472C4" w:themeColor="accent1"/>
+                          <w:sz w:val="18"/>
+                          <w:szCs w:val="18"/>
+                          <w:lang w:val="en-GB"/>
+                        </w:rPr>
+                        <w:t>a</w:t>
+                      </w:r>
+                      <w:r>
+                        <w:rPr>
+                          <w:b/>
+                          <w:color w:val="4472C4" w:themeColor="accent1"/>
+                          <w:sz w:val="18"/>
+                          <w:szCs w:val="18"/>
+                          <w:lang w:val="en-GB"/>
+                        </w:rPr>
+                        <w:t>ge</w:t>
+                      </w:r>
+                      <w:r>
+                        <w:rPr>
+                          <w:b/>
+                          <w:color w:val="4472C4" w:themeColor="accent1"/>
+                          <w:sz w:val="18"/>
+                          <w:szCs w:val="18"/>
+                          <w:lang w:val="en-GB"/>
+                        </w:rPr>
+                        <w:br/>
+                      </w:r>
+                      <w:r>
+                        <w:rPr>
+                          <w:b/>
+                          <w:color w:val="4472C4" w:themeColor="accent1"/>
+                          <w:sz w:val="18"/>
+                          <w:szCs w:val="18"/>
+                          <w:lang w:val="en-GB"/>
+                        </w:rPr>
+                        <w:t xml:space="preserve">Position </w:t>
+                      </w:r>
+                      <w:r>
+                        <w:rPr>
+                          <w:b/>
+                          <w:color w:val="4472C4" w:themeColor="accent1"/>
+                          <w:sz w:val="18"/>
+                          <w:szCs w:val="18"/>
+                          <w:lang w:val="en-GB"/>
+                        </w:rPr>
+                        <w:t>p</w:t>
+                      </w:r>
+                      <w:r>
+                        <w:rPr>
+                          <w:b/>
+                          <w:color w:val="4472C4" w:themeColor="accent1"/>
+                          <w:sz w:val="18"/>
+                          <w:szCs w:val="18"/>
+                          <w:lang w:val="en-GB"/>
+                        </w:rPr>
+                        <w:t>osition</w:t>
+                      </w:r>
+                      <w:r>
+                        <w:rPr>
+                          <w:b/>
+                          <w:color w:val="4472C4" w:themeColor="accent1"/>
+                          <w:sz w:val="18"/>
+                          <w:szCs w:val="18"/>
+                          <w:lang w:val="en-GB"/>
+                        </w:rPr>
+                        <w:br/>
+                      </w:r>
+                      <w:r>
+                        <w:rPr>
+                          <w:b/>
+                          <w:lang w:val="en-GB"/>
+                        </w:rPr>
+                        <w:t>----------------------</w:t>
+                      </w:r>
+                      <w:r>
+                        <w:rPr>
+                          <w:b/>
+                          <w:lang w:val="en-GB"/>
+                        </w:rPr>
+                        <w:br/>
+                      </w:r>
+                      <w:r>
+                        <w:rPr>
+                          <w:b/>
+                          <w:color w:val="000000" w:themeColor="text1"/>
+                          <w:sz w:val="18"/>
+                          <w:szCs w:val="18"/>
+                          <w:lang w:val="en-GB"/>
+                        </w:rPr>
+                        <w:t xml:space="preserve">Void </w:t>
+                      </w:r>
+                      <w:r>
+                        <w:rPr>
+                          <w:b/>
+                          <w:color w:val="000000" w:themeColor="text1"/>
+                          <w:sz w:val="18"/>
+                          <w:szCs w:val="18"/>
+                          <w:lang w:val="en-GB"/>
+                        </w:rPr>
+                        <w:t>s</w:t>
+                      </w:r>
+                      <w:r>
+                        <w:rPr>
+                          <w:b/>
+                          <w:color w:val="000000" w:themeColor="text1"/>
+                          <w:sz w:val="18"/>
+                          <w:szCs w:val="18"/>
+                          <w:lang w:val="en-GB"/>
+                        </w:rPr>
+                        <w:t>ePresenter ()</w:t>
+                      </w:r>
+                      <w:r>
+                        <w:rPr>
+                          <w:b/>
+                          <w:color w:val="000000" w:themeColor="text1"/>
+                          <w:sz w:val="18"/>
+                          <w:szCs w:val="18"/>
+                          <w:lang w:val="en-GB"/>
+                        </w:rPr>
+                        <w:br/>
+                        <w:t>void talk ()</w:t>
+                      </w:r>
+                    </w:p>
+                    <w:p>
+                      <w:pPr>
+                        <w:rPr>
+                          <w:b/>
+                          <w:color w:val="4472C4" w:themeColor="accent1"/>
+                          <w:sz w:val="18"/>
+                          <w:szCs w:val="18"/>
+                          <w:lang w:val="en-GB"/>
+                        </w:rPr>
+                      </w:pPr>
+                    </w:p>
+                    <w:p>
+                      <w:pPr>
+                        <w:rPr>
+                          <w:b/>
+                          <w:color w:val="4472C4" w:themeColor="accent1"/>
+                          <w:sz w:val="18"/>
+                          <w:szCs w:val="18"/>
+                          <w:lang w:val="en-GB"/>
+                        </w:rPr>
+                      </w:pPr>
+                    </w:p>
+                    <w:p>
+                      <w:pPr>
+                        <w:rPr>
+                          <w:b/>
+                          <w:color w:val="4472C4" w:themeColor="accent1"/>
+                          <w:sz w:val="18"/>
+                          <w:szCs w:val="18"/>
+                          <w:lang w:val="en-GB"/>
+                        </w:rPr>
+                      </w:pPr>
+                    </w:p>
+                  </w:txbxContent>
+                </v:textbox>
+                <w10:wrap anchorx="margin"/>
+              </v:shape>
+            </w:pict>
+          </mc:Fallback>
+        </mc:AlternateContent>
+      </w:r>
       <w:r>
         <w:rPr>
           <w:noProof/>
@@ -3078,6 +5372,8 @@
                                 <w:b/>
                               </w:rPr>
                             </w:pPr>
+                            <w:bookmarkStart w:id="0" w:name="_GoBack"/>
+                            <w:bookmarkEnd w:id="0"/>
                             <w:r>
                               <w:rPr>
                                 <w:b/>
@@ -3238,7 +5534,7 @@
           </mc:Choice>
           <mc:Fallback>
             <w:pict>
-              <v:shape w14:anchorId="10DAAB48" id="Zone de texte 23" o:spid="_x0000_s1032" type="#_x0000_t202" style="position:absolute;margin-left:281.15pt;margin-top:17.8pt;width:159.95pt;height:101.3pt;z-index:251664384;visibility:visible;mso-wrap-style:square;mso-width-percent:0;mso-height-percent:0;mso-wrap-distance-left:9pt;mso-wrap-distance-top:0;mso-wrap-distance-right:9pt;mso-wrap-distance-bottom:0;mso-position-horizontal:absolute;mso-position-horizontal-relative:text;mso-position-vertical:absolute;mso-position-vertical-relative:text;mso-width-percent:0;mso-height-percent:0;mso-width-relative:margin;mso-height-relative:margin;v-text-anchor:top" o:gfxdata="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" fillcolor="#e2efd9 [665]" strokeweight="1pt">
+              <v:shape w14:anchorId="10DAAB48" id="Zone de texte 23" o:spid="_x0000_s1035" type="#_x0000_t202" style="position:absolute;margin-left:281.15pt;margin-top:17.8pt;width:159.95pt;height:101.3pt;z-index:251664384;visibility:visible;mso-wrap-style:square;mso-width-percent:0;mso-height-percent:0;mso-wrap-distance-left:9pt;mso-wrap-distance-top:0;mso-wrap-distance-right:9pt;mso-wrap-distance-bottom:0;mso-position-horizontal:absolute;mso-position-horizontal-relative:text;mso-position-vertical:absolute;mso-position-vertical-relative:text;mso-width-percent:0;mso-height-percent:0;mso-width-relative:margin;mso-height-relative:margin;v-text-anchor:top" o:gfxdata="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" fillcolor="#e2efd9 [665]" strokeweight="1pt">
                 <v:textbox>
                   <w:txbxContent>
                     <w:p>
@@ -3247,6 +5543,8 @@
                           <w:b/>
                         </w:rPr>
                       </w:pPr>
+                      <w:bookmarkStart w:id="1" w:name="_GoBack"/>
+                      <w:bookmarkEnd w:id="1"/>
                       <w:r>
                         <w:rPr>
                           <w:b/>
@@ -4349,616 +6647,12 @@
           </mc:Choice>
           <mc:Fallback>
             <w:pict>
-              <v:shape id="Zone de texte 35" o:spid="_x0000_s1038" type="#_x0000_t202" style="position:absolute;margin-left:209.15pt;margin-top:339.8pt;width:220.65pt;height:86pt;z-index:-251603968;visibility:visible;mso-wrap-style:square;mso-width-percent:0;mso-height-percent:0;mso-wrap-distance-left:9pt;mso-wrap-distance-top:0;mso-wrap-distance-right:9pt;mso-wrap-distance-bottom:0;mso-position-horizontal:absolute;mso-position-horizontal-relative:text;mso-position-vertical:absolute;mso-position-vertical-relative:text;mso-width-percent:0;mso-height-percent:0;mso-width-relative:margin;mso-height-relative:margin;v-text-anchor:top" o:gfxdata="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" fillcolor="#e7e6e6 [3214]" strokecolor="black [3213]" strokeweight="1.5pt">
+              <v:shape id="Zone de texte 35" o:spid="_x0000_s1041" type="#_x0000_t202" style="position:absolute;margin-left:209.15pt;margin-top:339.8pt;width:220.65pt;height:86pt;z-index:-251603968;visibility:visible;mso-wrap-style:square;mso-width-percent:0;mso-height-percent:0;mso-wrap-distance-left:9pt;mso-wrap-distance-top:0;mso-wrap-distance-right:9pt;mso-wrap-distance-bottom:0;mso-position-horizontal:absolute;mso-position-horizontal-relative:text;mso-position-vertical:absolute;mso-position-vertical-relative:text;mso-width-percent:0;mso-height-percent:0;mso-width-relative:margin;mso-height-relative:margin;v-text-anchor:top" o:gfxdata="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" fillcolor="#e7e6e6 [3214]" strokecolor="black [3213]" strokeweight="1.5pt">
                 <v:textbox>
                   <w:txbxContent>
                     <w:p/>
                   </w:txbxContent>
                 </v:textbox>
-              </v:shape>
-            </w:pict>
-          </mc:Fallback>
-        </mc:AlternateContent>
-      </w:r>
-      <w:r>
-        <w:rPr>
-          <w:noProof/>
-        </w:rPr>
-        <mc:AlternateContent>
-          <mc:Choice Requires="wps">
-            <w:drawing>
-              <wp:anchor distT="0" distB="0" distL="114300" distR="114300" simplePos="0" relativeHeight="251670528" behindDoc="0" locked="0" layoutInCell="1" allowOverlap="1" wp14:anchorId="66B11531" wp14:editId="3286EA78">
-                <wp:simplePos x="0" y="0"/>
-                <wp:positionH relativeFrom="column">
-                  <wp:posOffset>217805</wp:posOffset>
-                </wp:positionH>
-                <wp:positionV relativeFrom="paragraph">
-                  <wp:posOffset>1851872</wp:posOffset>
-                </wp:positionV>
-                <wp:extent cx="45719" cy="499533"/>
-                <wp:effectExtent l="38100" t="0" r="69215" b="53340"/>
-                <wp:wrapNone/>
-                <wp:docPr id="3" name="Connecteur droit avec flèche 3"/>
-                <wp:cNvGraphicFramePr/>
-                <a:graphic xmlns:a="http://schemas.openxmlformats.org/drawingml/2006/main">
-                  <a:graphicData uri="http://schemas.microsoft.com/office/word/2010/wordprocessingShape">
-                    <wps:wsp>
-                      <wps:cNvCnPr/>
-                      <wps:spPr>
-                        <a:xfrm>
-                          <a:off x="0" y="0"/>
-                          <a:ext cx="45719" cy="499533"/>
-                        </a:xfrm>
-                        <a:prstGeom prst="straightConnector1">
-                          <a:avLst/>
-                        </a:prstGeom>
-                        <a:ln>
-                          <a:tailEnd type="triangle"/>
-                        </a:ln>
-                      </wps:spPr>
-                      <wps:style>
-                        <a:lnRef idx="3">
-                          <a:schemeClr val="dk1"/>
-                        </a:lnRef>
-                        <a:fillRef idx="0">
-                          <a:schemeClr val="dk1"/>
-                        </a:fillRef>
-                        <a:effectRef idx="2">
-                          <a:schemeClr val="dk1"/>
-                        </a:effectRef>
-                        <a:fontRef idx="minor">
-                          <a:schemeClr val="tx1"/>
-                        </a:fontRef>
-                      </wps:style>
-                      <wps:bodyPr/>
-                    </wps:wsp>
-                  </a:graphicData>
-                </a:graphic>
-                <wp14:sizeRelH relativeFrom="margin">
-                  <wp14:pctWidth>0</wp14:pctWidth>
-                </wp14:sizeRelH>
-                <wp14:sizeRelV relativeFrom="margin">
-                  <wp14:pctHeight>0</wp14:pctHeight>
-                </wp14:sizeRelV>
-              </wp:anchor>
-            </w:drawing>
-          </mc:Choice>
-          <mc:Fallback>
-            <w:pict>
-              <v:shapetype w14:anchorId="21C1D86F" id="_x0000_t32" coordsize="21600,21600" o:spt="32" o:oned="t" path="m,l21600,21600e" filled="f">
-                <v:path arrowok="t" fillok="f" o:connecttype="none"/>
-                <o:lock v:ext="edit" shapetype="t"/>
-              </v:shapetype>
-              <v:shape id="Connecteur droit avec flèche 3" o:spid="_x0000_s1026" type="#_x0000_t32" style="position:absolute;margin-left:17.15pt;margin-top:145.8pt;width:3.6pt;height:39.35pt;z-index:251670528;visibility:visible;mso-wrap-style:square;mso-width-percent:0;mso-height-percent:0;mso-wrap-distance-left:9pt;mso-wrap-distance-top:0;mso-wrap-distance-right:9pt;mso-wrap-distance-bottom:0;mso-position-horizontal:absolute;mso-position-horizontal-relative:text;mso-position-vertical:absolute;mso-position-vertical-relative:text;mso-width-percent:0;mso-height-percent:0;mso-width-relative:margin;mso-height-relative:margin" o:gfxdata="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" strokecolor="black [3200]" strokeweight="1.5pt">
-                <v:stroke endarrow="block" joinstyle="miter"/>
-              </v:shape>
-            </w:pict>
-          </mc:Fallback>
-        </mc:AlternateContent>
-      </w:r>
-      <w:r>
-        <w:rPr>
-          <w:noProof/>
-        </w:rPr>
-        <mc:AlternateContent>
-          <mc:Choice Requires="wps">
-            <w:drawing>
-              <wp:anchor distT="0" distB="0" distL="114300" distR="114300" simplePos="0" relativeHeight="251668480" behindDoc="0" locked="0" layoutInCell="1" allowOverlap="1" wp14:anchorId="620A769C" wp14:editId="4675173D">
-                <wp:simplePos x="0" y="0"/>
-                <wp:positionH relativeFrom="margin">
-                  <wp:posOffset>-615315</wp:posOffset>
-                </wp:positionH>
-                <wp:positionV relativeFrom="paragraph">
-                  <wp:posOffset>2356273</wp:posOffset>
-                </wp:positionV>
-                <wp:extent cx="1627505" cy="1371600"/>
-                <wp:effectExtent l="0" t="0" r="10795" b="19050"/>
-                <wp:wrapNone/>
-                <wp:docPr id="24" name="Zone de texte 24"/>
-                <wp:cNvGraphicFramePr/>
-                <a:graphic xmlns:a="http://schemas.openxmlformats.org/drawingml/2006/main">
-                  <a:graphicData uri="http://schemas.microsoft.com/office/word/2010/wordprocessingShape">
-                    <wps:wsp>
-                      <wps:cNvSpPr txBox="1"/>
-                      <wps:spPr>
-                        <a:xfrm>
-                          <a:off x="0" y="0"/>
-                          <a:ext cx="1627505" cy="1371600"/>
-                        </a:xfrm>
-                        <a:prstGeom prst="rect">
-                          <a:avLst/>
-                        </a:prstGeom>
-                        <a:solidFill>
-                          <a:schemeClr val="bg1">
-                            <a:lumMod val="95000"/>
-                          </a:schemeClr>
-                        </a:solidFill>
-                        <a:ln w="12700">
-                          <a:solidFill>
-                            <a:prstClr val="black"/>
-                          </a:solidFill>
-                        </a:ln>
-                      </wps:spPr>
-                      <wps:txbx>
-                        <w:txbxContent>
-                          <w:p>
-                            <w:pPr>
-                              <w:rPr>
-                                <w:b/>
-                                <w:color w:val="4472C4" w:themeColor="accent1"/>
-                                <w:sz w:val="18"/>
-                                <w:szCs w:val="18"/>
-                                <w:lang w:val="en-GB"/>
-                              </w:rPr>
-                            </w:pPr>
-                            <w:r>
-                              <w:rPr>
-                                <w:b/>
-                                <w:lang w:val="en-GB"/>
-                              </w:rPr>
-                              <w:t>Dame</w:t>
-                            </w:r>
-                            <w:r>
-                              <w:rPr>
-                                <w:b/>
-                                <w:lang w:val="en-GB"/>
-                              </w:rPr>
-                              <w:br/>
-                            </w:r>
-                            <w:r>
-                              <w:rPr>
-                                <w:b/>
-                                <w:color w:val="4472C4" w:themeColor="accent1"/>
-                                <w:sz w:val="18"/>
-                                <w:szCs w:val="18"/>
-                                <w:lang w:val="en-GB"/>
-                              </w:rPr>
-                              <w:br/>
-                              <w:t>String</w:t>
-                            </w:r>
-                            <w:r>
-                              <w:rPr>
-                                <w:b/>
-                                <w:color w:val="4472C4" w:themeColor="accent1"/>
-                                <w:sz w:val="18"/>
-                                <w:szCs w:val="18"/>
-                                <w:lang w:val="en-GB"/>
-                              </w:rPr>
-                              <w:t xml:space="preserve"> c</w:t>
-                            </w:r>
-                            <w:r>
-                              <w:rPr>
-                                <w:b/>
-                                <w:color w:val="4472C4" w:themeColor="accent1"/>
-                                <w:sz w:val="18"/>
-                                <w:szCs w:val="18"/>
-                                <w:lang w:val="en-GB"/>
-                              </w:rPr>
-                              <w:t>ouleurRobe</w:t>
-                            </w:r>
-                            <w:r>
-                              <w:rPr>
-                                <w:b/>
-                                <w:color w:val="4472C4" w:themeColor="accent1"/>
-                                <w:sz w:val="18"/>
-                                <w:szCs w:val="18"/>
-                                <w:lang w:val="en-GB"/>
-                              </w:rPr>
-                              <w:br/>
-                              <w:t>Boolean estKidnappee</w:t>
-                            </w:r>
-                            <w:r>
-                              <w:rPr>
-                                <w:b/>
-                                <w:color w:val="4472C4" w:themeColor="accent1"/>
-                                <w:sz w:val="18"/>
-                                <w:szCs w:val="18"/>
-                                <w:lang w:val="en-GB"/>
-                              </w:rPr>
-                              <w:br/>
-                            </w:r>
-                            <w:r>
-                              <w:rPr>
-                                <w:b/>
-                                <w:lang w:val="en-GB"/>
-                              </w:rPr>
-                              <w:t>-----------------------------</w:t>
-                            </w:r>
-                            <w:r>
-                              <w:rPr>
-                                <w:b/>
-                                <w:lang w:val="en-GB"/>
-                              </w:rPr>
-                              <w:t>----</w:t>
-                            </w:r>
-                            <w:r>
-                              <w:rPr>
-                                <w:b/>
-                                <w:lang w:val="en-GB"/>
-                              </w:rPr>
-                              <w:br/>
-                            </w:r>
-                            <w:r>
-                              <w:rPr>
-                                <w:b/>
-                                <w:sz w:val="18"/>
-                                <w:szCs w:val="18"/>
-                                <w:lang w:val="en-GB"/>
-                              </w:rPr>
-                              <w:t xml:space="preserve">Void </w:t>
-                            </w:r>
-                            <w:r>
-                              <w:rPr>
-                                <w:b/>
-                                <w:sz w:val="18"/>
-                                <w:szCs w:val="18"/>
-                                <w:lang w:val="en-GB"/>
-                              </w:rPr>
-                              <w:t xml:space="preserve">@ </w:t>
-                            </w:r>
-                            <w:r>
-                              <w:rPr>
-                                <w:b/>
-                                <w:sz w:val="18"/>
-                                <w:szCs w:val="18"/>
-                                <w:lang w:val="en-GB"/>
-                              </w:rPr>
-                              <w:t>seP</w:t>
-                            </w:r>
-                            <w:r>
-                              <w:rPr>
-                                <w:b/>
-                                <w:sz w:val="18"/>
-                                <w:szCs w:val="18"/>
-                                <w:lang w:val="en-GB"/>
-                              </w:rPr>
-                              <w:t>resenter</w:t>
-                            </w:r>
-                            <w:r>
-                              <w:rPr>
-                                <w:b/>
-                                <w:sz w:val="18"/>
-                                <w:szCs w:val="18"/>
-                                <w:lang w:val="en-GB"/>
-                              </w:rPr>
-                              <w:t xml:space="preserve"> ()</w:t>
-                            </w:r>
-                            <w:r>
-                              <w:rPr>
-                                <w:b/>
-                                <w:color w:val="4472C4" w:themeColor="accent1"/>
-                                <w:sz w:val="18"/>
-                                <w:szCs w:val="18"/>
-                                <w:lang w:val="en-GB"/>
-                              </w:rPr>
-                              <w:br/>
-                            </w:r>
-                            <w:r>
-                              <w:rPr>
-                                <w:b/>
-                                <w:sz w:val="18"/>
-                                <w:szCs w:val="18"/>
-                                <w:lang w:val="en-GB"/>
-                              </w:rPr>
-                              <w:t xml:space="preserve">Void </w:t>
-                            </w:r>
-                            <w:r>
-                              <w:rPr>
-                                <w:b/>
-                                <w:sz w:val="18"/>
-                                <w:szCs w:val="18"/>
-                                <w:lang w:val="en-GB"/>
-                              </w:rPr>
-                              <w:t>SeFaireEnlever</w:t>
-                            </w:r>
-                            <w:r>
-                              <w:rPr>
-                                <w:b/>
-                                <w:sz w:val="18"/>
-                                <w:szCs w:val="18"/>
-                                <w:lang w:val="en-GB"/>
-                              </w:rPr>
-                              <w:t xml:space="preserve"> (Homme)</w:t>
-                            </w:r>
-                            <w:r>
-                              <w:rPr>
-                                <w:b/>
-                                <w:sz w:val="18"/>
-                                <w:szCs w:val="18"/>
-                                <w:lang w:val="en-GB"/>
-                              </w:rPr>
-                              <w:br/>
-                            </w:r>
-                            <w:r>
-                              <w:rPr>
-                                <w:b/>
-                                <w:sz w:val="18"/>
-                                <w:szCs w:val="18"/>
-                                <w:lang w:val="en-GB"/>
-                              </w:rPr>
-                              <w:t xml:space="preserve">Void </w:t>
-                            </w:r>
-                            <w:r>
-                              <w:rPr>
-                                <w:b/>
-                                <w:sz w:val="18"/>
-                                <w:szCs w:val="18"/>
-                                <w:lang w:val="en-GB"/>
-                              </w:rPr>
-                              <w:t>SeFaireLibérer</w:t>
-                            </w:r>
-                            <w:r>
-                              <w:rPr>
-                                <w:b/>
-                                <w:sz w:val="18"/>
-                                <w:szCs w:val="18"/>
-                                <w:lang w:val="en-GB"/>
-                              </w:rPr>
-                              <w:t xml:space="preserve"> (Homme)</w:t>
-                            </w:r>
-                            <w:r>
-                              <w:rPr>
-                                <w:b/>
-                                <w:sz w:val="18"/>
-                                <w:szCs w:val="18"/>
-                                <w:lang w:val="en-GB"/>
-                              </w:rPr>
-                              <w:br/>
-                            </w:r>
-                          </w:p>
-                        </w:txbxContent>
-                      </wps:txbx>
-                      <wps:bodyPr rot="0" spcFirstLastPara="0" vertOverflow="overflow" horzOverflow="overflow" vert="horz" wrap="square" lIns="91440" tIns="45720" rIns="91440" bIns="45720" numCol="1" spcCol="0" rtlCol="0" fromWordArt="0" anchor="t" anchorCtr="0" forceAA="0" compatLnSpc="1">
-                        <a:prstTxWarp prst="textNoShape">
-                          <a:avLst/>
-                        </a:prstTxWarp>
-                        <a:noAutofit/>
-                      </wps:bodyPr>
-                    </wps:wsp>
-                  </a:graphicData>
-                </a:graphic>
-                <wp14:sizeRelH relativeFrom="margin">
-                  <wp14:pctWidth>0</wp14:pctWidth>
-                </wp14:sizeRelH>
-                <wp14:sizeRelV relativeFrom="margin">
-                  <wp14:pctHeight>0</wp14:pctHeight>
-                </wp14:sizeRelV>
-              </wp:anchor>
-            </w:drawing>
-          </mc:Choice>
-          <mc:Fallback>
-            <w:pict>
-              <v:shape w14:anchorId="620A769C" id="Zone de texte 24" o:spid="_x0000_s1039" type="#_x0000_t202" style="position:absolute;margin-left:-48.45pt;margin-top:185.55pt;width:128.15pt;height:108pt;z-index:251668480;visibility:visible;mso-wrap-style:square;mso-width-percent:0;mso-height-percent:0;mso-wrap-distance-left:9pt;mso-wrap-distance-top:0;mso-wrap-distance-right:9pt;mso-wrap-distance-bottom:0;mso-position-horizontal:absolute;mso-position-horizontal-relative:margin;mso-position-vertical:absolute;mso-position-vertical-relative:text;mso-width-percent:0;mso-height-percent:0;mso-width-relative:margin;mso-height-relative:margin;v-text-anchor:top" o:gfxdata="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" fillcolor="#f2f2f2 [3052]" strokeweight="1pt">
-                <v:textbox>
-                  <w:txbxContent>
-                    <w:p>
-                      <w:pPr>
-                        <w:rPr>
-                          <w:b/>
-                          <w:color w:val="4472C4" w:themeColor="accent1"/>
-                          <w:sz w:val="18"/>
-                          <w:szCs w:val="18"/>
-                          <w:lang w:val="en-GB"/>
-                        </w:rPr>
-                      </w:pPr>
-                      <w:r>
-                        <w:rPr>
-                          <w:b/>
-                          <w:lang w:val="en-GB"/>
-                        </w:rPr>
-                        <w:t>Dame</w:t>
-                      </w:r>
-                      <w:r>
-                        <w:rPr>
-                          <w:b/>
-                          <w:lang w:val="en-GB"/>
-                        </w:rPr>
-                        <w:br/>
-                      </w:r>
-                      <w:r>
-                        <w:rPr>
-                          <w:b/>
-                          <w:color w:val="4472C4" w:themeColor="accent1"/>
-                          <w:sz w:val="18"/>
-                          <w:szCs w:val="18"/>
-                          <w:lang w:val="en-GB"/>
-                        </w:rPr>
-                        <w:br/>
-                        <w:t>String</w:t>
-                      </w:r>
-                      <w:r>
-                        <w:rPr>
-                          <w:b/>
-                          <w:color w:val="4472C4" w:themeColor="accent1"/>
-                          <w:sz w:val="18"/>
-                          <w:szCs w:val="18"/>
-                          <w:lang w:val="en-GB"/>
-                        </w:rPr>
-                        <w:t xml:space="preserve"> c</w:t>
-                      </w:r>
-                      <w:r>
-                        <w:rPr>
-                          <w:b/>
-                          <w:color w:val="4472C4" w:themeColor="accent1"/>
-                          <w:sz w:val="18"/>
-                          <w:szCs w:val="18"/>
-                          <w:lang w:val="en-GB"/>
-                        </w:rPr>
-                        <w:t>ouleurRobe</w:t>
-                      </w:r>
-                      <w:r>
-                        <w:rPr>
-                          <w:b/>
-                          <w:color w:val="4472C4" w:themeColor="accent1"/>
-                          <w:sz w:val="18"/>
-                          <w:szCs w:val="18"/>
-                          <w:lang w:val="en-GB"/>
-                        </w:rPr>
-                        <w:br/>
-                        <w:t>Boolean estKidnappee</w:t>
-                      </w:r>
-                      <w:r>
-                        <w:rPr>
-                          <w:b/>
-                          <w:color w:val="4472C4" w:themeColor="accent1"/>
-                          <w:sz w:val="18"/>
-                          <w:szCs w:val="18"/>
-                          <w:lang w:val="en-GB"/>
-                        </w:rPr>
-                        <w:br/>
-                      </w:r>
-                      <w:r>
-                        <w:rPr>
-                          <w:b/>
-                          <w:lang w:val="en-GB"/>
-                        </w:rPr>
-                        <w:t>-----------------------------</w:t>
-                      </w:r>
-                      <w:r>
-                        <w:rPr>
-                          <w:b/>
-                          <w:lang w:val="en-GB"/>
-                        </w:rPr>
-                        <w:t>----</w:t>
-                      </w:r>
-                      <w:r>
-                        <w:rPr>
-                          <w:b/>
-                          <w:lang w:val="en-GB"/>
-                        </w:rPr>
-                        <w:br/>
-                      </w:r>
-                      <w:r>
-                        <w:rPr>
-                          <w:b/>
-                          <w:sz w:val="18"/>
-                          <w:szCs w:val="18"/>
-                          <w:lang w:val="en-GB"/>
-                        </w:rPr>
-                        <w:t xml:space="preserve">Void </w:t>
-                      </w:r>
-                      <w:r>
-                        <w:rPr>
-                          <w:b/>
-                          <w:sz w:val="18"/>
-                          <w:szCs w:val="18"/>
-                          <w:lang w:val="en-GB"/>
-                        </w:rPr>
-                        <w:t xml:space="preserve">@ </w:t>
-                      </w:r>
-                      <w:r>
-                        <w:rPr>
-                          <w:b/>
-                          <w:sz w:val="18"/>
-                          <w:szCs w:val="18"/>
-                          <w:lang w:val="en-GB"/>
-                        </w:rPr>
-                        <w:t>seP</w:t>
-                      </w:r>
-                      <w:r>
-                        <w:rPr>
-                          <w:b/>
-                          <w:sz w:val="18"/>
-                          <w:szCs w:val="18"/>
-                          <w:lang w:val="en-GB"/>
-                        </w:rPr>
-                        <w:t>resenter</w:t>
-                      </w:r>
-                      <w:r>
-                        <w:rPr>
-                          <w:b/>
-                          <w:sz w:val="18"/>
-                          <w:szCs w:val="18"/>
-                          <w:lang w:val="en-GB"/>
-                        </w:rPr>
-                        <w:t xml:space="preserve"> ()</w:t>
-                      </w:r>
-                      <w:r>
-                        <w:rPr>
-                          <w:b/>
-                          <w:color w:val="4472C4" w:themeColor="accent1"/>
-                          <w:sz w:val="18"/>
-                          <w:szCs w:val="18"/>
-                          <w:lang w:val="en-GB"/>
-                        </w:rPr>
-                        <w:br/>
-                      </w:r>
-                      <w:r>
-                        <w:rPr>
-                          <w:b/>
-                          <w:sz w:val="18"/>
-                          <w:szCs w:val="18"/>
-                          <w:lang w:val="en-GB"/>
-                        </w:rPr>
-                        <w:t xml:space="preserve">Void </w:t>
-                      </w:r>
-                      <w:r>
-                        <w:rPr>
-                          <w:b/>
-                          <w:sz w:val="18"/>
-                          <w:szCs w:val="18"/>
-                          <w:lang w:val="en-GB"/>
-                        </w:rPr>
-                        <w:t>SeFaireEnlever</w:t>
-                      </w:r>
-                      <w:r>
-                        <w:rPr>
-                          <w:b/>
-                          <w:sz w:val="18"/>
-                          <w:szCs w:val="18"/>
-                          <w:lang w:val="en-GB"/>
-                        </w:rPr>
-                        <w:t xml:space="preserve"> (Homme)</w:t>
-                      </w:r>
-                      <w:r>
-                        <w:rPr>
-                          <w:b/>
-                          <w:sz w:val="18"/>
-                          <w:szCs w:val="18"/>
-                          <w:lang w:val="en-GB"/>
-                        </w:rPr>
-                        <w:br/>
-                      </w:r>
-                      <w:r>
-                        <w:rPr>
-                          <w:b/>
-                          <w:sz w:val="18"/>
-                          <w:szCs w:val="18"/>
-                          <w:lang w:val="en-GB"/>
-                        </w:rPr>
-                        <w:t xml:space="preserve">Void </w:t>
-                      </w:r>
-                      <w:r>
-                        <w:rPr>
-                          <w:b/>
-                          <w:sz w:val="18"/>
-                          <w:szCs w:val="18"/>
-                          <w:lang w:val="en-GB"/>
-                        </w:rPr>
-                        <w:t>SeFaireLibérer</w:t>
-                      </w:r>
-                      <w:r>
-                        <w:rPr>
-                          <w:b/>
-                          <w:sz w:val="18"/>
-                          <w:szCs w:val="18"/>
-                          <w:lang w:val="en-GB"/>
-                        </w:rPr>
-                        <w:t xml:space="preserve"> (Homme)</w:t>
-                      </w:r>
-                      <w:r>
-                        <w:rPr>
-                          <w:b/>
-                          <w:sz w:val="18"/>
-                          <w:szCs w:val="18"/>
-                          <w:lang w:val="en-GB"/>
-                        </w:rPr>
-                        <w:br/>
-                      </w:r>
-                    </w:p>
-                  </w:txbxContent>
-                </v:textbox>
-                <w10:wrap anchorx="margin"/>
               </v:shape>
             </w:pict>
           </mc:Fallback>
@@ -6413,7 +8107,7 @@
           </mc:Choice>
           <mc:Fallback>
             <w:pict>
-              <v:shape w14:anchorId="007228E5" id="Zone de texte 50" o:spid="_x0000_s1042" type="#_x0000_t202" style="position:absolute;margin-left:421.2pt;margin-top:176.95pt;width:166.2pt;height:73.8pt;z-index:251680768;visibility:visible;mso-wrap-style:square;mso-width-percent:0;mso-height-percent:0;mso-wrap-distance-left:9pt;mso-wrap-distance-top:0;mso-wrap-distance-right:9pt;mso-wrap-distance-bottom:0;mso-position-horizontal:absolute;mso-position-horizontal-relative:page;mso-position-vertical:absolute;mso-position-vertical-relative:text;mso-width-percent:0;mso-height-percent:0;mso-width-relative:margin;mso-height-relative:margin;v-text-anchor:top" o:gfxdata="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" fillcolor="#f7caac [1301]" strokeweight="1pt">
+              <v:shape w14:anchorId="007228E5" id="Zone de texte 50" o:spid="_x0000_s1044" type="#_x0000_t202" style="position:absolute;margin-left:421.2pt;margin-top:176.95pt;width:166.2pt;height:73.8pt;z-index:251680768;visibility:visible;mso-wrap-style:square;mso-width-percent:0;mso-height-percent:0;mso-wrap-distance-left:9pt;mso-wrap-distance-top:0;mso-wrap-distance-right:9pt;mso-wrap-distance-bottom:0;mso-position-horizontal:absolute;mso-position-horizontal-relative:page;mso-position-vertical:absolute;mso-position-vertical-relative:text;mso-width-percent:0;mso-height-percent:0;mso-width-relative:margin;mso-height-relative:margin;v-text-anchor:top" o:gfxdata="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" fillcolor="#f7caac [1301]" strokeweight="1pt">
                 <v:textbox>
                   <w:txbxContent>
                     <w:p>
@@ -6582,723 +8276,6 @@
                   </w:txbxContent>
                 </v:textbox>
                 <w10:wrap anchorx="page"/>
-              </v:shape>
-            </w:pict>
-          </mc:Fallback>
-        </mc:AlternateContent>
-      </w:r>
-      <w:r>
-        <w:rPr>
-          <w:noProof/>
-        </w:rPr>
-        <mc:AlternateContent>
-          <mc:Choice Requires="wps">
-            <w:drawing>
-              <wp:anchor distT="0" distB="0" distL="114300" distR="114300" simplePos="0" relativeHeight="251661312" behindDoc="0" locked="0" layoutInCell="1" allowOverlap="1" wp14:anchorId="42E1C9AD" wp14:editId="6B02CF0E">
-                <wp:simplePos x="0" y="0"/>
-                <wp:positionH relativeFrom="margin">
-                  <wp:posOffset>1379220</wp:posOffset>
-                </wp:positionH>
-                <wp:positionV relativeFrom="paragraph">
-                  <wp:posOffset>223520</wp:posOffset>
-                </wp:positionV>
-                <wp:extent cx="1377950" cy="1905000"/>
-                <wp:effectExtent l="0" t="0" r="12700" b="19050"/>
-                <wp:wrapNone/>
-                <wp:docPr id="21" name="Zone de texte 21"/>
-                <wp:cNvGraphicFramePr/>
-                <a:graphic xmlns:a="http://schemas.openxmlformats.org/drawingml/2006/main">
-                  <a:graphicData uri="http://schemas.microsoft.com/office/word/2010/wordprocessingShape">
-                    <wps:wsp>
-                      <wps:cNvSpPr txBox="1"/>
-                      <wps:spPr>
-                        <a:xfrm>
-                          <a:off x="0" y="0"/>
-                          <a:ext cx="1377950" cy="1905000"/>
-                        </a:xfrm>
-                        <a:prstGeom prst="rect">
-                          <a:avLst/>
-                        </a:prstGeom>
-                        <a:solidFill>
-                          <a:schemeClr val="accent1">
-                            <a:lumMod val="40000"/>
-                            <a:lumOff val="60000"/>
-                          </a:schemeClr>
-                        </a:solidFill>
-                        <a:ln w="12700">
-                          <a:solidFill>
-                            <a:prstClr val="black"/>
-                          </a:solidFill>
-                        </a:ln>
-                      </wps:spPr>
-                      <wps:txbx>
-                        <w:txbxContent>
-                          <w:p>
-                            <w:pPr>
-                              <w:rPr>
-                                <w:b/>
-                                <w:lang w:val="en-GB"/>
-                              </w:rPr>
-                            </w:pPr>
-                            <w:r>
-                              <w:rPr>
-                                <w:b/>
-                                <w:lang w:val="en-GB"/>
-                              </w:rPr>
-                              <w:t>Homme</w:t>
-                            </w:r>
-                            <w:r>
-                              <w:rPr>
-                                <w:b/>
-                                <w:lang w:val="en-GB"/>
-                              </w:rPr>
-                              <w:br/>
-                            </w:r>
-                            <w:r>
-                              <w:rPr>
-                                <w:b/>
-                                <w:lang w:val="en-GB"/>
-                              </w:rPr>
-                              <w:br/>
-                            </w:r>
-                            <w:r>
-                              <w:rPr>
-                                <w:b/>
-                                <w:color w:val="FFFFFF" w:themeColor="background1"/>
-                                <w:sz w:val="18"/>
-                                <w:szCs w:val="18"/>
-                                <w:lang w:val="en-GB"/>
-                              </w:rPr>
-                              <w:t xml:space="preserve">String </w:t>
-                            </w:r>
-                            <w:r>
-                              <w:rPr>
-                                <w:b/>
-                                <w:color w:val="FFFFFF" w:themeColor="background1"/>
-                                <w:sz w:val="18"/>
-                                <w:szCs w:val="18"/>
-                                <w:lang w:val="en-GB"/>
-                              </w:rPr>
-                              <w:t>a</w:t>
-                            </w:r>
-                            <w:r>
-                              <w:rPr>
-                                <w:b/>
-                                <w:color w:val="FFFFFF" w:themeColor="background1"/>
-                                <w:sz w:val="18"/>
-                                <w:szCs w:val="18"/>
-                                <w:lang w:val="en-GB"/>
-                              </w:rPr>
-                              <w:t>rme</w:t>
-                            </w:r>
-                            <w:r>
-                              <w:rPr>
-                                <w:b/>
-                                <w:color w:val="FFFFFF" w:themeColor="background1"/>
-                                <w:sz w:val="18"/>
-                                <w:szCs w:val="18"/>
-                                <w:lang w:val="en-GB"/>
-                              </w:rPr>
-                              <w:br/>
-                              <w:t xml:space="preserve">Int </w:t>
-                            </w:r>
-                            <w:r>
-                              <w:rPr>
-                                <w:b/>
-                                <w:color w:val="FFFFFF" w:themeColor="background1"/>
-                                <w:sz w:val="18"/>
-                                <w:szCs w:val="18"/>
-                                <w:lang w:val="en-GB"/>
-                              </w:rPr>
-                              <w:t>f</w:t>
-                            </w:r>
-                            <w:r>
-                              <w:rPr>
-                                <w:b/>
-                                <w:color w:val="FFFFFF" w:themeColor="background1"/>
-                                <w:sz w:val="18"/>
-                                <w:szCs w:val="18"/>
-                                <w:lang w:val="en-GB"/>
-                              </w:rPr>
-                              <w:t>orce (0-10)</w:t>
-                            </w:r>
-                            <w:r>
-                              <w:rPr>
-                                <w:b/>
-                                <w:color w:val="FFFFFF" w:themeColor="background1"/>
-                                <w:sz w:val="18"/>
-                                <w:szCs w:val="18"/>
-                                <w:lang w:val="en-GB"/>
-                              </w:rPr>
-                              <w:br/>
-                              <w:t>Boolean Sante</w:t>
-                            </w:r>
-                            <w:r>
-                              <w:rPr>
-                                <w:b/>
-                                <w:color w:val="FFFFFF" w:themeColor="background1"/>
-                                <w:sz w:val="18"/>
-                                <w:szCs w:val="18"/>
-                                <w:lang w:val="en-GB"/>
-                              </w:rPr>
-                              <w:br/>
-                              <w:t>Boolean aNegocie</w:t>
-                            </w:r>
-                            <w:r>
-                              <w:rPr>
-                                <w:b/>
-                                <w:color w:val="FF0000"/>
-                                <w:sz w:val="18"/>
-                                <w:szCs w:val="18"/>
-                                <w:lang w:val="en-GB"/>
-                              </w:rPr>
-                              <w:br/>
-                            </w:r>
-                            <w:r>
-                              <w:rPr>
-                                <w:b/>
-                                <w:lang w:val="en-GB"/>
-                              </w:rPr>
-                              <w:t>--------------------</w:t>
-                            </w:r>
-                            <w:r>
-                              <w:rPr>
-                                <w:b/>
-                                <w:lang w:val="en-GB"/>
-                              </w:rPr>
-                              <w:t>-------</w:t>
-                            </w:r>
-                            <w:r>
-                              <w:rPr>
-                                <w:b/>
-                                <w:sz w:val="18"/>
-                                <w:szCs w:val="18"/>
-                                <w:lang w:val="en-GB"/>
-                              </w:rPr>
-                              <w:br/>
-                            </w:r>
-                            <w:r>
-                              <w:rPr>
-                                <w:b/>
-                                <w:color w:val="000000" w:themeColor="text1"/>
-                                <w:sz w:val="18"/>
-                                <w:szCs w:val="18"/>
-                                <w:lang w:val="en-GB"/>
-                              </w:rPr>
-                              <w:t>Void @</w:t>
-                            </w:r>
-                            <w:r>
-                              <w:rPr>
-                                <w:b/>
-                                <w:color w:val="000000" w:themeColor="text1"/>
-                                <w:sz w:val="18"/>
-                                <w:szCs w:val="18"/>
-                                <w:lang w:val="en-GB"/>
-                              </w:rPr>
-                              <w:t>s</w:t>
-                            </w:r>
-                            <w:r>
-                              <w:rPr>
-                                <w:b/>
-                                <w:color w:val="000000" w:themeColor="text1"/>
-                                <w:sz w:val="18"/>
-                                <w:szCs w:val="18"/>
-                                <w:lang w:val="en-GB"/>
-                              </w:rPr>
-                              <w:t>e</w:t>
-                            </w:r>
-                            <w:r>
-                              <w:rPr>
-                                <w:b/>
-                                <w:color w:val="000000" w:themeColor="text1"/>
-                                <w:sz w:val="18"/>
-                                <w:szCs w:val="18"/>
-                                <w:lang w:val="en-GB"/>
-                              </w:rPr>
-                              <w:t>P</w:t>
-                            </w:r>
-                            <w:r>
-                              <w:rPr>
-                                <w:b/>
-                                <w:color w:val="000000" w:themeColor="text1"/>
-                                <w:sz w:val="18"/>
-                                <w:szCs w:val="18"/>
-                                <w:lang w:val="en-GB"/>
-                              </w:rPr>
-                              <w:t>resenter (</w:t>
-                            </w:r>
-                            <w:r>
-                              <w:rPr>
-                                <w:b/>
-                                <w:color w:val="000000" w:themeColor="text1"/>
-                                <w:sz w:val="18"/>
-                                <w:szCs w:val="18"/>
-                                <w:lang w:val="en-GB"/>
-                              </w:rPr>
-                              <w:t>)</w:t>
-                            </w:r>
-                            <w:r>
-                              <w:rPr>
-                                <w:b/>
-                                <w:color w:val="000000" w:themeColor="text1"/>
-                                <w:sz w:val="18"/>
-                                <w:szCs w:val="18"/>
-                                <w:lang w:val="en-GB"/>
-                              </w:rPr>
-                              <w:br/>
-                              <w:t xml:space="preserve">Int </w:t>
-                            </w:r>
-                            <w:r>
-                              <w:rPr>
-                                <w:b/>
-                                <w:color w:val="000000" w:themeColor="text1"/>
-                                <w:sz w:val="18"/>
-                                <w:szCs w:val="18"/>
-                                <w:lang w:val="en-GB"/>
-                              </w:rPr>
-                              <w:t>tirer (</w:t>
-                            </w:r>
-                            <w:r>
-                              <w:rPr>
-                                <w:b/>
-                                <w:color w:val="000000" w:themeColor="text1"/>
-                                <w:sz w:val="18"/>
-                                <w:szCs w:val="18"/>
-                                <w:lang w:val="en-GB"/>
-                              </w:rPr>
-                              <w:t>Homme</w:t>
-                            </w:r>
-                            <w:r>
-                              <w:rPr>
-                                <w:b/>
-                                <w:color w:val="000000" w:themeColor="text1"/>
-                                <w:sz w:val="18"/>
-                                <w:szCs w:val="18"/>
-                                <w:lang w:val="en-GB"/>
-                              </w:rPr>
-                              <w:t>)</w:t>
-                            </w:r>
-                            <w:r>
-                              <w:rPr>
-                                <w:b/>
-                                <w:color w:val="000000" w:themeColor="text1"/>
-                                <w:sz w:val="18"/>
-                                <w:szCs w:val="18"/>
-                                <w:lang w:val="en-GB"/>
-                              </w:rPr>
-                              <w:br/>
-                              <w:t xml:space="preserve">Void </w:t>
-                            </w:r>
-                            <w:r>
-                              <w:rPr>
-                                <w:b/>
-                                <w:color w:val="000000" w:themeColor="text1"/>
-                                <w:sz w:val="18"/>
-                                <w:szCs w:val="18"/>
-                                <w:lang w:val="en-GB"/>
-                              </w:rPr>
-                              <w:t>annoncerArme (</w:t>
-                            </w:r>
-                            <w:r>
-                              <w:rPr>
-                                <w:b/>
-                                <w:color w:val="000000" w:themeColor="text1"/>
-                                <w:sz w:val="18"/>
-                                <w:szCs w:val="18"/>
-                                <w:lang w:val="en-GB"/>
-                              </w:rPr>
-                              <w:t>)</w:t>
-                            </w:r>
-                            <w:r>
-                              <w:rPr>
-                                <w:b/>
-                                <w:color w:val="000000" w:themeColor="text1"/>
-                                <w:sz w:val="18"/>
-                                <w:szCs w:val="18"/>
-                                <w:lang w:val="en-GB"/>
-                              </w:rPr>
-                              <w:br/>
-                              <w:t xml:space="preserve">Void </w:t>
-                            </w:r>
-                            <w:r>
-                              <w:rPr>
-                                <w:b/>
-                                <w:color w:val="000000" w:themeColor="text1"/>
-                                <w:sz w:val="18"/>
-                                <w:szCs w:val="18"/>
-                                <w:lang w:val="en-GB"/>
-                              </w:rPr>
-                              <w:t>negocier (</w:t>
-                            </w:r>
-                            <w:r>
-                              <w:rPr>
-                                <w:b/>
-                                <w:color w:val="000000" w:themeColor="text1"/>
-                                <w:sz w:val="18"/>
-                                <w:szCs w:val="18"/>
-                                <w:lang w:val="en-GB"/>
-                              </w:rPr>
-                              <w:t>Homme)</w:t>
-                            </w:r>
-                          </w:p>
-                          <w:p>
-                            <w:pPr>
-                              <w:rPr>
-                                <w:b/>
-                                <w:color w:val="00B0F0"/>
-                                <w:sz w:val="18"/>
-                                <w:szCs w:val="18"/>
-                                <w:lang w:val="en-GB"/>
-                              </w:rPr>
-                            </w:pPr>
-                          </w:p>
-                        </w:txbxContent>
-                      </wps:txbx>
-                      <wps:bodyPr rot="0" spcFirstLastPara="0" vertOverflow="overflow" horzOverflow="overflow" vert="horz" wrap="square" lIns="91440" tIns="45720" rIns="91440" bIns="45720" numCol="1" spcCol="0" rtlCol="0" fromWordArt="0" anchor="t" anchorCtr="0" forceAA="0" compatLnSpc="1">
-                        <a:prstTxWarp prst="textNoShape">
-                          <a:avLst/>
-                        </a:prstTxWarp>
-                        <a:noAutofit/>
-                      </wps:bodyPr>
-                    </wps:wsp>
-                  </a:graphicData>
-                </a:graphic>
-                <wp14:sizeRelH relativeFrom="margin">
-                  <wp14:pctWidth>0</wp14:pctWidth>
-                </wp14:sizeRelH>
-                <wp14:sizeRelV relativeFrom="margin">
-                  <wp14:pctHeight>0</wp14:pctHeight>
-                </wp14:sizeRelV>
-              </wp:anchor>
-            </w:drawing>
-          </mc:Choice>
-          <mc:Fallback>
-            <w:pict>
-              <v:shape w14:anchorId="42E1C9AD" id="Zone de texte 21" o:spid="_x0000_s1043" type="#_x0000_t202" style="position:absolute;margin-left:108.6pt;margin-top:17.6pt;width:108.5pt;height:150pt;z-index:251661312;visibility:visible;mso-wrap-style:square;mso-width-percent:0;mso-height-percent:0;mso-wrap-distance-left:9pt;mso-wrap-distance-top:0;mso-wrap-distance-right:9pt;mso-wrap-distance-bottom:0;mso-position-horizontal:absolute;mso-position-horizontal-relative:margin;mso-position-vertical:absolute;mso-position-vertical-relative:text;mso-width-percent:0;mso-height-percent:0;mso-width-relative:margin;mso-height-relative:margin;v-text-anchor:top" o:gfxdata="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" fillcolor="#b4c6e7 [1300]" strokeweight="1pt">
-                <v:textbox>
-                  <w:txbxContent>
-                    <w:p>
-                      <w:pPr>
-                        <w:rPr>
-                          <w:b/>
-                          <w:lang w:val="en-GB"/>
-                        </w:rPr>
-                      </w:pPr>
-                      <w:r>
-                        <w:rPr>
-                          <w:b/>
-                          <w:lang w:val="en-GB"/>
-                        </w:rPr>
-                        <w:t>Homme</w:t>
-                      </w:r>
-                      <w:r>
-                        <w:rPr>
-                          <w:b/>
-                          <w:lang w:val="en-GB"/>
-                        </w:rPr>
-                        <w:br/>
-                      </w:r>
-                      <w:r>
-                        <w:rPr>
-                          <w:b/>
-                          <w:lang w:val="en-GB"/>
-                        </w:rPr>
-                        <w:br/>
-                      </w:r>
-                      <w:r>
-                        <w:rPr>
-                          <w:b/>
-                          <w:color w:val="FFFFFF" w:themeColor="background1"/>
-                          <w:sz w:val="18"/>
-                          <w:szCs w:val="18"/>
-                          <w:lang w:val="en-GB"/>
-                        </w:rPr>
-                        <w:t xml:space="preserve">String </w:t>
-                      </w:r>
-                      <w:r>
-                        <w:rPr>
-                          <w:b/>
-                          <w:color w:val="FFFFFF" w:themeColor="background1"/>
-                          <w:sz w:val="18"/>
-                          <w:szCs w:val="18"/>
-                          <w:lang w:val="en-GB"/>
-                        </w:rPr>
-                        <w:t>a</w:t>
-                      </w:r>
-                      <w:r>
-                        <w:rPr>
-                          <w:b/>
-                          <w:color w:val="FFFFFF" w:themeColor="background1"/>
-                          <w:sz w:val="18"/>
-                          <w:szCs w:val="18"/>
-                          <w:lang w:val="en-GB"/>
-                        </w:rPr>
-                        <w:t>rme</w:t>
-                      </w:r>
-                      <w:r>
-                        <w:rPr>
-                          <w:b/>
-                          <w:color w:val="FFFFFF" w:themeColor="background1"/>
-                          <w:sz w:val="18"/>
-                          <w:szCs w:val="18"/>
-                          <w:lang w:val="en-GB"/>
-                        </w:rPr>
-                        <w:br/>
-                        <w:t xml:space="preserve">Int </w:t>
-                      </w:r>
-                      <w:r>
-                        <w:rPr>
-                          <w:b/>
-                          <w:color w:val="FFFFFF" w:themeColor="background1"/>
-                          <w:sz w:val="18"/>
-                          <w:szCs w:val="18"/>
-                          <w:lang w:val="en-GB"/>
-                        </w:rPr>
-                        <w:t>f</w:t>
-                      </w:r>
-                      <w:r>
-                        <w:rPr>
-                          <w:b/>
-                          <w:color w:val="FFFFFF" w:themeColor="background1"/>
-                          <w:sz w:val="18"/>
-                          <w:szCs w:val="18"/>
-                          <w:lang w:val="en-GB"/>
-                        </w:rPr>
-                        <w:t>orce (0-10)</w:t>
-                      </w:r>
-                      <w:r>
-                        <w:rPr>
-                          <w:b/>
-                          <w:color w:val="FFFFFF" w:themeColor="background1"/>
-                          <w:sz w:val="18"/>
-                          <w:szCs w:val="18"/>
-                          <w:lang w:val="en-GB"/>
-                        </w:rPr>
-                        <w:br/>
-                        <w:t>Boolean Sante</w:t>
-                      </w:r>
-                      <w:r>
-                        <w:rPr>
-                          <w:b/>
-                          <w:color w:val="FFFFFF" w:themeColor="background1"/>
-                          <w:sz w:val="18"/>
-                          <w:szCs w:val="18"/>
-                          <w:lang w:val="en-GB"/>
-                        </w:rPr>
-                        <w:br/>
-                        <w:t>Boolean aNegocie</w:t>
-                      </w:r>
-                      <w:r>
-                        <w:rPr>
-                          <w:b/>
-                          <w:color w:val="FF0000"/>
-                          <w:sz w:val="18"/>
-                          <w:szCs w:val="18"/>
-                          <w:lang w:val="en-GB"/>
-                        </w:rPr>
-                        <w:br/>
-                      </w:r>
-                      <w:r>
-                        <w:rPr>
-                          <w:b/>
-                          <w:lang w:val="en-GB"/>
-                        </w:rPr>
-                        <w:t>--------------------</w:t>
-                      </w:r>
-                      <w:r>
-                        <w:rPr>
-                          <w:b/>
-                          <w:lang w:val="en-GB"/>
-                        </w:rPr>
-                        <w:t>-------</w:t>
-                      </w:r>
-                      <w:r>
-                        <w:rPr>
-                          <w:b/>
-                          <w:sz w:val="18"/>
-                          <w:szCs w:val="18"/>
-                          <w:lang w:val="en-GB"/>
-                        </w:rPr>
-                        <w:br/>
-                      </w:r>
-                      <w:r>
-                        <w:rPr>
-                          <w:b/>
-                          <w:color w:val="000000" w:themeColor="text1"/>
-                          <w:sz w:val="18"/>
-                          <w:szCs w:val="18"/>
-                          <w:lang w:val="en-GB"/>
-                        </w:rPr>
-                        <w:t>Void @</w:t>
-                      </w:r>
-                      <w:r>
-                        <w:rPr>
-                          <w:b/>
-                          <w:color w:val="000000" w:themeColor="text1"/>
-                          <w:sz w:val="18"/>
-                          <w:szCs w:val="18"/>
-                          <w:lang w:val="en-GB"/>
-                        </w:rPr>
-                        <w:t>s</w:t>
-                      </w:r>
-                      <w:r>
-                        <w:rPr>
-                          <w:b/>
-                          <w:color w:val="000000" w:themeColor="text1"/>
-                          <w:sz w:val="18"/>
-                          <w:szCs w:val="18"/>
-                          <w:lang w:val="en-GB"/>
-                        </w:rPr>
-                        <w:t>e</w:t>
-                      </w:r>
-                      <w:r>
-                        <w:rPr>
-                          <w:b/>
-                          <w:color w:val="000000" w:themeColor="text1"/>
-                          <w:sz w:val="18"/>
-                          <w:szCs w:val="18"/>
-                          <w:lang w:val="en-GB"/>
-                        </w:rPr>
-                        <w:t>P</w:t>
-                      </w:r>
-                      <w:r>
-                        <w:rPr>
-                          <w:b/>
-                          <w:color w:val="000000" w:themeColor="text1"/>
-                          <w:sz w:val="18"/>
-                          <w:szCs w:val="18"/>
-                          <w:lang w:val="en-GB"/>
-                        </w:rPr>
-                        <w:t>resenter (</w:t>
-                      </w:r>
-                      <w:r>
-                        <w:rPr>
-                          <w:b/>
-                          <w:color w:val="000000" w:themeColor="text1"/>
-                          <w:sz w:val="18"/>
-                          <w:szCs w:val="18"/>
-                          <w:lang w:val="en-GB"/>
-                        </w:rPr>
-                        <w:t>)</w:t>
-                      </w:r>
-                      <w:r>
-                        <w:rPr>
-                          <w:b/>
-                          <w:color w:val="000000" w:themeColor="text1"/>
-                          <w:sz w:val="18"/>
-                          <w:szCs w:val="18"/>
-                          <w:lang w:val="en-GB"/>
-                        </w:rPr>
-                        <w:br/>
-                        <w:t xml:space="preserve">Int </w:t>
-                      </w:r>
-                      <w:r>
-                        <w:rPr>
-                          <w:b/>
-                          <w:color w:val="000000" w:themeColor="text1"/>
-                          <w:sz w:val="18"/>
-                          <w:szCs w:val="18"/>
-                          <w:lang w:val="en-GB"/>
-                        </w:rPr>
-                        <w:t>tirer (</w:t>
-                      </w:r>
-                      <w:r>
-                        <w:rPr>
-                          <w:b/>
-                          <w:color w:val="000000" w:themeColor="text1"/>
-                          <w:sz w:val="18"/>
-                          <w:szCs w:val="18"/>
-                          <w:lang w:val="en-GB"/>
-                        </w:rPr>
-                        <w:t>Homme</w:t>
-                      </w:r>
-                      <w:r>
-                        <w:rPr>
-                          <w:b/>
-                          <w:color w:val="000000" w:themeColor="text1"/>
-                          <w:sz w:val="18"/>
-                          <w:szCs w:val="18"/>
-                          <w:lang w:val="en-GB"/>
-                        </w:rPr>
-                        <w:t>)</w:t>
-                      </w:r>
-                      <w:r>
-                        <w:rPr>
-                          <w:b/>
-                          <w:color w:val="000000" w:themeColor="text1"/>
-                          <w:sz w:val="18"/>
-                          <w:szCs w:val="18"/>
-                          <w:lang w:val="en-GB"/>
-                        </w:rPr>
-                        <w:br/>
-                        <w:t xml:space="preserve">Void </w:t>
-                      </w:r>
-                      <w:r>
-                        <w:rPr>
-                          <w:b/>
-                          <w:color w:val="000000" w:themeColor="text1"/>
-                          <w:sz w:val="18"/>
-                          <w:szCs w:val="18"/>
-                          <w:lang w:val="en-GB"/>
-                        </w:rPr>
-                        <w:t>annoncerArme (</w:t>
-                      </w:r>
-                      <w:r>
-                        <w:rPr>
-                          <w:b/>
-                          <w:color w:val="000000" w:themeColor="text1"/>
-                          <w:sz w:val="18"/>
-                          <w:szCs w:val="18"/>
-                          <w:lang w:val="en-GB"/>
-                        </w:rPr>
-                        <w:t>)</w:t>
-                      </w:r>
-                      <w:r>
-                        <w:rPr>
-                          <w:b/>
-                          <w:color w:val="000000" w:themeColor="text1"/>
-                          <w:sz w:val="18"/>
-                          <w:szCs w:val="18"/>
-                          <w:lang w:val="en-GB"/>
-                        </w:rPr>
-                        <w:br/>
-                        <w:t xml:space="preserve">Void </w:t>
-                      </w:r>
-                      <w:r>
-                        <w:rPr>
-                          <w:b/>
-                          <w:color w:val="000000" w:themeColor="text1"/>
-                          <w:sz w:val="18"/>
-                          <w:szCs w:val="18"/>
-                          <w:lang w:val="en-GB"/>
-                        </w:rPr>
-                        <w:t>negocier (</w:t>
-                      </w:r>
-                      <w:r>
-                        <w:rPr>
-                          <w:b/>
-                          <w:color w:val="000000" w:themeColor="text1"/>
-                          <w:sz w:val="18"/>
-                          <w:szCs w:val="18"/>
-                          <w:lang w:val="en-GB"/>
-                        </w:rPr>
-                        <w:t>Homme)</w:t>
-                      </w:r>
-                    </w:p>
-                    <w:p>
-                      <w:pPr>
-                        <w:rPr>
-                          <w:b/>
-                          <w:color w:val="00B0F0"/>
-                          <w:sz w:val="18"/>
-                          <w:szCs w:val="18"/>
-                          <w:lang w:val="en-GB"/>
-                        </w:rPr>
-                      </w:pPr>
-                    </w:p>
-                  </w:txbxContent>
-                </v:textbox>
-                <w10:wrap anchorx="margin"/>
               </v:shape>
             </w:pict>
           </mc:Fallback>
@@ -7369,79 +8346,7 @@
           </mc:Choice>
           <mc:Fallback>
             <w:pict>
-              <v:shape w14:anchorId="31A800D0" id="Connecteur droit avec flèche 1" o:spid="_x0000_s1026" type="#_x0000_t32" style="position:absolute;margin-left:53.95pt;margin-top:38.35pt;width:54pt;height:4.2pt;z-index:251662336;visibility:visible;mso-wrap-style:square;mso-width-percent:0;mso-height-percent:0;mso-wrap-distance-left:9pt;mso-wrap-distance-top:0;mso-wrap-distance-right:9pt;mso-wrap-distance-bottom:0;mso-position-horizontal:absolute;mso-position-horizontal-relative:text;mso-position-vertical:absolute;mso-position-vertical-relative:text;mso-width-percent:0;mso-height-percent:0;mso-width-relative:margin;mso-height-relative:margin" o:gfxdata="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" strokecolor="black [3200]" strokeweight="1.5pt">
-                <v:stroke endarrow="block" joinstyle="miter"/>
-              </v:shape>
-            </w:pict>
-          </mc:Fallback>
-        </mc:AlternateContent>
-      </w:r>
-      <w:r>
-        <w:rPr>
-          <w:noProof/>
-        </w:rPr>
-        <mc:AlternateContent>
-          <mc:Choice Requires="wps">
-            <w:drawing>
-              <wp:anchor distT="0" distB="0" distL="114300" distR="114300" simplePos="0" relativeHeight="251676672" behindDoc="0" locked="0" layoutInCell="1" allowOverlap="1" wp14:anchorId="56707279" wp14:editId="32E46B0B">
-                <wp:simplePos x="0" y="0"/>
-                <wp:positionH relativeFrom="column">
-                  <wp:posOffset>1783080</wp:posOffset>
-                </wp:positionH>
-                <wp:positionV relativeFrom="paragraph">
-                  <wp:posOffset>2118995</wp:posOffset>
-                </wp:positionV>
-                <wp:extent cx="45719" cy="353291"/>
-                <wp:effectExtent l="38100" t="0" r="69215" b="66040"/>
-                <wp:wrapNone/>
-                <wp:docPr id="5" name="Connecteur droit avec flèche 5"/>
-                <wp:cNvGraphicFramePr/>
-                <a:graphic xmlns:a="http://schemas.openxmlformats.org/drawingml/2006/main">
-                  <a:graphicData uri="http://schemas.microsoft.com/office/word/2010/wordprocessingShape">
-                    <wps:wsp>
-                      <wps:cNvCnPr/>
-                      <wps:spPr>
-                        <a:xfrm>
-                          <a:off x="0" y="0"/>
-                          <a:ext cx="45719" cy="353291"/>
-                        </a:xfrm>
-                        <a:prstGeom prst="straightConnector1">
-                          <a:avLst/>
-                        </a:prstGeom>
-                        <a:ln>
-                          <a:tailEnd type="triangle"/>
-                        </a:ln>
-                      </wps:spPr>
-                      <wps:style>
-                        <a:lnRef idx="3">
-                          <a:schemeClr val="dk1"/>
-                        </a:lnRef>
-                        <a:fillRef idx="0">
-                          <a:schemeClr val="dk1"/>
-                        </a:fillRef>
-                        <a:effectRef idx="2">
-                          <a:schemeClr val="dk1"/>
-                        </a:effectRef>
-                        <a:fontRef idx="minor">
-                          <a:schemeClr val="tx1"/>
-                        </a:fontRef>
-                      </wps:style>
-                      <wps:bodyPr/>
-                    </wps:wsp>
-                  </a:graphicData>
-                </a:graphic>
-                <wp14:sizeRelH relativeFrom="margin">
-                  <wp14:pctWidth>0</wp14:pctWidth>
-                </wp14:sizeRelH>
-                <wp14:sizeRelV relativeFrom="margin">
-                  <wp14:pctHeight>0</wp14:pctHeight>
-                </wp14:sizeRelV>
-              </wp:anchor>
-            </w:drawing>
-          </mc:Choice>
-          <mc:Fallback>
-            <w:pict>
-              <v:shape w14:anchorId="6CC96C5F" id="Connecteur droit avec flèche 5" o:spid="_x0000_s1026" type="#_x0000_t32" style="position:absolute;margin-left:140.4pt;margin-top:166.85pt;width:3.6pt;height:27.8pt;z-index:251676672;visibility:visible;mso-wrap-style:square;mso-width-percent:0;mso-height-percent:0;mso-wrap-distance-left:9pt;mso-wrap-distance-top:0;mso-wrap-distance-right:9pt;mso-wrap-distance-bottom:0;mso-position-horizontal:absolute;mso-position-horizontal-relative:text;mso-position-vertical:absolute;mso-position-vertical-relative:text;mso-width-percent:0;mso-height-percent:0;mso-width-relative:margin;mso-height-relative:margin" o:gfxdata="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" strokecolor="black [3200]" strokeweight="1.5pt">
+              <v:shape w14:anchorId="0C8A232E" id="Connecteur droit avec flèche 1" o:spid="_x0000_s1026" type="#_x0000_t32" style="position:absolute;margin-left:53.95pt;margin-top:38.35pt;width:54pt;height:4.2pt;z-index:251662336;visibility:visible;mso-wrap-style:square;mso-width-percent:0;mso-height-percent:0;mso-wrap-distance-left:9pt;mso-wrap-distance-top:0;mso-wrap-distance-right:9pt;mso-wrap-distance-bottom:0;mso-position-horizontal:absolute;mso-position-horizontal-relative:text;mso-position-vertical:absolute;mso-position-vertical-relative:text;mso-width-percent:0;mso-height-percent:0;mso-width-relative:margin;mso-height-relative:margin" o:gfxdata="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" strokecolor="black [3200]" strokeweight="1.5pt">
                 <v:stroke endarrow="block" joinstyle="miter"/>
               </v:shape>
             </w:pict>
@@ -7634,7 +8539,7 @@
           </mc:Choice>
           <mc:Fallback>
             <w:pict>
-              <v:shape w14:anchorId="73EDF022" id="Zone de texte 27" o:spid="_x0000_s1044" type="#_x0000_t202" style="position:absolute;margin-left:95pt;margin-top:195.95pt;width:97.05pt;height:71.45pt;z-index:251674624;visibility:visible;mso-wrap-style:square;mso-width-percent:0;mso-height-percent:0;mso-wrap-distance-left:9pt;mso-wrap-distance-top:0;mso-wrap-distance-right:9pt;mso-wrap-distance-bottom:0;mso-position-horizontal:absolute;mso-position-horizontal-relative:margin;mso-position-vertical:absolute;mso-position-vertical-relative:text;mso-width-percent:0;mso-height-percent:0;mso-width-relative:margin;mso-height-relative:margin;v-text-anchor:top" o:gfxdata="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" fillcolor="#a8d08d [1945]" strokeweight="1pt">
+              <v:shape w14:anchorId="73EDF022" id="Zone de texte 27" o:spid="_x0000_s1045" type="#_x0000_t202" style="position:absolute;margin-left:95pt;margin-top:195.95pt;width:97.05pt;height:71.45pt;z-index:251674624;visibility:visible;mso-wrap-style:square;mso-width-percent:0;mso-height-percent:0;mso-wrap-distance-left:9pt;mso-wrap-distance-top:0;mso-wrap-distance-right:9pt;mso-wrap-distance-bottom:0;mso-position-horizontal:absolute;mso-position-horizontal-relative:margin;mso-position-vertical:absolute;mso-position-vertical-relative:text;mso-width-percent:0;mso-height-percent:0;mso-width-relative:margin;mso-height-relative:margin;v-text-anchor:top" o:gfxdata="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" fillcolor="#a8d08d [1945]" strokeweight="1pt">
                 <v:textbox>
                   <w:txbxContent>
                     <w:p>
@@ -7752,729 +8657,6 @@
                           <w:color w:val="4472C4" w:themeColor="accent1"/>
                           <w:sz w:val="18"/>
                           <w:szCs w:val="18"/>
-                        </w:rPr>
-                      </w:pPr>
-                    </w:p>
-                  </w:txbxContent>
-                </v:textbox>
-                <w10:wrap anchorx="margin"/>
-              </v:shape>
-            </w:pict>
-          </mc:Fallback>
-        </mc:AlternateContent>
-      </w:r>
-      <w:r>
-        <w:rPr>
-          <w:noProof/>
-        </w:rPr>
-        <mc:AlternateContent>
-          <mc:Choice Requires="wps">
-            <w:drawing>
-              <wp:anchor distT="0" distB="0" distL="114300" distR="114300" simplePos="0" relativeHeight="251659264" behindDoc="0" locked="0" layoutInCell="1" allowOverlap="1" wp14:anchorId="738B817E" wp14:editId="49F3BC63">
-                <wp:simplePos x="0" y="0"/>
-                <wp:positionH relativeFrom="margin">
-                  <wp:posOffset>-477578</wp:posOffset>
-                </wp:positionH>
-                <wp:positionV relativeFrom="paragraph">
-                  <wp:posOffset>228888</wp:posOffset>
-                </wp:positionV>
-                <wp:extent cx="1149928" cy="1620982"/>
-                <wp:effectExtent l="0" t="0" r="12700" b="17780"/>
-                <wp:wrapNone/>
-                <wp:docPr id="20" name="Zone de texte 20"/>
-                <wp:cNvGraphicFramePr/>
-                <a:graphic xmlns:a="http://schemas.openxmlformats.org/drawingml/2006/main">
-                  <a:graphicData uri="http://schemas.microsoft.com/office/word/2010/wordprocessingShape">
-                    <wps:wsp>
-                      <wps:cNvSpPr txBox="1"/>
-                      <wps:spPr>
-                        <a:xfrm>
-                          <a:off x="0" y="0"/>
-                          <a:ext cx="1149928" cy="1620982"/>
-                        </a:xfrm>
-                        <a:prstGeom prst="rect">
-                          <a:avLst/>
-                        </a:prstGeom>
-                        <a:solidFill>
-                          <a:schemeClr val="accent4">
-                            <a:lumMod val="20000"/>
-                            <a:lumOff val="80000"/>
-                          </a:schemeClr>
-                        </a:solidFill>
-                        <a:ln w="12700">
-                          <a:solidFill>
-                            <a:prstClr val="black"/>
-                          </a:solidFill>
-                        </a:ln>
-                      </wps:spPr>
-                      <wps:txbx>
-                        <w:txbxContent>
-                          <w:p>
-                            <w:pPr>
-                              <w:rPr>
-                                <w:b/>
-                                <w:lang w:val="en-GB"/>
-                              </w:rPr>
-                            </w:pPr>
-                            <w:r>
-                              <w:rPr>
-                                <w:b/>
-                                <w:lang w:val="en-GB"/>
-                              </w:rPr>
-                              <w:t>Humain</w:t>
-                            </w:r>
-                          </w:p>
-                          <w:p>
-                            <w:pPr>
-                              <w:rPr>
-                                <w:b/>
-                                <w:lang w:val="en-GB"/>
-                              </w:rPr>
-                            </w:pPr>
-                            <w:r>
-                              <w:rPr>
-                                <w:b/>
-                                <w:color w:val="4472C4" w:themeColor="accent1"/>
-                                <w:sz w:val="18"/>
-                                <w:szCs w:val="18"/>
-                                <w:lang w:val="en-GB"/>
-                              </w:rPr>
-                              <w:t xml:space="preserve">String </w:t>
-                            </w:r>
-                            <w:r>
-                              <w:rPr>
-                                <w:b/>
-                                <w:color w:val="4472C4" w:themeColor="accent1"/>
-                                <w:sz w:val="18"/>
-                                <w:szCs w:val="18"/>
-                                <w:lang w:val="en-GB"/>
-                              </w:rPr>
-                              <w:t>n</w:t>
-                            </w:r>
-                            <w:r>
-                              <w:rPr>
-                                <w:b/>
-                                <w:color w:val="4472C4" w:themeColor="accent1"/>
-                                <w:sz w:val="18"/>
-                                <w:szCs w:val="18"/>
-                                <w:lang w:val="en-GB"/>
-                              </w:rPr>
-                              <w:t>om</w:t>
-                            </w:r>
-                            <w:r>
-                              <w:rPr>
-                                <w:b/>
-                                <w:color w:val="4472C4" w:themeColor="accent1"/>
-                                <w:sz w:val="18"/>
-                                <w:szCs w:val="18"/>
-                                <w:lang w:val="en-GB"/>
-                              </w:rPr>
-                              <w:br/>
-                              <w:t xml:space="preserve">String </w:t>
-                            </w:r>
-                            <w:r>
-                              <w:rPr>
-                                <w:b/>
-                                <w:color w:val="4472C4" w:themeColor="accent1"/>
-                                <w:sz w:val="18"/>
-                                <w:szCs w:val="18"/>
-                                <w:lang w:val="en-GB"/>
-                              </w:rPr>
-                              <w:t>p</w:t>
-                            </w:r>
-                            <w:r>
-                              <w:rPr>
-                                <w:b/>
-                                <w:color w:val="4472C4" w:themeColor="accent1"/>
-                                <w:sz w:val="18"/>
-                                <w:szCs w:val="18"/>
-                                <w:lang w:val="en-GB"/>
-                              </w:rPr>
-                              <w:t>r</w:t>
-                            </w:r>
-                            <w:r>
-                              <w:rPr>
-                                <w:b/>
-                                <w:color w:val="4472C4" w:themeColor="accent1"/>
-                                <w:sz w:val="18"/>
-                                <w:szCs w:val="18"/>
-                                <w:lang w:val="en-GB"/>
-                              </w:rPr>
-                              <w:t>e</w:t>
-                            </w:r>
-                            <w:r>
-                              <w:rPr>
-                                <w:b/>
-                                <w:color w:val="4472C4" w:themeColor="accent1"/>
-                                <w:sz w:val="18"/>
-                                <w:szCs w:val="18"/>
-                                <w:lang w:val="en-GB"/>
-                              </w:rPr>
-                              <w:t>nom</w:t>
-                            </w:r>
-                            <w:r>
-                              <w:rPr>
-                                <w:b/>
-                                <w:color w:val="4472C4" w:themeColor="accent1"/>
-                                <w:sz w:val="18"/>
-                                <w:szCs w:val="18"/>
-                                <w:lang w:val="en-GB"/>
-                              </w:rPr>
-                              <w:br/>
-                            </w:r>
-                            <w:r>
-                              <w:rPr>
-                                <w:b/>
-                                <w:color w:val="4472C4" w:themeColor="accent1"/>
-                                <w:sz w:val="18"/>
-                                <w:szCs w:val="18"/>
-                                <w:lang w:val="en-GB"/>
-                              </w:rPr>
-                              <w:t xml:space="preserve">String </w:t>
-                            </w:r>
-                            <w:r>
-                              <w:rPr>
-                                <w:b/>
-                                <w:color w:val="4472C4" w:themeColor="accent1"/>
-                                <w:sz w:val="18"/>
-                                <w:szCs w:val="18"/>
-                                <w:lang w:val="en-GB"/>
-                              </w:rPr>
-                              <w:t>s</w:t>
-                            </w:r>
-                            <w:r>
-                              <w:rPr>
-                                <w:b/>
-                                <w:color w:val="4472C4" w:themeColor="accent1"/>
-                                <w:sz w:val="18"/>
-                                <w:szCs w:val="18"/>
-                                <w:lang w:val="en-GB"/>
-                              </w:rPr>
-                              <w:t>urnom</w:t>
-                            </w:r>
-                            <w:r>
-                              <w:rPr>
-                                <w:b/>
-                                <w:color w:val="4472C4" w:themeColor="accent1"/>
-                                <w:sz w:val="18"/>
-                                <w:szCs w:val="18"/>
-                                <w:lang w:val="en-GB"/>
-                              </w:rPr>
-                              <w:br/>
-                            </w:r>
-                            <w:r>
-                              <w:rPr>
-                                <w:b/>
-                                <w:color w:val="4472C4" w:themeColor="accent1"/>
-                                <w:sz w:val="18"/>
-                                <w:szCs w:val="18"/>
-                                <w:lang w:val="en-GB"/>
-                              </w:rPr>
-                              <w:t xml:space="preserve">int </w:t>
-                            </w:r>
-                            <w:r>
-                              <w:rPr>
-                                <w:b/>
-                                <w:color w:val="4472C4" w:themeColor="accent1"/>
-                                <w:sz w:val="18"/>
-                                <w:szCs w:val="18"/>
-                                <w:lang w:val="en-GB"/>
-                              </w:rPr>
-                              <w:t>a</w:t>
-                            </w:r>
-                            <w:r>
-                              <w:rPr>
-                                <w:b/>
-                                <w:color w:val="4472C4" w:themeColor="accent1"/>
-                                <w:sz w:val="18"/>
-                                <w:szCs w:val="18"/>
-                                <w:lang w:val="en-GB"/>
-                              </w:rPr>
-                              <w:t>ge</w:t>
-                            </w:r>
-                            <w:r>
-                              <w:rPr>
-                                <w:b/>
-                                <w:color w:val="4472C4" w:themeColor="accent1"/>
-                                <w:sz w:val="18"/>
-                                <w:szCs w:val="18"/>
-                                <w:lang w:val="en-GB"/>
-                              </w:rPr>
-                              <w:br/>
-                            </w:r>
-                            <w:r>
-                              <w:rPr>
-                                <w:b/>
-                                <w:color w:val="4472C4" w:themeColor="accent1"/>
-                                <w:sz w:val="18"/>
-                                <w:szCs w:val="18"/>
-                                <w:lang w:val="en-GB"/>
-                              </w:rPr>
-                              <w:t xml:space="preserve">Position </w:t>
-                            </w:r>
-                            <w:r>
-                              <w:rPr>
-                                <w:b/>
-                                <w:color w:val="4472C4" w:themeColor="accent1"/>
-                                <w:sz w:val="18"/>
-                                <w:szCs w:val="18"/>
-                                <w:lang w:val="en-GB"/>
-                              </w:rPr>
-                              <w:t>p</w:t>
-                            </w:r>
-                            <w:r>
-                              <w:rPr>
-                                <w:b/>
-                                <w:color w:val="4472C4" w:themeColor="accent1"/>
-                                <w:sz w:val="18"/>
-                                <w:szCs w:val="18"/>
-                                <w:lang w:val="en-GB"/>
-                              </w:rPr>
-                              <w:t>osition</w:t>
-                            </w:r>
-                            <w:r>
-                              <w:rPr>
-                                <w:b/>
-                                <w:color w:val="4472C4" w:themeColor="accent1"/>
-                                <w:sz w:val="18"/>
-                                <w:szCs w:val="18"/>
-                                <w:lang w:val="en-GB"/>
-                              </w:rPr>
-                              <w:br/>
-                            </w:r>
-                            <w:r>
-                              <w:rPr>
-                                <w:b/>
-                                <w:lang w:val="en-GB"/>
-                              </w:rPr>
-                              <w:t>----------------------</w:t>
-                            </w:r>
-                            <w:r>
-                              <w:rPr>
-                                <w:b/>
-                                <w:lang w:val="en-GB"/>
-                              </w:rPr>
-                              <w:br/>
-                            </w:r>
-                            <w:r>
-                              <w:rPr>
-                                <w:b/>
-                                <w:color w:val="000000" w:themeColor="text1"/>
-                                <w:sz w:val="18"/>
-                                <w:szCs w:val="18"/>
-                                <w:lang w:val="en-GB"/>
-                              </w:rPr>
-                              <w:t xml:space="preserve">Void </w:t>
-                            </w:r>
-                            <w:r>
-                              <w:rPr>
-                                <w:b/>
-                                <w:color w:val="000000" w:themeColor="text1"/>
-                                <w:sz w:val="18"/>
-                                <w:szCs w:val="18"/>
-                                <w:lang w:val="en-GB"/>
-                              </w:rPr>
-                              <w:t>s</w:t>
-                            </w:r>
-                            <w:r>
-                              <w:rPr>
-                                <w:b/>
-                                <w:color w:val="000000" w:themeColor="text1"/>
-                                <w:sz w:val="18"/>
-                                <w:szCs w:val="18"/>
-                                <w:lang w:val="en-GB"/>
-                              </w:rPr>
-                              <w:t>ePresenter ()</w:t>
-                            </w:r>
-                            <w:r>
-                              <w:rPr>
-                                <w:b/>
-                                <w:color w:val="000000" w:themeColor="text1"/>
-                                <w:sz w:val="18"/>
-                                <w:szCs w:val="18"/>
-                                <w:lang w:val="en-GB"/>
-                              </w:rPr>
-                              <w:br/>
-                              <w:t>void talk ()</w:t>
-                            </w:r>
-                          </w:p>
-                          <w:p>
-                            <w:pPr>
-                              <w:rPr>
-                                <w:b/>
-                                <w:color w:val="4472C4" w:themeColor="accent1"/>
-                                <w:sz w:val="18"/>
-                                <w:szCs w:val="18"/>
-                                <w:lang w:val="en-GB"/>
-                              </w:rPr>
-                            </w:pPr>
-                          </w:p>
-                          <w:p>
-                            <w:pPr>
-                              <w:rPr>
-                                <w:b/>
-                                <w:color w:val="4472C4" w:themeColor="accent1"/>
-                                <w:sz w:val="18"/>
-                                <w:szCs w:val="18"/>
-                                <w:lang w:val="en-GB"/>
-                              </w:rPr>
-                            </w:pPr>
-                          </w:p>
-                          <w:p>
-                            <w:pPr>
-                              <w:rPr>
-                                <w:b/>
-                                <w:color w:val="4472C4" w:themeColor="accent1"/>
-                                <w:sz w:val="18"/>
-                                <w:szCs w:val="18"/>
-                                <w:lang w:val="en-GB"/>
-                              </w:rPr>
-                            </w:pPr>
-                          </w:p>
-                        </w:txbxContent>
-                      </wps:txbx>
-                      <wps:bodyPr rot="0" spcFirstLastPara="0" vertOverflow="overflow" horzOverflow="overflow" vert="horz" wrap="square" lIns="91440" tIns="45720" rIns="91440" bIns="45720" numCol="1" spcCol="0" rtlCol="0" fromWordArt="0" anchor="t" anchorCtr="0" forceAA="0" compatLnSpc="1">
-                        <a:prstTxWarp prst="textNoShape">
-                          <a:avLst/>
-                        </a:prstTxWarp>
-                        <a:noAutofit/>
-                      </wps:bodyPr>
-                    </wps:wsp>
-                  </a:graphicData>
-                </a:graphic>
-                <wp14:sizeRelH relativeFrom="margin">
-                  <wp14:pctWidth>0</wp14:pctWidth>
-                </wp14:sizeRelH>
-                <wp14:sizeRelV relativeFrom="margin">
-                  <wp14:pctHeight>0</wp14:pctHeight>
-                </wp14:sizeRelV>
-              </wp:anchor>
-            </w:drawing>
-          </mc:Choice>
-          <mc:Fallback>
-            <w:pict>
-              <v:shape w14:anchorId="738B817E" id="Zone de texte 20" o:spid="_x0000_s1045" type="#_x0000_t202" style="position:absolute;margin-left:-37.6pt;margin-top:18pt;width:90.55pt;height:127.65pt;z-index:251659264;visibility:visible;mso-wrap-style:square;mso-width-percent:0;mso-height-percent:0;mso-wrap-distance-left:9pt;mso-wrap-distance-top:0;mso-wrap-distance-right:9pt;mso-wrap-distance-bottom:0;mso-position-horizontal:absolute;mso-position-horizontal-relative:margin;mso-position-vertical:absolute;mso-position-vertical-relative:text;mso-width-percent:0;mso-height-percent:0;mso-width-relative:margin;mso-height-relative:margin;v-text-anchor:top" o:gfxdata="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" fillcolor="#fff2cc [663]" strokeweight="1pt">
-                <v:textbox>
-                  <w:txbxContent>
-                    <w:p>
-                      <w:pPr>
-                        <w:rPr>
-                          <w:b/>
-                          <w:lang w:val="en-GB"/>
-                        </w:rPr>
-                      </w:pPr>
-                      <w:r>
-                        <w:rPr>
-                          <w:b/>
-                          <w:lang w:val="en-GB"/>
-                        </w:rPr>
-                        <w:t>Humain</w:t>
-                      </w:r>
-                    </w:p>
-                    <w:p>
-                      <w:pPr>
-                        <w:rPr>
-                          <w:b/>
-                          <w:lang w:val="en-GB"/>
-                        </w:rPr>
-                      </w:pPr>
-                      <w:r>
-                        <w:rPr>
-                          <w:b/>
-                          <w:color w:val="4472C4" w:themeColor="accent1"/>
-                          <w:sz w:val="18"/>
-                          <w:szCs w:val="18"/>
-                          <w:lang w:val="en-GB"/>
-                        </w:rPr>
-                        <w:t xml:space="preserve">String </w:t>
-                      </w:r>
-                      <w:r>
-                        <w:rPr>
-                          <w:b/>
-                          <w:color w:val="4472C4" w:themeColor="accent1"/>
-                          <w:sz w:val="18"/>
-                          <w:szCs w:val="18"/>
-                          <w:lang w:val="en-GB"/>
-                        </w:rPr>
-                        <w:t>n</w:t>
-                      </w:r>
-                      <w:r>
-                        <w:rPr>
-                          <w:b/>
-                          <w:color w:val="4472C4" w:themeColor="accent1"/>
-                          <w:sz w:val="18"/>
-                          <w:szCs w:val="18"/>
-                          <w:lang w:val="en-GB"/>
-                        </w:rPr>
-                        <w:t>om</w:t>
-                      </w:r>
-                      <w:r>
-                        <w:rPr>
-                          <w:b/>
-                          <w:color w:val="4472C4" w:themeColor="accent1"/>
-                          <w:sz w:val="18"/>
-                          <w:szCs w:val="18"/>
-                          <w:lang w:val="en-GB"/>
-                        </w:rPr>
-                        <w:br/>
-                        <w:t xml:space="preserve">String </w:t>
-                      </w:r>
-                      <w:r>
-                        <w:rPr>
-                          <w:b/>
-                          <w:color w:val="4472C4" w:themeColor="accent1"/>
-                          <w:sz w:val="18"/>
-                          <w:szCs w:val="18"/>
-                          <w:lang w:val="en-GB"/>
-                        </w:rPr>
-                        <w:t>p</w:t>
-                      </w:r>
-                      <w:r>
-                        <w:rPr>
-                          <w:b/>
-                          <w:color w:val="4472C4" w:themeColor="accent1"/>
-                          <w:sz w:val="18"/>
-                          <w:szCs w:val="18"/>
-                          <w:lang w:val="en-GB"/>
-                        </w:rPr>
-                        <w:t>r</w:t>
-                      </w:r>
-                      <w:r>
-                        <w:rPr>
-                          <w:b/>
-                          <w:color w:val="4472C4" w:themeColor="accent1"/>
-                          <w:sz w:val="18"/>
-                          <w:szCs w:val="18"/>
-                          <w:lang w:val="en-GB"/>
-                        </w:rPr>
-                        <w:t>e</w:t>
-                      </w:r>
-                      <w:r>
-                        <w:rPr>
-                          <w:b/>
-                          <w:color w:val="4472C4" w:themeColor="accent1"/>
-                          <w:sz w:val="18"/>
-                          <w:szCs w:val="18"/>
-                          <w:lang w:val="en-GB"/>
-                        </w:rPr>
-                        <w:t>nom</w:t>
-                      </w:r>
-                      <w:r>
-                        <w:rPr>
-                          <w:b/>
-                          <w:color w:val="4472C4" w:themeColor="accent1"/>
-                          <w:sz w:val="18"/>
-                          <w:szCs w:val="18"/>
-                          <w:lang w:val="en-GB"/>
-                        </w:rPr>
-                        <w:br/>
-                      </w:r>
-                      <w:r>
-                        <w:rPr>
-                          <w:b/>
-                          <w:color w:val="4472C4" w:themeColor="accent1"/>
-                          <w:sz w:val="18"/>
-                          <w:szCs w:val="18"/>
-                          <w:lang w:val="en-GB"/>
-                        </w:rPr>
-                        <w:t xml:space="preserve">String </w:t>
-                      </w:r>
-                      <w:r>
-                        <w:rPr>
-                          <w:b/>
-                          <w:color w:val="4472C4" w:themeColor="accent1"/>
-                          <w:sz w:val="18"/>
-                          <w:szCs w:val="18"/>
-                          <w:lang w:val="en-GB"/>
-                        </w:rPr>
-                        <w:t>s</w:t>
-                      </w:r>
-                      <w:r>
-                        <w:rPr>
-                          <w:b/>
-                          <w:color w:val="4472C4" w:themeColor="accent1"/>
-                          <w:sz w:val="18"/>
-                          <w:szCs w:val="18"/>
-                          <w:lang w:val="en-GB"/>
-                        </w:rPr>
-                        <w:t>urnom</w:t>
-                      </w:r>
-                      <w:r>
-                        <w:rPr>
-                          <w:b/>
-                          <w:color w:val="4472C4" w:themeColor="accent1"/>
-                          <w:sz w:val="18"/>
-                          <w:szCs w:val="18"/>
-                          <w:lang w:val="en-GB"/>
-                        </w:rPr>
-                        <w:br/>
-                      </w:r>
-                      <w:r>
-                        <w:rPr>
-                          <w:b/>
-                          <w:color w:val="4472C4" w:themeColor="accent1"/>
-                          <w:sz w:val="18"/>
-                          <w:szCs w:val="18"/>
-                          <w:lang w:val="en-GB"/>
-                        </w:rPr>
-                        <w:t xml:space="preserve">int </w:t>
-                      </w:r>
-                      <w:r>
-                        <w:rPr>
-                          <w:b/>
-                          <w:color w:val="4472C4" w:themeColor="accent1"/>
-                          <w:sz w:val="18"/>
-                          <w:szCs w:val="18"/>
-                          <w:lang w:val="en-GB"/>
-                        </w:rPr>
-                        <w:t>a</w:t>
-                      </w:r>
-                      <w:r>
-                        <w:rPr>
-                          <w:b/>
-                          <w:color w:val="4472C4" w:themeColor="accent1"/>
-                          <w:sz w:val="18"/>
-                          <w:szCs w:val="18"/>
-                          <w:lang w:val="en-GB"/>
-                        </w:rPr>
-                        <w:t>ge</w:t>
-                      </w:r>
-                      <w:r>
-                        <w:rPr>
-                          <w:b/>
-                          <w:color w:val="4472C4" w:themeColor="accent1"/>
-                          <w:sz w:val="18"/>
-                          <w:szCs w:val="18"/>
-                          <w:lang w:val="en-GB"/>
-                        </w:rPr>
-                        <w:br/>
-                      </w:r>
-                      <w:r>
-                        <w:rPr>
-                          <w:b/>
-                          <w:color w:val="4472C4" w:themeColor="accent1"/>
-                          <w:sz w:val="18"/>
-                          <w:szCs w:val="18"/>
-                          <w:lang w:val="en-GB"/>
-                        </w:rPr>
-                        <w:t xml:space="preserve">Position </w:t>
-                      </w:r>
-                      <w:r>
-                        <w:rPr>
-                          <w:b/>
-                          <w:color w:val="4472C4" w:themeColor="accent1"/>
-                          <w:sz w:val="18"/>
-                          <w:szCs w:val="18"/>
-                          <w:lang w:val="en-GB"/>
-                        </w:rPr>
-                        <w:t>p</w:t>
-                      </w:r>
-                      <w:r>
-                        <w:rPr>
-                          <w:b/>
-                          <w:color w:val="4472C4" w:themeColor="accent1"/>
-                          <w:sz w:val="18"/>
-                          <w:szCs w:val="18"/>
-                          <w:lang w:val="en-GB"/>
-                        </w:rPr>
-                        <w:t>osition</w:t>
-                      </w:r>
-                      <w:r>
-                        <w:rPr>
-                          <w:b/>
-                          <w:color w:val="4472C4" w:themeColor="accent1"/>
-                          <w:sz w:val="18"/>
-                          <w:szCs w:val="18"/>
-                          <w:lang w:val="en-GB"/>
-                        </w:rPr>
-                        <w:br/>
-                      </w:r>
-                      <w:r>
-                        <w:rPr>
-                          <w:b/>
-                          <w:lang w:val="en-GB"/>
-                        </w:rPr>
-                        <w:t>----------------------</w:t>
-                      </w:r>
-                      <w:r>
-                        <w:rPr>
-                          <w:b/>
-                          <w:lang w:val="en-GB"/>
-                        </w:rPr>
-                        <w:br/>
-                      </w:r>
-                      <w:r>
-                        <w:rPr>
-                          <w:b/>
-                          <w:color w:val="000000" w:themeColor="text1"/>
-                          <w:sz w:val="18"/>
-                          <w:szCs w:val="18"/>
-                          <w:lang w:val="en-GB"/>
-                        </w:rPr>
-                        <w:t xml:space="preserve">Void </w:t>
-                      </w:r>
-                      <w:r>
-                        <w:rPr>
-                          <w:b/>
-                          <w:color w:val="000000" w:themeColor="text1"/>
-                          <w:sz w:val="18"/>
-                          <w:szCs w:val="18"/>
-                          <w:lang w:val="en-GB"/>
-                        </w:rPr>
-                        <w:t>s</w:t>
-                      </w:r>
-                      <w:r>
-                        <w:rPr>
-                          <w:b/>
-                          <w:color w:val="000000" w:themeColor="text1"/>
-                          <w:sz w:val="18"/>
-                          <w:szCs w:val="18"/>
-                          <w:lang w:val="en-GB"/>
-                        </w:rPr>
-                        <w:t>ePresenter ()</w:t>
-                      </w:r>
-                      <w:r>
-                        <w:rPr>
-                          <w:b/>
-                          <w:color w:val="000000" w:themeColor="text1"/>
-                          <w:sz w:val="18"/>
-                          <w:szCs w:val="18"/>
-                          <w:lang w:val="en-GB"/>
-                        </w:rPr>
-                        <w:br/>
-                        <w:t>void talk ()</w:t>
-                      </w:r>
-                    </w:p>
-                    <w:p>
-                      <w:pPr>
-                        <w:rPr>
-                          <w:b/>
-                          <w:color w:val="4472C4" w:themeColor="accent1"/>
-                          <w:sz w:val="18"/>
-                          <w:szCs w:val="18"/>
-                          <w:lang w:val="en-GB"/>
-                        </w:rPr>
-                      </w:pPr>
-                    </w:p>
-                    <w:p>
-                      <w:pPr>
-                        <w:rPr>
-                          <w:b/>
-                          <w:color w:val="4472C4" w:themeColor="accent1"/>
-                          <w:sz w:val="18"/>
-                          <w:szCs w:val="18"/>
-                          <w:lang w:val="en-GB"/>
-                        </w:rPr>
-                      </w:pPr>
-                    </w:p>
-                    <w:p>
-                      <w:pPr>
-                        <w:rPr>
-                          <w:b/>
-                          <w:color w:val="4472C4" w:themeColor="accent1"/>
-                          <w:sz w:val="18"/>
-                          <w:szCs w:val="18"/>
-                          <w:lang w:val="en-GB"/>
                         </w:rPr>
                       </w:pPr>
                     </w:p>

</xml_diff>

<commit_message>
ajout doc + divers trucs
</commit_message>
<xml_diff>
--- a/DiagrammeWesternFinal.docx
+++ b/DiagrammeWesternFinal.docx
@@ -3,6 +3,8 @@
 <w:document xmlns:wpc="http://schemas.microsoft.com/office/word/2010/wordprocessingCanvas" xmlns:cx="http://schemas.microsoft.com/office/drawing/2014/chartex" xmlns:cx1="http://schemas.microsoft.com/office/drawing/2015/9/8/chartex" xmlns:cx2="http://schemas.microsoft.com/office/drawing/2015/10/21/chartex" xmlns:cx3="http://schemas.microsoft.com/office/drawing/2016/5/9/chartex" xmlns:cx4="http://schemas.microsoft.com/office/drawing/2016/5/10/chartex" xmlns:cx5="http://schemas.microsoft.com/office/drawing/2016/5/11/chartex" xmlns:cx6="http://schemas.microsoft.com/office/drawing/2016/5/12/chartex" xmlns:cx7="http://schemas.microsoft.com/office/drawing/2016/5/13/chartex" xmlns:cx8="http://schemas.microsoft.com/office/drawing/2016/5/14/chartex" xmlns:mc="http://schemas.openxmlformats.org/markup-compatibility/2006" xmlns:aink="http://schemas.microsoft.com/office/drawing/2016/ink" xmlns:am3d="http://schemas.microsoft.com/office/drawing/2017/model3d" xmlns:o="urn:schemas-microsoft-com:office:office" xmlns:r="http://schemas.openxmlformats.org/officeDocument/2006/relationships" xmlns:m="http://schemas.openxmlformats.org/officeDocument/2006/math" xmlns:v="urn:schemas-microsoft-com:vml" xmlns:wp14="http://schemas.microsoft.com/office/word/2010/wordprocessingDrawing" xmlns:wp="http://schemas.openxmlformats.org/drawingml/2006/wordprocessingDrawing" xmlns:w10="urn:schemas-microsoft-com:office:word" xmlns:w="http://schemas.openxmlformats.org/wordprocessingml/2006/main" xmlns:w14="http://schemas.microsoft.com/office/word/2010/wordml" xmlns:w15="http://schemas.microsoft.com/office/word/2012/wordml" xmlns:w16cid="http://schemas.microsoft.com/office/word/2016/wordml/cid" xmlns:w16se="http://schemas.microsoft.com/office/word/2015/wordml/symex" xmlns:wpg="http://schemas.microsoft.com/office/word/2010/wordprocessingGroup" xmlns:wpi="http://schemas.microsoft.com/office/word/2010/wordprocessingInk" xmlns:wne="http://schemas.microsoft.com/office/word/2006/wordml" xmlns:wps="http://schemas.microsoft.com/office/word/2010/wordprocessingShape" mc:Ignorable="w14 w15 w16se w16cid wp14">
   <w:body>
     <w:p>
+      <w:bookmarkStart w:id="0" w:name="_GoBack"/>
+      <w:bookmarkEnd w:id="0"/>
       <w:r>
         <w:rPr>
           <w:noProof/>
@@ -279,29 +281,7 @@
                                 <w:szCs w:val="18"/>
                                 <w:lang w:val="en-GB"/>
                               </w:rPr>
-                              <w:t xml:space="preserve">void </w:t>
-                            </w:r>
-                            <w:proofErr w:type="spellStart"/>
-                            <w:r>
-                              <w:rPr>
-                                <w:b/>
-                                <w:color w:val="000000" w:themeColor="text1"/>
-                                <w:sz w:val="18"/>
-                                <w:szCs w:val="18"/>
-                                <w:lang w:val="en-GB"/>
-                              </w:rPr>
-                              <w:t>annoncerPosition</w:t>
-                            </w:r>
-                            <w:proofErr w:type="spellEnd"/>
-                            <w:r>
-                              <w:rPr>
-                                <w:b/>
-                                <w:color w:val="000000" w:themeColor="text1"/>
-                                <w:sz w:val="18"/>
-                                <w:szCs w:val="18"/>
-                                <w:lang w:val="en-GB"/>
-                              </w:rPr>
-                              <w:t>()</w:t>
+                              <w:t>void annoncerPosition()</w:t>
                             </w:r>
                             <w:r>
                               <w:rPr>
@@ -573,29 +553,7 @@
                           <w:szCs w:val="18"/>
                           <w:lang w:val="en-GB"/>
                         </w:rPr>
-                        <w:t xml:space="preserve">void </w:t>
-                      </w:r>
-                      <w:proofErr w:type="spellStart"/>
-                      <w:r>
-                        <w:rPr>
-                          <w:b/>
-                          <w:color w:val="000000" w:themeColor="text1"/>
-                          <w:sz w:val="18"/>
-                          <w:szCs w:val="18"/>
-                          <w:lang w:val="en-GB"/>
-                        </w:rPr>
-                        <w:t>annoncerPosition</w:t>
-                      </w:r>
-                      <w:proofErr w:type="spellEnd"/>
-                      <w:r>
-                        <w:rPr>
-                          <w:b/>
-                          <w:color w:val="000000" w:themeColor="text1"/>
-                          <w:sz w:val="18"/>
-                          <w:szCs w:val="18"/>
-                          <w:lang w:val="en-GB"/>
-                        </w:rPr>
-                        <w:t>()</w:t>
+                        <w:t>void annoncerPosition()</w:t>
                       </w:r>
                       <w:r>
                         <w:rPr>
@@ -1055,30 +1013,16 @@
                               <w:br/>
                               <w:t xml:space="preserve">void </w:t>
                             </w:r>
-                            <w:proofErr w:type="spellStart"/>
-                            <w:proofErr w:type="gramStart"/>
-                            <w:r>
-                              <w:rPr>
-                                <w:b/>
-                                <w:color w:val="000000" w:themeColor="text1"/>
-                                <w:sz w:val="18"/>
-                                <w:szCs w:val="18"/>
-                                <w:lang w:val="en-GB"/>
-                              </w:rPr>
-                              <w:t>annoncerPosition</w:t>
-                            </w:r>
-                            <w:proofErr w:type="spellEnd"/>
-                            <w:r>
-                              <w:rPr>
-                                <w:b/>
-                                <w:color w:val="000000" w:themeColor="text1"/>
-                                <w:sz w:val="18"/>
-                                <w:szCs w:val="18"/>
-                                <w:lang w:val="en-GB"/>
-                              </w:rPr>
-                              <w:t>(</w:t>
-                            </w:r>
-                            <w:proofErr w:type="gramEnd"/>
+                            <w:r>
+                              <w:rPr>
+                                <w:b/>
+                                <w:color w:val="000000" w:themeColor="text1"/>
+                                <w:sz w:val="18"/>
+                                <w:szCs w:val="18"/>
+                                <w:lang w:val="en-GB"/>
+                              </w:rPr>
+                              <w:t>annoncerPosition (</w:t>
+                            </w:r>
                             <w:r>
                               <w:rPr>
                                 <w:b/>
@@ -1444,30 +1388,16 @@
                         <w:br/>
                         <w:t xml:space="preserve">void </w:t>
                       </w:r>
-                      <w:proofErr w:type="spellStart"/>
-                      <w:proofErr w:type="gramStart"/>
-                      <w:r>
-                        <w:rPr>
-                          <w:b/>
-                          <w:color w:val="000000" w:themeColor="text1"/>
-                          <w:sz w:val="18"/>
-                          <w:szCs w:val="18"/>
-                          <w:lang w:val="en-GB"/>
-                        </w:rPr>
-                        <w:t>annoncerPosition</w:t>
-                      </w:r>
-                      <w:proofErr w:type="spellEnd"/>
-                      <w:r>
-                        <w:rPr>
-                          <w:b/>
-                          <w:color w:val="000000" w:themeColor="text1"/>
-                          <w:sz w:val="18"/>
-                          <w:szCs w:val="18"/>
-                          <w:lang w:val="en-GB"/>
-                        </w:rPr>
-                        <w:t>(</w:t>
-                      </w:r>
-                      <w:proofErr w:type="gramEnd"/>
+                      <w:r>
+                        <w:rPr>
+                          <w:b/>
+                          <w:color w:val="000000" w:themeColor="text1"/>
+                          <w:sz w:val="18"/>
+                          <w:szCs w:val="18"/>
+                          <w:lang w:val="en-GB"/>
+                        </w:rPr>
+                        <w:t>annoncerPosition (</w:t>
+                      </w:r>
                       <w:r>
                         <w:rPr>
                           <w:b/>
@@ -2349,17 +2279,20 @@
                             <w:pPr>
                               <w:rPr>
                                 <w:b/>
+                                <w:lang w:val="en-GB"/>
                               </w:rPr>
                             </w:pPr>
                             <w:r>
                               <w:rPr>
                                 <w:b/>
+                                <w:lang w:val="en-GB"/>
                               </w:rPr>
                               <w:t>Cowboy</w:t>
                             </w:r>
                             <w:r>
                               <w:rPr>
                                 <w:b/>
+                                <w:lang w:val="en-GB"/>
                               </w:rPr>
                               <w:br/>
                             </w:r>
@@ -2369,17 +2302,41 @@
                                 <w:color w:val="262626" w:themeColor="text1" w:themeTint="D9"/>
                                 <w:sz w:val="18"/>
                                 <w:szCs w:val="18"/>
-                              </w:rPr>
-                              <w:br/>
-                            </w:r>
-                            <w:r>
-                              <w:rPr>
-                                <w:b/>
-                                <w:color w:val="000000" w:themeColor="text1"/>
-                                <w:sz w:val="18"/>
-                                <w:szCs w:val="18"/>
-                              </w:rPr>
-                              <w:t>Void @ sePresenter ()</w:t>
+                                <w:lang w:val="en-GB"/>
+                              </w:rPr>
+                              <w:br/>
+                            </w:r>
+                            <w:r>
+                              <w:rPr>
+                                <w:b/>
+                                <w:color w:val="000000" w:themeColor="text1"/>
+                                <w:sz w:val="18"/>
+                                <w:szCs w:val="18"/>
+                                <w:lang w:val="en-GB"/>
+                              </w:rPr>
+                              <w:t xml:space="preserve">Void @ </w:t>
+                            </w:r>
+                            <w:proofErr w:type="spellStart"/>
+                            <w:r>
+                              <w:rPr>
+                                <w:b/>
+                                <w:color w:val="000000" w:themeColor="text1"/>
+                                <w:sz w:val="18"/>
+                                <w:szCs w:val="18"/>
+                                <w:lang w:val="en-GB"/>
+                              </w:rPr>
+                              <w:t>sePresenter</w:t>
+                            </w:r>
+                            <w:proofErr w:type="spellEnd"/>
+                            <w:r>
+                              <w:rPr>
+                                <w:b/>
+                                <w:color w:val="000000" w:themeColor="text1"/>
+                                <w:sz w:val="18"/>
+                                <w:szCs w:val="18"/>
+                                <w:lang w:val="en-GB"/>
+                              </w:rPr>
+                              <w:t xml:space="preserve"> ()</w:t>
                             </w:r>
                             <w:r>
                               <w:rPr>
@@ -2387,24 +2344,28 @@
                                 <w:color w:val="262626" w:themeColor="text1" w:themeTint="D9"/>
                                 <w:sz w:val="18"/>
                                 <w:szCs w:val="18"/>
-                              </w:rPr>
-                              <w:br/>
-                            </w:r>
-                            <w:r>
-                              <w:rPr>
-                                <w:b/>
-                                <w:color w:val="000000" w:themeColor="text1"/>
-                                <w:sz w:val="18"/>
-                                <w:szCs w:val="18"/>
+                                <w:lang w:val="en-GB"/>
+                              </w:rPr>
+                              <w:br/>
+                            </w:r>
+                            <w:r>
+                              <w:rPr>
+                                <w:b/>
+                                <w:color w:val="000000" w:themeColor="text1"/>
+                                <w:sz w:val="18"/>
+                                <w:szCs w:val="18"/>
+                                <w:lang w:val="en-GB"/>
                               </w:rPr>
                               <w:t xml:space="preserve">Void </w:t>
                             </w:r>
-                            <w:r>
-                              <w:rPr>
-                                <w:b/>
-                                <w:color w:val="000000" w:themeColor="text1"/>
-                                <w:sz w:val="18"/>
-                                <w:szCs w:val="18"/>
+                            <w:proofErr w:type="spellStart"/>
+                            <w:r>
+                              <w:rPr>
+                                <w:b/>
+                                <w:color w:val="000000" w:themeColor="text1"/>
+                                <w:sz w:val="18"/>
+                                <w:szCs w:val="18"/>
+                                <w:lang w:val="en-GB"/>
                               </w:rPr>
                               <w:t>sauver</w:t>
                             </w:r>
@@ -2414,6 +2375,7 @@
                                 <w:color w:val="000000" w:themeColor="text1"/>
                                 <w:sz w:val="18"/>
                                 <w:szCs w:val="18"/>
+                                <w:lang w:val="en-GB"/>
                               </w:rPr>
                               <w:t>D</w:t>
                             </w:r>
@@ -2423,49 +2385,76 @@
                                 <w:color w:val="000000" w:themeColor="text1"/>
                                 <w:sz w:val="18"/>
                                 <w:szCs w:val="18"/>
+                                <w:lang w:val="en-GB"/>
                               </w:rPr>
                               <w:t>ame</w:t>
                             </w:r>
-                            <w:r>
-                              <w:rPr>
-                                <w:b/>
-                                <w:color w:val="000000" w:themeColor="text1"/>
-                                <w:sz w:val="18"/>
-                                <w:szCs w:val="18"/>
-                              </w:rPr>
-                              <w:t xml:space="preserve"> (humain)</w:t>
-                            </w:r>
-                            <w:r>
-                              <w:rPr>
-                                <w:b/>
-                                <w:color w:val="000000" w:themeColor="text1"/>
-                                <w:sz w:val="18"/>
-                                <w:szCs w:val="18"/>
-                              </w:rPr>
-                              <w:br/>
-                            </w:r>
-                            <w:r>
-                              <w:rPr>
-                                <w:b/>
-                                <w:color w:val="000000" w:themeColor="text1"/>
-                                <w:sz w:val="18"/>
-                                <w:szCs w:val="18"/>
-                              </w:rPr>
-                              <w:br/>
-                            </w:r>
-                            <w:r>
-                              <w:rPr>
-                                <w:b/>
-                                <w:color w:val="000000" w:themeColor="text1"/>
-                                <w:sz w:val="18"/>
-                                <w:szCs w:val="18"/>
-                              </w:rPr>
-                              <w:br/>
-                            </w:r>
-                            <w:r>
-                              <w:rPr>
-                                <w:sz w:val="18"/>
-                                <w:szCs w:val="18"/>
+                            <w:proofErr w:type="spellEnd"/>
+                            <w:r>
+                              <w:rPr>
+                                <w:b/>
+                                <w:color w:val="000000" w:themeColor="text1"/>
+                                <w:sz w:val="18"/>
+                                <w:szCs w:val="18"/>
+                                <w:lang w:val="en-GB"/>
+                              </w:rPr>
+                              <w:t xml:space="preserve"> </w:t>
+                            </w:r>
+                            <w:r>
+                              <w:rPr>
+                                <w:b/>
+                                <w:color w:val="000000" w:themeColor="text1"/>
+                                <w:sz w:val="18"/>
+                                <w:szCs w:val="18"/>
+                                <w:lang w:val="en-GB"/>
+                              </w:rPr>
+                              <w:t>(Dame</w:t>
+                            </w:r>
+                            <w:r>
+                              <w:rPr>
+                                <w:b/>
+                                <w:color w:val="000000" w:themeColor="text1"/>
+                                <w:sz w:val="18"/>
+                                <w:szCs w:val="18"/>
+                                <w:lang w:val="en-GB"/>
+                              </w:rPr>
+                              <w:t>)</w:t>
+                            </w:r>
+                            <w:r>
+                              <w:rPr>
+                                <w:b/>
+                                <w:color w:val="000000" w:themeColor="text1"/>
+                                <w:sz w:val="18"/>
+                                <w:szCs w:val="18"/>
+                                <w:lang w:val="en-GB"/>
+                              </w:rPr>
+                              <w:br/>
+                            </w:r>
+                            <w:r>
+                              <w:rPr>
+                                <w:b/>
+                                <w:color w:val="000000" w:themeColor="text1"/>
+                                <w:sz w:val="18"/>
+                                <w:szCs w:val="18"/>
+                                <w:lang w:val="en-GB"/>
+                              </w:rPr>
+                              <w:br/>
+                            </w:r>
+                            <w:r>
+                              <w:rPr>
+                                <w:b/>
+                                <w:color w:val="000000" w:themeColor="text1"/>
+                                <w:sz w:val="18"/>
+                                <w:szCs w:val="18"/>
+                                <w:lang w:val="en-GB"/>
+                              </w:rPr>
+                              <w:br/>
+                            </w:r>
+                            <w:r>
+                              <w:rPr>
+                                <w:sz w:val="18"/>
+                                <w:szCs w:val="18"/>
+                                <w:lang w:val="en-GB"/>
                               </w:rPr>
                               <w:br/>
                             </w:r>
@@ -2492,28 +2481,27 @@
           </mc:Choice>
           <mc:Fallback>
             <w:pict>
-              <v:shapetype w14:anchorId="607C5017" id="_x0000_t202" coordsize="21600,21600" o:spt="202" path="m,l,21600r21600,l21600,xe">
-                <v:stroke joinstyle="miter"/>
-                <v:path gradientshapeok="t" o:connecttype="rect"/>
-              </v:shapetype>
-              <v:shape id="Zone de texte 12" o:spid="_x0000_s1026" type="#_x0000_t202" style="position:absolute;margin-left:95.15pt;margin-top:461.8pt;width:130.65pt;height:63.35pt;z-index:251689984;visibility:visible;mso-wrap-style:square;mso-width-percent:0;mso-height-percent:0;mso-wrap-distance-left:9pt;mso-wrap-distance-top:0;mso-wrap-distance-right:9pt;mso-wrap-distance-bottom:0;mso-position-horizontal:absolute;mso-position-horizontal-relative:text;mso-position-vertical:absolute;mso-position-vertical-relative:text;mso-width-percent:0;mso-height-percent:0;mso-width-relative:margin;mso-height-relative:margin;v-text-anchor:top" o:gfxdata="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" fillcolor="#d5dce4 [671]" strokeweight="1.5pt">
+              <v:shape w14:anchorId="607C5017" id="Zone de texte 12" o:spid="_x0000_s1029" type="#_x0000_t202" style="position:absolute;margin-left:95.15pt;margin-top:461.8pt;width:130.65pt;height:63.35pt;z-index:251689984;visibility:visible;mso-wrap-style:square;mso-width-percent:0;mso-height-percent:0;mso-wrap-distance-left:9pt;mso-wrap-distance-top:0;mso-wrap-distance-right:9pt;mso-wrap-distance-bottom:0;mso-position-horizontal:absolute;mso-position-horizontal-relative:text;mso-position-vertical:absolute;mso-position-vertical-relative:text;mso-width-percent:0;mso-height-percent:0;mso-width-relative:margin;mso-height-relative:margin;v-text-anchor:top" o:gfxdata="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" fillcolor="#d5dce4 [671]" strokeweight="1.5pt">
                 <v:textbox>
                   <w:txbxContent>
                     <w:p>
                       <w:pPr>
                         <w:rPr>
                           <w:b/>
+                          <w:lang w:val="en-GB"/>
                         </w:rPr>
                       </w:pPr>
                       <w:r>
                         <w:rPr>
                           <w:b/>
+                          <w:lang w:val="en-GB"/>
                         </w:rPr>
                         <w:t>Cowboy</w:t>
                       </w:r>
                       <w:r>
                         <w:rPr>
                           <w:b/>
+                          <w:lang w:val="en-GB"/>
                         </w:rPr>
                         <w:br/>
                       </w:r>
@@ -2523,17 +2511,41 @@
                           <w:color w:val="262626" w:themeColor="text1" w:themeTint="D9"/>
                           <w:sz w:val="18"/>
                           <w:szCs w:val="18"/>
-                        </w:rPr>
-                        <w:br/>
-                      </w:r>
-                      <w:r>
-                        <w:rPr>
-                          <w:b/>
-                          <w:color w:val="000000" w:themeColor="text1"/>
-                          <w:sz w:val="18"/>
-                          <w:szCs w:val="18"/>
-                        </w:rPr>
-                        <w:t>Void @ sePresenter ()</w:t>
+                          <w:lang w:val="en-GB"/>
+                        </w:rPr>
+                        <w:br/>
+                      </w:r>
+                      <w:r>
+                        <w:rPr>
+                          <w:b/>
+                          <w:color w:val="000000" w:themeColor="text1"/>
+                          <w:sz w:val="18"/>
+                          <w:szCs w:val="18"/>
+                          <w:lang w:val="en-GB"/>
+                        </w:rPr>
+                        <w:t xml:space="preserve">Void @ </w:t>
+                      </w:r>
+                      <w:proofErr w:type="spellStart"/>
+                      <w:r>
+                        <w:rPr>
+                          <w:b/>
+                          <w:color w:val="000000" w:themeColor="text1"/>
+                          <w:sz w:val="18"/>
+                          <w:szCs w:val="18"/>
+                          <w:lang w:val="en-GB"/>
+                        </w:rPr>
+                        <w:t>sePresenter</w:t>
+                      </w:r>
+                      <w:proofErr w:type="spellEnd"/>
+                      <w:r>
+                        <w:rPr>
+                          <w:b/>
+                          <w:color w:val="000000" w:themeColor="text1"/>
+                          <w:sz w:val="18"/>
+                          <w:szCs w:val="18"/>
+                          <w:lang w:val="en-GB"/>
+                        </w:rPr>
+                        <w:t xml:space="preserve"> ()</w:t>
                       </w:r>
                       <w:r>
                         <w:rPr>
@@ -2541,24 +2553,28 @@
                           <w:color w:val="262626" w:themeColor="text1" w:themeTint="D9"/>
                           <w:sz w:val="18"/>
                           <w:szCs w:val="18"/>
-                        </w:rPr>
-                        <w:br/>
-                      </w:r>
-                      <w:r>
-                        <w:rPr>
-                          <w:b/>
-                          <w:color w:val="000000" w:themeColor="text1"/>
-                          <w:sz w:val="18"/>
-                          <w:szCs w:val="18"/>
+                          <w:lang w:val="en-GB"/>
+                        </w:rPr>
+                        <w:br/>
+                      </w:r>
+                      <w:r>
+                        <w:rPr>
+                          <w:b/>
+                          <w:color w:val="000000" w:themeColor="text1"/>
+                          <w:sz w:val="18"/>
+                          <w:szCs w:val="18"/>
+                          <w:lang w:val="en-GB"/>
                         </w:rPr>
                         <w:t xml:space="preserve">Void </w:t>
                       </w:r>
-                      <w:r>
-                        <w:rPr>
-                          <w:b/>
-                          <w:color w:val="000000" w:themeColor="text1"/>
-                          <w:sz w:val="18"/>
-                          <w:szCs w:val="18"/>
+                      <w:proofErr w:type="spellStart"/>
+                      <w:r>
+                        <w:rPr>
+                          <w:b/>
+                          <w:color w:val="000000" w:themeColor="text1"/>
+                          <w:sz w:val="18"/>
+                          <w:szCs w:val="18"/>
+                          <w:lang w:val="en-GB"/>
                         </w:rPr>
                         <w:t>sauver</w:t>
                       </w:r>
@@ -2568,6 +2584,7 @@
                           <w:color w:val="000000" w:themeColor="text1"/>
                           <w:sz w:val="18"/>
                           <w:szCs w:val="18"/>
+                          <w:lang w:val="en-GB"/>
                         </w:rPr>
                         <w:t>D</w:t>
                       </w:r>
@@ -2577,49 +2594,76 @@
                           <w:color w:val="000000" w:themeColor="text1"/>
                           <w:sz w:val="18"/>
                           <w:szCs w:val="18"/>
+                          <w:lang w:val="en-GB"/>
                         </w:rPr>
                         <w:t>ame</w:t>
                       </w:r>
-                      <w:r>
-                        <w:rPr>
-                          <w:b/>
-                          <w:color w:val="000000" w:themeColor="text1"/>
-                          <w:sz w:val="18"/>
-                          <w:szCs w:val="18"/>
-                        </w:rPr>
-                        <w:t xml:space="preserve"> (humain)</w:t>
-                      </w:r>
-                      <w:r>
-                        <w:rPr>
-                          <w:b/>
-                          <w:color w:val="000000" w:themeColor="text1"/>
-                          <w:sz w:val="18"/>
-                          <w:szCs w:val="18"/>
-                        </w:rPr>
-                        <w:br/>
-                      </w:r>
-                      <w:r>
-                        <w:rPr>
-                          <w:b/>
-                          <w:color w:val="000000" w:themeColor="text1"/>
-                          <w:sz w:val="18"/>
-                          <w:szCs w:val="18"/>
-                        </w:rPr>
-                        <w:br/>
-                      </w:r>
-                      <w:r>
-                        <w:rPr>
-                          <w:b/>
-                          <w:color w:val="000000" w:themeColor="text1"/>
-                          <w:sz w:val="18"/>
-                          <w:szCs w:val="18"/>
-                        </w:rPr>
-                        <w:br/>
-                      </w:r>
-                      <w:r>
-                        <w:rPr>
-                          <w:sz w:val="18"/>
-                          <w:szCs w:val="18"/>
+                      <w:proofErr w:type="spellEnd"/>
+                      <w:r>
+                        <w:rPr>
+                          <w:b/>
+                          <w:color w:val="000000" w:themeColor="text1"/>
+                          <w:sz w:val="18"/>
+                          <w:szCs w:val="18"/>
+                          <w:lang w:val="en-GB"/>
+                        </w:rPr>
+                        <w:t xml:space="preserve"> </w:t>
+                      </w:r>
+                      <w:r>
+                        <w:rPr>
+                          <w:b/>
+                          <w:color w:val="000000" w:themeColor="text1"/>
+                          <w:sz w:val="18"/>
+                          <w:szCs w:val="18"/>
+                          <w:lang w:val="en-GB"/>
+                        </w:rPr>
+                        <w:t>(Dame</w:t>
+                      </w:r>
+                      <w:r>
+                        <w:rPr>
+                          <w:b/>
+                          <w:color w:val="000000" w:themeColor="text1"/>
+                          <w:sz w:val="18"/>
+                          <w:szCs w:val="18"/>
+                          <w:lang w:val="en-GB"/>
+                        </w:rPr>
+                        <w:t>)</w:t>
+                      </w:r>
+                      <w:r>
+                        <w:rPr>
+                          <w:b/>
+                          <w:color w:val="000000" w:themeColor="text1"/>
+                          <w:sz w:val="18"/>
+                          <w:szCs w:val="18"/>
+                          <w:lang w:val="en-GB"/>
+                        </w:rPr>
+                        <w:br/>
+                      </w:r>
+                      <w:r>
+                        <w:rPr>
+                          <w:b/>
+                          <w:color w:val="000000" w:themeColor="text1"/>
+                          <w:sz w:val="18"/>
+                          <w:szCs w:val="18"/>
+                          <w:lang w:val="en-GB"/>
+                        </w:rPr>
+                        <w:br/>
+                      </w:r>
+                      <w:r>
+                        <w:rPr>
+                          <w:b/>
+                          <w:color w:val="000000" w:themeColor="text1"/>
+                          <w:sz w:val="18"/>
+                          <w:szCs w:val="18"/>
+                          <w:lang w:val="en-GB"/>
+                        </w:rPr>
+                        <w:br/>
+                      </w:r>
+                      <w:r>
+                        <w:rPr>
+                          <w:sz w:val="18"/>
+                          <w:szCs w:val="18"/>
+                          <w:lang w:val="en-GB"/>
                         </w:rPr>
                         <w:br/>
                       </w:r>
@@ -2948,7 +2992,7 @@
           </mc:Choice>
           <mc:Fallback>
             <w:pict>
-              <v:shape w14:anchorId="7AB11984" id="Zone de texte 13" o:spid="_x0000_s1027" type="#_x0000_t202" style="position:absolute;margin-left:380.5pt;margin-top:461.15pt;width:122.25pt;height:119.35pt;z-index:251694080;visibility:visible;mso-wrap-style:square;mso-width-percent:0;mso-height-percent:0;mso-wrap-distance-left:9pt;mso-wrap-distance-top:0;mso-wrap-distance-right:9pt;mso-wrap-distance-bottom:0;mso-position-horizontal:absolute;mso-position-horizontal-relative:margin;mso-position-vertical:absolute;mso-position-vertical-relative:text;mso-width-percent:0;mso-height-percent:0;mso-width-relative:margin;mso-height-relative:margin;v-text-anchor:top" o:gfxdata="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" fillcolor="#d5dce4 [671]" strokeweight="1.5pt">
+              <v:shape w14:anchorId="7AB11984" id="Zone de texte 13" o:spid="_x0000_s1030" type="#_x0000_t202" style="position:absolute;margin-left:380.5pt;margin-top:461.15pt;width:122.25pt;height:119.35pt;z-index:251694080;visibility:visible;mso-wrap-style:square;mso-width-percent:0;mso-height-percent:0;mso-wrap-distance-left:9pt;mso-wrap-distance-top:0;mso-wrap-distance-right:9pt;mso-wrap-distance-bottom:0;mso-position-horizontal:absolute;mso-position-horizontal-relative:margin;mso-position-vertical:absolute;mso-position-vertical-relative:text;mso-width-percent:0;mso-height-percent:0;mso-width-relative:margin;mso-height-relative:margin;v-text-anchor:top" o:gfxdata="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" fillcolor="#d5dce4 [671]" strokeweight="1.5pt">
                 <v:textbox>
                   <w:txbxContent>
                     <w:p>
@@ -3461,7 +3505,7 @@
           </mc:Choice>
           <mc:Fallback>
             <w:pict>
-              <v:shape w14:anchorId="7917F563" id="Zone de texte 6" o:spid="_x0000_s1028" type="#_x0000_t202" style="position:absolute;margin-left:237.8pt;margin-top:461.8pt;width:128.3pt;height:84pt;z-index:251692032;visibility:visible;mso-wrap-style:square;mso-width-percent:0;mso-height-percent:0;mso-wrap-distance-left:9pt;mso-wrap-distance-top:0;mso-wrap-distance-right:9pt;mso-wrap-distance-bottom:0;mso-position-horizontal:absolute;mso-position-horizontal-relative:text;mso-position-vertical:absolute;mso-position-vertical-relative:text;mso-width-percent:0;mso-height-percent:0;mso-width-relative:margin;mso-height-relative:margin;v-text-anchor:top" o:gfxdata="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" fillcolor="#d5dce4 [671]" strokeweight="1pt">
+              <v:shape w14:anchorId="7917F563" id="Zone de texte 6" o:spid="_x0000_s1031" type="#_x0000_t202" style="position:absolute;margin-left:237.8pt;margin-top:461.8pt;width:128.3pt;height:84pt;z-index:251692032;visibility:visible;mso-wrap-style:square;mso-width-percent:0;mso-height-percent:0;mso-wrap-distance-left:9pt;mso-wrap-distance-top:0;mso-wrap-distance-right:9pt;mso-wrap-distance-bottom:0;mso-position-horizontal:absolute;mso-position-horizontal-relative:text;mso-position-vertical:absolute;mso-position-vertical-relative:text;mso-width-percent:0;mso-height-percent:0;mso-width-relative:margin;mso-height-relative:margin;v-text-anchor:top" o:gfxdata="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" fillcolor="#d5dce4 [671]" strokeweight="1pt">
                 <v:textbox>
                   <w:txbxContent>
                     <w:p>
@@ -4024,7 +4068,7 @@
           </mc:Choice>
           <mc:Fallback>
             <w:pict>
-              <v:shape w14:anchorId="00C2B0AE" id="Zone de texte 11" o:spid="_x0000_s1029" type="#_x0000_t202" style="position:absolute;margin-left:203.8pt;margin-top:175.8pt;width:135.6pt;height:145.35pt;z-index:251685888;visibility:visible;mso-wrap-style:square;mso-width-percent:0;mso-height-percent:0;mso-wrap-distance-left:9pt;mso-wrap-distance-top:0;mso-wrap-distance-right:9pt;mso-wrap-distance-bottom:0;mso-position-horizontal:absolute;mso-position-horizontal-relative:text;mso-position-vertical:absolute;mso-position-vertical-relative:text;mso-width-percent:0;mso-height-percent:0;mso-width-relative:margin;mso-height-relative:margin;v-text-anchor:top" o:gfxdata="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" fillcolor="#aeaaaa [2414]" strokeweight="1pt">
+              <v:shape w14:anchorId="00C2B0AE" id="Zone de texte 11" o:spid="_x0000_s1032" type="#_x0000_t202" style="position:absolute;margin-left:203.8pt;margin-top:175.8pt;width:135.6pt;height:145.35pt;z-index:251685888;visibility:visible;mso-wrap-style:square;mso-width-percent:0;mso-height-percent:0;mso-wrap-distance-left:9pt;mso-wrap-distance-top:0;mso-wrap-distance-right:9pt;mso-wrap-distance-bottom:0;mso-position-horizontal:absolute;mso-position-horizontal-relative:text;mso-position-vertical:absolute;mso-position-vertical-relative:text;mso-width-percent:0;mso-height-percent:0;mso-width-relative:margin;mso-height-relative:margin;v-text-anchor:top" o:gfxdata="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" fillcolor="#aeaaaa [2414]" strokeweight="1pt">
                 <v:textbox>
                   <w:txbxContent>
                     <w:p>
@@ -4564,7 +4608,7 @@
           </mc:Choice>
           <mc:Fallback>
             <w:pict>
-              <v:shape w14:anchorId="39B5114B" id="Zone de texte 28" o:spid="_x0000_s1030" type="#_x0000_t202" style="position:absolute;margin-left:-51.5pt;margin-top:461.8pt;width:136pt;height:92pt;z-index:251687936;visibility:visible;mso-wrap-style:square;mso-width-percent:0;mso-height-percent:0;mso-wrap-distance-left:9pt;mso-wrap-distance-top:0;mso-wrap-distance-right:9pt;mso-wrap-distance-bottom:0;mso-position-horizontal:absolute;mso-position-horizontal-relative:margin;mso-position-vertical:absolute;mso-position-vertical-relative:text;mso-width-percent:0;mso-height-percent:0;mso-width-relative:margin;mso-height-relative:margin;v-text-anchor:top" o:gfxdata="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" fillcolor="#d5dce4 [671]" strokeweight="1.5pt">
+              <v:shape w14:anchorId="39B5114B" id="Zone de texte 28" o:spid="_x0000_s1033" type="#_x0000_t202" style="position:absolute;margin-left:-51.5pt;margin-top:461.8pt;width:136pt;height:92pt;z-index:251687936;visibility:visible;mso-wrap-style:square;mso-width-percent:0;mso-height-percent:0;mso-wrap-distance-left:9pt;mso-wrap-distance-top:0;mso-wrap-distance-right:9pt;mso-wrap-distance-bottom:0;mso-position-horizontal:absolute;mso-position-horizontal-relative:margin;mso-position-vertical:absolute;mso-position-vertical-relative:text;mso-width-percent:0;mso-height-percent:0;mso-width-relative:margin;mso-height-relative:margin;v-text-anchor:top" o:gfxdata="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" fillcolor="#d5dce4 [671]" strokeweight="1.5pt">
                 <v:textbox>
                   <w:txbxContent>
                     <w:p>
@@ -4937,7 +4981,7 @@
           </mc:Choice>
           <mc:Fallback>
             <w:pict>
-              <v:shape w14:anchorId="2E67F834" id="Zone de texte 58" o:spid="_x0000_s1031" type="#_x0000_t202" style="position:absolute;margin-left:-44.2pt;margin-top:329.15pt;width:150pt;height:82pt;z-index:251696128;visibility:visible;mso-wrap-style:square;mso-width-percent:0;mso-height-percent:0;mso-wrap-distance-left:9pt;mso-wrap-distance-top:0;mso-wrap-distance-right:9pt;mso-wrap-distance-bottom:0;mso-position-horizontal:absolute;mso-position-horizontal-relative:text;mso-position-vertical:absolute;mso-position-vertical-relative:text;mso-width-percent:0;mso-height-percent:0;mso-width-relative:margin;mso-height-relative:margin;v-text-anchor:top" o:gfxdata="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" fillcolor="window" strokeweight="1pt">
+              <v:shape w14:anchorId="2E67F834" id="Zone de texte 58" o:spid="_x0000_s1034" type="#_x0000_t202" style="position:absolute;margin-left:-44.2pt;margin-top:329.15pt;width:150pt;height:82pt;z-index:251696128;visibility:visible;mso-wrap-style:square;mso-width-percent:0;mso-height-percent:0;mso-wrap-distance-left:9pt;mso-wrap-distance-top:0;mso-wrap-distance-right:9pt;mso-wrap-distance-bottom:0;mso-position-horizontal:absolute;mso-position-horizontal-relative:text;mso-position-vertical:absolute;mso-position-vertical-relative:text;mso-width-percent:0;mso-height-percent:0;mso-width-relative:margin;mso-height-relative:margin;v-text-anchor:top" o:gfxdata="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" fillcolor="window" strokeweight="1pt">
                 <v:textbox>
                   <w:txbxContent>
                     <w:p>
@@ -5372,8 +5416,6 @@
                                 <w:b/>
                               </w:rPr>
                             </w:pPr>
-                            <w:bookmarkStart w:id="0" w:name="_GoBack"/>
-                            <w:bookmarkEnd w:id="0"/>
                             <w:r>
                               <w:rPr>
                                 <w:b/>
@@ -5543,8 +5585,6 @@
                           <w:b/>
                         </w:rPr>
                       </w:pPr>
-                      <w:bookmarkStart w:id="1" w:name="_GoBack"/>
-                      <w:bookmarkEnd w:id="1"/>
                       <w:r>
                         <w:rPr>
                           <w:b/>
@@ -5854,7 +5894,7 @@
           </mc:Choice>
           <mc:Fallback>
             <w:pict>
-              <v:shape id="Zone de texte 36" o:spid="_x0000_s1033" type="#_x0000_t202" style="position:absolute;margin-left:22.75pt;margin-top:-39.5pt;width:73.95pt;height:22.6pt;z-index:251713536;visibility:visible;mso-wrap-style:square;mso-width-percent:0;mso-height-percent:0;mso-wrap-distance-left:9pt;mso-wrap-distance-top:0;mso-wrap-distance-right:9pt;mso-wrap-distance-bottom:0;mso-position-horizontal:right;mso-position-horizontal-relative:margin;mso-position-vertical:absolute;mso-position-vertical-relative:text;mso-width-percent:0;mso-height-percent:0;mso-width-relative:margin;mso-height-relative:margin;v-text-anchor:top" o:gfxdata="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" filled="f" stroked="f" strokeweight=".5pt">
+              <v:shape id="Zone de texte 36" o:spid="_x0000_s1036" type="#_x0000_t202" style="position:absolute;margin-left:22.75pt;margin-top:-39.5pt;width:73.95pt;height:22.6pt;z-index:251713536;visibility:visible;mso-wrap-style:square;mso-width-percent:0;mso-height-percent:0;mso-wrap-distance-left:9pt;mso-wrap-distance-top:0;mso-wrap-distance-right:9pt;mso-wrap-distance-bottom:0;mso-position-horizontal:right;mso-position-horizontal-relative:margin;mso-position-vertical:absolute;mso-position-vertical-relative:text;mso-width-percent:0;mso-height-percent:0;mso-width-relative:margin;mso-height-relative:margin;v-text-anchor:top" o:gfxdata="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" filled="f" stroked="f" strokeweight=".5pt">
                 <v:textbox>
                   <w:txbxContent>
                     <w:p>
@@ -5968,7 +6008,7 @@
           </mc:Choice>
           <mc:Fallback>
             <w:pict>
-              <v:shape id="Zone de texte 39" o:spid="_x0000_s1034" type="#_x0000_t202" style="position:absolute;margin-left:-6.15pt;margin-top:-38.85pt;width:103.35pt;height:26pt;z-index:251714560;visibility:visible;mso-wrap-style:square;mso-width-percent:0;mso-wrap-distance-left:9pt;mso-wrap-distance-top:0;mso-wrap-distance-right:9pt;mso-wrap-distance-bottom:0;mso-position-horizontal:absolute;mso-position-horizontal-relative:text;mso-position-vertical:absolute;mso-position-vertical-relative:text;mso-width-percent:0;mso-width-relative:margin;v-text-anchor:top" o:gfxdata="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" filled="f" stroked="f" strokeweight=".5pt">
+              <v:shape id="Zone de texte 39" o:spid="_x0000_s1037" type="#_x0000_t202" style="position:absolute;margin-left:-6.15pt;margin-top:-38.85pt;width:103.35pt;height:26pt;z-index:251714560;visibility:visible;mso-wrap-style:square;mso-width-percent:0;mso-wrap-distance-left:9pt;mso-wrap-distance-top:0;mso-wrap-distance-right:9pt;mso-wrap-distance-bottom:0;mso-position-horizontal:absolute;mso-position-horizontal-relative:text;mso-position-vertical:absolute;mso-position-vertical-relative:text;mso-width-percent:0;mso-width-relative:margin;v-text-anchor:top" o:gfxdata="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" filled="f" stroked="f" strokeweight=".5pt">
                 <v:textbox>
                   <w:txbxContent>
                     <w:p>
@@ -6085,7 +6125,7 @@
           </mc:Choice>
           <mc:Fallback>
             <w:pict>
-              <v:shape id="Zone de texte 34" o:spid="_x0000_s1035" type="#_x0000_t202" style="position:absolute;margin-left:-48.2pt;margin-top:-60.85pt;width:559.35pt;height:60.65pt;z-index:251711488;visibility:visible;mso-wrap-style:square;mso-width-percent:0;mso-wrap-distance-left:9pt;mso-wrap-distance-top:0;mso-wrap-distance-right:9pt;mso-wrap-distance-bottom:0;mso-position-horizontal:absolute;mso-position-horizontal-relative:margin;mso-position-vertical:absolute;mso-position-vertical-relative:text;mso-width-percent:0;mso-width-relative:margin;v-text-anchor:top" o:gfxdata="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" fillcolor="#f3a875 [2165]" strokecolor="#ed7d31 [3205]" strokeweight="3pt">
+              <v:shape id="Zone de texte 34" o:spid="_x0000_s1038" type="#_x0000_t202" style="position:absolute;margin-left:-48.2pt;margin-top:-60.85pt;width:559.35pt;height:60.65pt;z-index:251711488;visibility:visible;mso-wrap-style:square;mso-width-percent:0;mso-wrap-distance-left:9pt;mso-wrap-distance-top:0;mso-wrap-distance-right:9pt;mso-wrap-distance-bottom:0;mso-position-horizontal:absolute;mso-position-horizontal-relative:margin;mso-position-vertical:absolute;mso-position-vertical-relative:text;mso-width-percent:0;mso-width-relative:margin;v-text-anchor:top" o:gfxdata="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" fillcolor="#f3a875 [2165]" strokecolor="#ed7d31 [3205]" strokeweight="3pt">
                 <v:fill color2="#f09558 [2613]" rotate="t" colors="0 #f7bda4;.5 #f5b195;1 #f8a581" focus="100%" type="gradient">
                   <o:fill v:ext="view" type="gradientUnscaled"/>
                 </v:fill>
@@ -6266,7 +6306,7 @@
           </mc:Choice>
           <mc:Fallback>
             <w:pict>
-              <v:shape w14:anchorId="07B86010" id="Zone de texte 7" o:spid="_x0000_s1036" type="#_x0000_t202" style="position:absolute;margin-left:353.8pt;margin-top:347.15pt;width:70.65pt;height:71.85pt;z-index:251678720;visibility:visible;mso-wrap-style:square;mso-width-percent:0;mso-height-percent:0;mso-wrap-distance-left:9pt;mso-wrap-distance-top:0;mso-wrap-distance-right:9pt;mso-wrap-distance-bottom:0;mso-position-horizontal:absolute;mso-position-horizontal-relative:margin;mso-position-vertical:absolute;mso-position-vertical-relative:text;mso-width-percent:0;mso-height-percent:0;mso-width-relative:margin;mso-height-relative:margin;v-text-anchor:top" o:gfxdata="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" fillcolor="#e2df78" strokeweight="1pt">
+              <v:shape w14:anchorId="07B86010" id="Zone de texte 7" o:spid="_x0000_s1039" type="#_x0000_t202" style="position:absolute;margin-left:353.8pt;margin-top:347.15pt;width:70.65pt;height:71.85pt;z-index:251678720;visibility:visible;mso-wrap-style:square;mso-width-percent:0;mso-height-percent:0;mso-wrap-distance-left:9pt;mso-wrap-distance-top:0;mso-wrap-distance-right:9pt;mso-wrap-distance-bottom:0;mso-position-horizontal:absolute;mso-position-horizontal-relative:margin;mso-position-vertical:absolute;mso-position-vertical-relative:text;mso-width-percent:0;mso-height-percent:0;mso-width-relative:margin;mso-height-relative:margin;v-text-anchor:top" o:gfxdata="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" fillcolor="#e2df78" strokeweight="1pt">
                 <v:textbox>
                   <w:txbxContent>
                     <w:p>
@@ -6498,7 +6538,7 @@
           </mc:Choice>
           <mc:Fallback>
             <w:pict>
-              <v:shape w14:anchorId="0D57195D" id="Zone de texte 4" o:spid="_x0000_s1037" type="#_x0000_t202" style="position:absolute;margin-left:216.8pt;margin-top:347.95pt;width:129.2pt;height:1in;z-index:251672576;visibility:visible;mso-wrap-style:square;mso-width-percent:0;mso-height-percent:0;mso-wrap-distance-left:9pt;mso-wrap-distance-top:0;mso-wrap-distance-right:9pt;mso-wrap-distance-bottom:0;mso-position-horizontal:absolute;mso-position-horizontal-relative:margin;mso-position-vertical:absolute;mso-position-vertical-relative:text;mso-width-percent:0;mso-height-percent:0;mso-width-relative:margin;mso-height-relative:margin;v-text-anchor:top" o:gfxdata="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" fillcolor="#e2df78" strokeweight="1pt">
+              <v:shape w14:anchorId="0D57195D" id="Zone de texte 4" o:spid="_x0000_s1040" type="#_x0000_t202" style="position:absolute;margin-left:216.8pt;margin-top:347.95pt;width:129.2pt;height:1in;z-index:251672576;visibility:visible;mso-wrap-style:square;mso-width-percent:0;mso-height-percent:0;mso-wrap-distance-left:9pt;mso-wrap-distance-top:0;mso-wrap-distance-right:9pt;mso-wrap-distance-bottom:0;mso-position-horizontal:absolute;mso-position-horizontal-relative:margin;mso-position-vertical:absolute;mso-position-vertical-relative:text;mso-width-percent:0;mso-height-percent:0;mso-width-relative:margin;mso-height-relative:margin;v-text-anchor:top" o:gfxdata="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" fillcolor="#e2df78" strokeweight="1pt">
                 <v:textbox>
                   <w:txbxContent>
                     <w:p>
@@ -7038,7 +7078,7 @@
           </mc:Choice>
           <mc:Fallback>
             <w:pict>
-              <v:shape id="Zone de texte 33" o:spid="_x0000_s1040" type="#_x0000_t202" style="position:absolute;margin-left:-37.5pt;margin-top:601.8pt;width:526.65pt;height:151.35pt;z-index:251710464;visibility:visible;mso-wrap-style:square;mso-width-percent:0;mso-wrap-distance-left:9pt;mso-wrap-distance-top:0;mso-wrap-distance-right:9pt;mso-wrap-distance-bottom:0;mso-position-horizontal:absolute;mso-position-horizontal-relative:margin;mso-position-vertical:absolute;mso-position-vertical-relative:text;mso-width-percent:0;mso-width-relative:margin;v-text-anchor:top" o:gfxdata="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" fillcolor="white [3201]" strokeweight="1.5pt">
+              <v:shape id="Zone de texte 33" o:spid="_x0000_s1042" type="#_x0000_t202" style="position:absolute;margin-left:-37.5pt;margin-top:601.8pt;width:526.65pt;height:151.35pt;z-index:251710464;visibility:visible;mso-wrap-style:square;mso-width-percent:0;mso-wrap-distance-left:9pt;mso-wrap-distance-top:0;mso-wrap-distance-right:9pt;mso-wrap-distance-bottom:0;mso-position-horizontal:absolute;mso-position-horizontal-relative:margin;mso-position-vertical:absolute;mso-position-vertical-relative:text;mso-width-percent:0;mso-width-relative:margin;v-text-anchor:top" o:gfxdata="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" fillcolor="white [3201]" strokeweight="1.5pt">
                 <v:textbox>
                   <w:txbxContent>
                     <w:p>
@@ -7500,7 +7540,7 @@
           </mc:Choice>
           <mc:Fallback>
             <w:pict>
-              <v:shape id="Zone de texte 26" o:spid="_x0000_s1041" type="#_x0000_t202" style="position:absolute;margin-left:8.4pt;margin-top:431.15pt;width:28pt;height:12pt;z-index:251706368;visibility:visible;mso-wrap-style:square;mso-wrap-distance-left:9pt;mso-wrap-distance-top:0;mso-wrap-distance-right:9pt;mso-wrap-distance-bottom:0;mso-position-horizontal:absolute;mso-position-horizontal-relative:text;mso-position-vertical:absolute;mso-position-vertical-relative:text;v-text-anchor:top" o:gfxdata="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" fillcolor="white [3201]" stroked="f" strokeweight=".5pt">
+              <v:shape id="Zone de texte 26" o:spid="_x0000_s1043" type="#_x0000_t202" style="position:absolute;margin-left:8.4pt;margin-top:431.15pt;width:28pt;height:12pt;z-index:251706368;visibility:visible;mso-wrap-style:square;mso-wrap-distance-left:9pt;mso-wrap-distance-top:0;mso-wrap-distance-right:9pt;mso-wrap-distance-bottom:0;mso-position-horizontal:absolute;mso-position-horizontal-relative:text;mso-position-vertical:absolute;mso-position-vertical-relative:text;v-text-anchor:top" o:gfxdata="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" fillcolor="white [3201]" stroked="f" strokeweight=".5pt">
                 <v:textbox>
                   <w:txbxContent>
                     <w:p/>

</xml_diff>

<commit_message>
rapport et doc à jour
</commit_message>
<xml_diff>
--- a/DiagrammeWesternFinal.docx
+++ b/DiagrammeWesternFinal.docx
@@ -5,6 +5,1237 @@
     <w:p>
       <w:bookmarkStart w:id="0" w:name="_GoBack"/>
       <w:bookmarkEnd w:id="0"/>
+      <w:r>
+        <w:rPr>
+          <w:noProof/>
+        </w:rPr>
+        <mc:AlternateContent>
+          <mc:Choice Requires="wps">
+            <w:drawing>
+              <wp:anchor distT="0" distB="0" distL="114300" distR="114300" simplePos="0" relativeHeight="251694080" behindDoc="0" locked="0" layoutInCell="1" allowOverlap="1" wp14:anchorId="7AB11984" wp14:editId="772CCE77">
+                <wp:simplePos x="0" y="0"/>
+                <wp:positionH relativeFrom="margin">
+                  <wp:posOffset>4723765</wp:posOffset>
+                </wp:positionH>
+                <wp:positionV relativeFrom="paragraph">
+                  <wp:posOffset>5851525</wp:posOffset>
+                </wp:positionV>
+                <wp:extent cx="1813560" cy="1515533"/>
+                <wp:effectExtent l="0" t="0" r="15240" b="27940"/>
+                <wp:wrapNone/>
+                <wp:docPr id="13" name="Zone de texte 13"/>
+                <wp:cNvGraphicFramePr/>
+                <a:graphic xmlns:a="http://schemas.openxmlformats.org/drawingml/2006/main">
+                  <a:graphicData uri="http://schemas.microsoft.com/office/word/2010/wordprocessingShape">
+                    <wps:wsp>
+                      <wps:cNvSpPr txBox="1"/>
+                      <wps:spPr>
+                        <a:xfrm>
+                          <a:off x="0" y="0"/>
+                          <a:ext cx="1813560" cy="1515533"/>
+                        </a:xfrm>
+                        <a:prstGeom prst="rect">
+                          <a:avLst/>
+                        </a:prstGeom>
+                        <a:solidFill>
+                          <a:schemeClr val="tx2">
+                            <a:lumMod val="20000"/>
+                            <a:lumOff val="80000"/>
+                          </a:schemeClr>
+                        </a:solidFill>
+                        <a:ln w="19050">
+                          <a:solidFill>
+                            <a:prstClr val="black"/>
+                          </a:solidFill>
+                        </a:ln>
+                      </wps:spPr>
+                      <wps:txbx>
+                        <w:txbxContent>
+                          <w:p>
+                            <w:pPr>
+                              <w:rPr>
+                                <w:b/>
+                                <w:lang w:val="en-GB"/>
+                              </w:rPr>
+                            </w:pPr>
+                            <w:r>
+                              <w:rPr>
+                                <w:b/>
+                                <w:lang w:val="en-GB"/>
+                              </w:rPr>
+                              <w:t>Brigand</w:t>
+                            </w:r>
+                          </w:p>
+                          <w:p>
+                            <w:pPr>
+                              <w:rPr>
+                                <w:b/>
+                                <w:color w:val="4472C4" w:themeColor="accent1"/>
+                                <w:sz w:val="18"/>
+                                <w:szCs w:val="18"/>
+                                <w:lang w:val="en-GB"/>
+                              </w:rPr>
+                            </w:pPr>
+                            <w:r>
+                              <w:rPr>
+                                <w:b/>
+                                <w:color w:val="4472C4" w:themeColor="accent1"/>
+                                <w:sz w:val="18"/>
+                                <w:szCs w:val="18"/>
+                                <w:lang w:val="en-GB"/>
+                              </w:rPr>
+                              <w:t xml:space="preserve">Boolean </w:t>
+                            </w:r>
+                            <w:proofErr w:type="spellStart"/>
+                            <w:r>
+                              <w:rPr>
+                                <w:b/>
+                                <w:color w:val="4472C4" w:themeColor="accent1"/>
+                                <w:sz w:val="18"/>
+                                <w:szCs w:val="18"/>
+                                <w:lang w:val="en-GB"/>
+                              </w:rPr>
+                              <w:t>i</w:t>
+                            </w:r>
+                            <w:r>
+                              <w:rPr>
+                                <w:b/>
+                                <w:color w:val="4472C4" w:themeColor="accent1"/>
+                                <w:sz w:val="18"/>
+                                <w:szCs w:val="18"/>
+                                <w:lang w:val="en-GB"/>
+                              </w:rPr>
+                              <w:t>sInJail</w:t>
+                            </w:r>
+                            <w:proofErr w:type="spellEnd"/>
+                            <w:r>
+                              <w:rPr>
+                                <w:b/>
+                                <w:color w:val="4472C4" w:themeColor="accent1"/>
+                                <w:sz w:val="18"/>
+                                <w:szCs w:val="18"/>
+                                <w:lang w:val="en-GB"/>
+                              </w:rPr>
+                              <w:br/>
+                            </w:r>
+                            <w:r>
+                              <w:rPr>
+                                <w:b/>
+                                <w:lang w:val="en-GB"/>
+                              </w:rPr>
+                              <w:t>---------------------------</w:t>
+                            </w:r>
+                            <w:r>
+                              <w:rPr>
+                                <w:b/>
+                                <w:color w:val="262626" w:themeColor="text1" w:themeTint="D9"/>
+                                <w:sz w:val="18"/>
+                                <w:szCs w:val="18"/>
+                                <w:lang w:val="en-GB"/>
+                              </w:rPr>
+                              <w:br/>
+                            </w:r>
+                            <w:r>
+                              <w:rPr>
+                                <w:b/>
+                                <w:color w:val="000000" w:themeColor="text1"/>
+                                <w:sz w:val="18"/>
+                                <w:szCs w:val="18"/>
+                                <w:lang w:val="en-GB"/>
+                              </w:rPr>
+                              <w:t>Void @ sePresenter ()</w:t>
+                            </w:r>
+                            <w:r>
+                              <w:rPr>
+                                <w:b/>
+                                <w:color w:val="262626" w:themeColor="text1" w:themeTint="D9"/>
+                                <w:sz w:val="18"/>
+                                <w:szCs w:val="18"/>
+                                <w:lang w:val="en-GB"/>
+                              </w:rPr>
+                              <w:br/>
+                              <w:t xml:space="preserve">Void </w:t>
+                            </w:r>
+                            <w:r>
+                              <w:rPr>
+                                <w:b/>
+                                <w:color w:val="262626" w:themeColor="text1" w:themeTint="D9"/>
+                                <w:sz w:val="18"/>
+                                <w:szCs w:val="18"/>
+                                <w:lang w:val="en-GB"/>
+                              </w:rPr>
+                              <w:t>kidnapper</w:t>
+                            </w:r>
+                            <w:r>
+                              <w:rPr>
+                                <w:b/>
+                                <w:color w:val="262626" w:themeColor="text1" w:themeTint="D9"/>
+                                <w:sz w:val="18"/>
+                                <w:szCs w:val="18"/>
+                                <w:lang w:val="en-GB"/>
+                              </w:rPr>
+                              <w:t xml:space="preserve"> (</w:t>
+                            </w:r>
+                            <w:proofErr w:type="spellStart"/>
+                            <w:r>
+                              <w:rPr>
+                                <w:b/>
+                                <w:color w:val="262626" w:themeColor="text1" w:themeTint="D9"/>
+                                <w:sz w:val="18"/>
+                                <w:szCs w:val="18"/>
+                                <w:lang w:val="en-GB"/>
+                              </w:rPr>
+                              <w:t>Humain</w:t>
+                            </w:r>
+                            <w:proofErr w:type="spellEnd"/>
+                            <w:r>
+                              <w:rPr>
+                                <w:b/>
+                                <w:color w:val="262626" w:themeColor="text1" w:themeTint="D9"/>
+                                <w:sz w:val="18"/>
+                                <w:szCs w:val="18"/>
+                                <w:lang w:val="en-GB"/>
+                              </w:rPr>
+                              <w:t>)</w:t>
+                            </w:r>
+                            <w:r>
+                              <w:rPr>
+                                <w:b/>
+                                <w:color w:val="262626" w:themeColor="text1" w:themeTint="D9"/>
+                                <w:sz w:val="18"/>
+                                <w:szCs w:val="18"/>
+                                <w:lang w:val="en-GB"/>
+                              </w:rPr>
+                              <w:br/>
+                            </w:r>
+                            <w:r>
+                              <w:rPr>
+                                <w:b/>
+                                <w:color w:val="262626" w:themeColor="text1" w:themeTint="D9"/>
+                                <w:sz w:val="18"/>
+                                <w:szCs w:val="18"/>
+                                <w:lang w:val="en-GB"/>
+                              </w:rPr>
+                              <w:t xml:space="preserve">Void </w:t>
+                            </w:r>
+                            <w:proofErr w:type="spellStart"/>
+                            <w:r>
+                              <w:rPr>
+                                <w:b/>
+                                <w:color w:val="262626" w:themeColor="text1" w:themeTint="D9"/>
+                                <w:sz w:val="18"/>
+                                <w:szCs w:val="18"/>
+                                <w:lang w:val="en-GB"/>
+                              </w:rPr>
+                              <w:t>s</w:t>
+                            </w:r>
+                            <w:r>
+                              <w:rPr>
+                                <w:b/>
+                                <w:color w:val="262626" w:themeColor="text1" w:themeTint="D9"/>
+                                <w:sz w:val="18"/>
+                                <w:szCs w:val="18"/>
+                                <w:lang w:val="en-GB"/>
+                              </w:rPr>
+                              <w:t>eFaireEmprisonner</w:t>
+                            </w:r>
+                            <w:proofErr w:type="spellEnd"/>
+                            <w:r>
+                              <w:rPr>
+                                <w:b/>
+                                <w:color w:val="262626" w:themeColor="text1" w:themeTint="D9"/>
+                                <w:sz w:val="18"/>
+                                <w:szCs w:val="18"/>
+                                <w:lang w:val="en-GB"/>
+                              </w:rPr>
+                              <w:t xml:space="preserve"> (</w:t>
+                            </w:r>
+                            <w:proofErr w:type="spellStart"/>
+                            <w:r>
+                              <w:rPr>
+                                <w:b/>
+                                <w:color w:val="262626" w:themeColor="text1" w:themeTint="D9"/>
+                                <w:sz w:val="18"/>
+                                <w:szCs w:val="18"/>
+                                <w:lang w:val="en-GB"/>
+                              </w:rPr>
+                              <w:t>Sherif</w:t>
+                            </w:r>
+                            <w:proofErr w:type="spellEnd"/>
+                            <w:r>
+                              <w:rPr>
+                                <w:b/>
+                                <w:color w:val="262626" w:themeColor="text1" w:themeTint="D9"/>
+                                <w:sz w:val="18"/>
+                                <w:szCs w:val="18"/>
+                                <w:lang w:val="en-GB"/>
+                              </w:rPr>
+                              <w:t>)</w:t>
+                            </w:r>
+                            <w:r>
+                              <w:rPr>
+                                <w:b/>
+                                <w:color w:val="262626" w:themeColor="text1" w:themeTint="D9"/>
+                                <w:sz w:val="18"/>
+                                <w:szCs w:val="18"/>
+                                <w:lang w:val="en-GB"/>
+                              </w:rPr>
+                              <w:br/>
+                            </w:r>
+                            <w:r>
+                              <w:rPr>
+                                <w:b/>
+                                <w:color w:val="262626" w:themeColor="text1" w:themeTint="D9"/>
+                                <w:sz w:val="18"/>
+                                <w:szCs w:val="18"/>
+                                <w:lang w:val="en-GB"/>
+                              </w:rPr>
+                              <w:t xml:space="preserve">Void </w:t>
+                            </w:r>
+                            <w:r>
+                              <w:rPr>
+                                <w:b/>
+                                <w:color w:val="262626" w:themeColor="text1" w:themeTint="D9"/>
+                                <w:sz w:val="18"/>
+                                <w:szCs w:val="18"/>
+                                <w:lang w:val="en-GB"/>
+                              </w:rPr>
+                              <w:t>echapper</w:t>
+                            </w:r>
+                            <w:r>
+                              <w:rPr>
+                                <w:b/>
+                                <w:color w:val="262626" w:themeColor="text1" w:themeTint="D9"/>
+                                <w:sz w:val="18"/>
+                                <w:szCs w:val="18"/>
+                                <w:lang w:val="en-GB"/>
+                              </w:rPr>
+                              <w:t xml:space="preserve"> ()</w:t>
+                            </w:r>
+                            <w:r>
+                              <w:rPr>
+                                <w:b/>
+                                <w:color w:val="262626" w:themeColor="text1" w:themeTint="D9"/>
+                                <w:sz w:val="18"/>
+                                <w:szCs w:val="18"/>
+                                <w:lang w:val="en-GB"/>
+                              </w:rPr>
+                              <w:br/>
+                            </w:r>
+                            <w:r>
+                              <w:rPr>
+                                <w:b/>
+                                <w:color w:val="262626" w:themeColor="text1" w:themeTint="D9"/>
+                                <w:sz w:val="18"/>
+                                <w:szCs w:val="18"/>
+                                <w:lang w:val="en-GB"/>
+                              </w:rPr>
+                              <w:t xml:space="preserve">Void </w:t>
+                            </w:r>
+                            <w:proofErr w:type="spellStart"/>
+                            <w:r>
+                              <w:rPr>
+                                <w:b/>
+                                <w:color w:val="262626" w:themeColor="text1" w:themeTint="D9"/>
+                                <w:sz w:val="18"/>
+                                <w:szCs w:val="18"/>
+                                <w:lang w:val="en-GB"/>
+                              </w:rPr>
+                              <w:t>b</w:t>
+                            </w:r>
+                            <w:r>
+                              <w:rPr>
+                                <w:b/>
+                                <w:color w:val="262626" w:themeColor="text1" w:themeTint="D9"/>
+                                <w:sz w:val="18"/>
+                                <w:szCs w:val="18"/>
+                                <w:lang w:val="en-GB"/>
+                              </w:rPr>
+                              <w:t>raquer</w:t>
+                            </w:r>
+                            <w:proofErr w:type="spellEnd"/>
+                            <w:r>
+                              <w:rPr>
+                                <w:b/>
+                                <w:color w:val="262626" w:themeColor="text1" w:themeTint="D9"/>
+                                <w:sz w:val="18"/>
+                                <w:szCs w:val="18"/>
+                                <w:lang w:val="en-GB"/>
+                              </w:rPr>
+                              <w:t xml:space="preserve"> (</w:t>
+                            </w:r>
+                            <w:r>
+                              <w:rPr>
+                                <w:b/>
+                                <w:color w:val="262626" w:themeColor="text1" w:themeTint="D9"/>
+                                <w:sz w:val="18"/>
+                                <w:szCs w:val="18"/>
+                                <w:lang w:val="en-GB"/>
+                              </w:rPr>
+                              <w:t>C</w:t>
+                            </w:r>
+                            <w:r>
+                              <w:rPr>
+                                <w:b/>
+                                <w:color w:val="262626" w:themeColor="text1" w:themeTint="D9"/>
+                                <w:sz w:val="18"/>
+                                <w:szCs w:val="18"/>
+                                <w:lang w:val="en-GB"/>
+                              </w:rPr>
+                              <w:t>ivil)</w:t>
+                            </w:r>
+                            <w:r>
+                              <w:rPr>
+                                <w:b/>
+                                <w:color w:val="262626" w:themeColor="text1" w:themeTint="D9"/>
+                                <w:sz w:val="18"/>
+                                <w:szCs w:val="18"/>
+                                <w:lang w:val="en-GB"/>
+                              </w:rPr>
+                              <w:br/>
+                            </w:r>
+                            <w:r>
+                              <w:rPr>
+                                <w:b/>
+                                <w:color w:val="262626" w:themeColor="text1" w:themeTint="D9"/>
+                                <w:sz w:val="18"/>
+                                <w:szCs w:val="18"/>
+                                <w:lang w:val="en-GB"/>
+                              </w:rPr>
+                              <w:br/>
+                            </w:r>
+                          </w:p>
+                          <w:p>
+                            <w:pPr>
+                              <w:rPr>
+                                <w:b/>
+                                <w:color w:val="4472C4" w:themeColor="accent1"/>
+                                <w:sz w:val="18"/>
+                                <w:szCs w:val="18"/>
+                                <w:lang w:val="en-GB"/>
+                              </w:rPr>
+                            </w:pPr>
+                          </w:p>
+                        </w:txbxContent>
+                      </wps:txbx>
+                      <wps:bodyPr rot="0" spcFirstLastPara="0" vertOverflow="overflow" horzOverflow="overflow" vert="horz" wrap="square" lIns="91440" tIns="45720" rIns="91440" bIns="45720" numCol="1" spcCol="0" rtlCol="0" fromWordArt="0" anchor="t" anchorCtr="0" forceAA="0" compatLnSpc="1">
+                        <a:prstTxWarp prst="textNoShape">
+                          <a:avLst/>
+                        </a:prstTxWarp>
+                        <a:noAutofit/>
+                      </wps:bodyPr>
+                    </wps:wsp>
+                  </a:graphicData>
+                </a:graphic>
+                <wp14:sizeRelH relativeFrom="margin">
+                  <wp14:pctWidth>0</wp14:pctWidth>
+                </wp14:sizeRelH>
+                <wp14:sizeRelV relativeFrom="margin">
+                  <wp14:pctHeight>0</wp14:pctHeight>
+                </wp14:sizeRelV>
+              </wp:anchor>
+            </w:drawing>
+          </mc:Choice>
+          <mc:Fallback>
+            <w:pict>
+              <v:shapetype w14:anchorId="7AB11984" id="_x0000_t202" coordsize="21600,21600" o:spt="202" path="m,l,21600r21600,l21600,xe">
+                <v:stroke joinstyle="miter"/>
+                <v:path gradientshapeok="t" o:connecttype="rect"/>
+              </v:shapetype>
+              <v:shape id="Zone de texte 13" o:spid="_x0000_s1026" type="#_x0000_t202" style="position:absolute;margin-left:371.95pt;margin-top:460.75pt;width:142.8pt;height:119.35pt;z-index:251694080;visibility:visible;mso-wrap-style:square;mso-width-percent:0;mso-height-percent:0;mso-wrap-distance-left:9pt;mso-wrap-distance-top:0;mso-wrap-distance-right:9pt;mso-wrap-distance-bottom:0;mso-position-horizontal:absolute;mso-position-horizontal-relative:margin;mso-position-vertical:absolute;mso-position-vertical-relative:text;mso-width-percent:0;mso-height-percent:0;mso-width-relative:margin;mso-height-relative:margin;v-text-anchor:top" o:gfxdata="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" fillcolor="#d5dce4 [671]" strokeweight="1.5pt">
+                <v:textbox>
+                  <w:txbxContent>
+                    <w:p>
+                      <w:pPr>
+                        <w:rPr>
+                          <w:b/>
+                          <w:lang w:val="en-GB"/>
+                        </w:rPr>
+                      </w:pPr>
+                      <w:r>
+                        <w:rPr>
+                          <w:b/>
+                          <w:lang w:val="en-GB"/>
+                        </w:rPr>
+                        <w:t>Brigand</w:t>
+                      </w:r>
+                    </w:p>
+                    <w:p>
+                      <w:pPr>
+                        <w:rPr>
+                          <w:b/>
+                          <w:color w:val="4472C4" w:themeColor="accent1"/>
+                          <w:sz w:val="18"/>
+                          <w:szCs w:val="18"/>
+                          <w:lang w:val="en-GB"/>
+                        </w:rPr>
+                      </w:pPr>
+                      <w:r>
+                        <w:rPr>
+                          <w:b/>
+                          <w:color w:val="4472C4" w:themeColor="accent1"/>
+                          <w:sz w:val="18"/>
+                          <w:szCs w:val="18"/>
+                          <w:lang w:val="en-GB"/>
+                        </w:rPr>
+                        <w:t xml:space="preserve">Boolean </w:t>
+                      </w:r>
+                      <w:proofErr w:type="spellStart"/>
+                      <w:r>
+                        <w:rPr>
+                          <w:b/>
+                          <w:color w:val="4472C4" w:themeColor="accent1"/>
+                          <w:sz w:val="18"/>
+                          <w:szCs w:val="18"/>
+                          <w:lang w:val="en-GB"/>
+                        </w:rPr>
+                        <w:t>i</w:t>
+                      </w:r>
+                      <w:r>
+                        <w:rPr>
+                          <w:b/>
+                          <w:color w:val="4472C4" w:themeColor="accent1"/>
+                          <w:sz w:val="18"/>
+                          <w:szCs w:val="18"/>
+                          <w:lang w:val="en-GB"/>
+                        </w:rPr>
+                        <w:t>sInJail</w:t>
+                      </w:r>
+                      <w:proofErr w:type="spellEnd"/>
+                      <w:r>
+                        <w:rPr>
+                          <w:b/>
+                          <w:color w:val="4472C4" w:themeColor="accent1"/>
+                          <w:sz w:val="18"/>
+                          <w:szCs w:val="18"/>
+                          <w:lang w:val="en-GB"/>
+                        </w:rPr>
+                        <w:br/>
+                      </w:r>
+                      <w:r>
+                        <w:rPr>
+                          <w:b/>
+                          <w:lang w:val="en-GB"/>
+                        </w:rPr>
+                        <w:t>---------------------------</w:t>
+                      </w:r>
+                      <w:r>
+                        <w:rPr>
+                          <w:b/>
+                          <w:color w:val="262626" w:themeColor="text1" w:themeTint="D9"/>
+                          <w:sz w:val="18"/>
+                          <w:szCs w:val="18"/>
+                          <w:lang w:val="en-GB"/>
+                        </w:rPr>
+                        <w:br/>
+                      </w:r>
+                      <w:r>
+                        <w:rPr>
+                          <w:b/>
+                          <w:color w:val="000000" w:themeColor="text1"/>
+                          <w:sz w:val="18"/>
+                          <w:szCs w:val="18"/>
+                          <w:lang w:val="en-GB"/>
+                        </w:rPr>
+                        <w:t>Void @ sePresenter ()</w:t>
+                      </w:r>
+                      <w:r>
+                        <w:rPr>
+                          <w:b/>
+                          <w:color w:val="262626" w:themeColor="text1" w:themeTint="D9"/>
+                          <w:sz w:val="18"/>
+                          <w:szCs w:val="18"/>
+                          <w:lang w:val="en-GB"/>
+                        </w:rPr>
+                        <w:br/>
+                        <w:t xml:space="preserve">Void </w:t>
+                      </w:r>
+                      <w:r>
+                        <w:rPr>
+                          <w:b/>
+                          <w:color w:val="262626" w:themeColor="text1" w:themeTint="D9"/>
+                          <w:sz w:val="18"/>
+                          <w:szCs w:val="18"/>
+                          <w:lang w:val="en-GB"/>
+                        </w:rPr>
+                        <w:t>kidnapper</w:t>
+                      </w:r>
+                      <w:r>
+                        <w:rPr>
+                          <w:b/>
+                          <w:color w:val="262626" w:themeColor="text1" w:themeTint="D9"/>
+                          <w:sz w:val="18"/>
+                          <w:szCs w:val="18"/>
+                          <w:lang w:val="en-GB"/>
+                        </w:rPr>
+                        <w:t xml:space="preserve"> (</w:t>
+                      </w:r>
+                      <w:proofErr w:type="spellStart"/>
+                      <w:r>
+                        <w:rPr>
+                          <w:b/>
+                          <w:color w:val="262626" w:themeColor="text1" w:themeTint="D9"/>
+                          <w:sz w:val="18"/>
+                          <w:szCs w:val="18"/>
+                          <w:lang w:val="en-GB"/>
+                        </w:rPr>
+                        <w:t>Humain</w:t>
+                      </w:r>
+                      <w:proofErr w:type="spellEnd"/>
+                      <w:r>
+                        <w:rPr>
+                          <w:b/>
+                          <w:color w:val="262626" w:themeColor="text1" w:themeTint="D9"/>
+                          <w:sz w:val="18"/>
+                          <w:szCs w:val="18"/>
+                          <w:lang w:val="en-GB"/>
+                        </w:rPr>
+                        <w:t>)</w:t>
+                      </w:r>
+                      <w:r>
+                        <w:rPr>
+                          <w:b/>
+                          <w:color w:val="262626" w:themeColor="text1" w:themeTint="D9"/>
+                          <w:sz w:val="18"/>
+                          <w:szCs w:val="18"/>
+                          <w:lang w:val="en-GB"/>
+                        </w:rPr>
+                        <w:br/>
+                      </w:r>
+                      <w:r>
+                        <w:rPr>
+                          <w:b/>
+                          <w:color w:val="262626" w:themeColor="text1" w:themeTint="D9"/>
+                          <w:sz w:val="18"/>
+                          <w:szCs w:val="18"/>
+                          <w:lang w:val="en-GB"/>
+                        </w:rPr>
+                        <w:t xml:space="preserve">Void </w:t>
+                      </w:r>
+                      <w:proofErr w:type="spellStart"/>
+                      <w:r>
+                        <w:rPr>
+                          <w:b/>
+                          <w:color w:val="262626" w:themeColor="text1" w:themeTint="D9"/>
+                          <w:sz w:val="18"/>
+                          <w:szCs w:val="18"/>
+                          <w:lang w:val="en-GB"/>
+                        </w:rPr>
+                        <w:t>s</w:t>
+                      </w:r>
+                      <w:r>
+                        <w:rPr>
+                          <w:b/>
+                          <w:color w:val="262626" w:themeColor="text1" w:themeTint="D9"/>
+                          <w:sz w:val="18"/>
+                          <w:szCs w:val="18"/>
+                          <w:lang w:val="en-GB"/>
+                        </w:rPr>
+                        <w:t>eFaireEmprisonner</w:t>
+                      </w:r>
+                      <w:proofErr w:type="spellEnd"/>
+                      <w:r>
+                        <w:rPr>
+                          <w:b/>
+                          <w:color w:val="262626" w:themeColor="text1" w:themeTint="D9"/>
+                          <w:sz w:val="18"/>
+                          <w:szCs w:val="18"/>
+                          <w:lang w:val="en-GB"/>
+                        </w:rPr>
+                        <w:t xml:space="preserve"> (</w:t>
+                      </w:r>
+                      <w:proofErr w:type="spellStart"/>
+                      <w:r>
+                        <w:rPr>
+                          <w:b/>
+                          <w:color w:val="262626" w:themeColor="text1" w:themeTint="D9"/>
+                          <w:sz w:val="18"/>
+                          <w:szCs w:val="18"/>
+                          <w:lang w:val="en-GB"/>
+                        </w:rPr>
+                        <w:t>Sherif</w:t>
+                      </w:r>
+                      <w:proofErr w:type="spellEnd"/>
+                      <w:r>
+                        <w:rPr>
+                          <w:b/>
+                          <w:color w:val="262626" w:themeColor="text1" w:themeTint="D9"/>
+                          <w:sz w:val="18"/>
+                          <w:szCs w:val="18"/>
+                          <w:lang w:val="en-GB"/>
+                        </w:rPr>
+                        <w:t>)</w:t>
+                      </w:r>
+                      <w:r>
+                        <w:rPr>
+                          <w:b/>
+                          <w:color w:val="262626" w:themeColor="text1" w:themeTint="D9"/>
+                          <w:sz w:val="18"/>
+                          <w:szCs w:val="18"/>
+                          <w:lang w:val="en-GB"/>
+                        </w:rPr>
+                        <w:br/>
+                      </w:r>
+                      <w:r>
+                        <w:rPr>
+                          <w:b/>
+                          <w:color w:val="262626" w:themeColor="text1" w:themeTint="D9"/>
+                          <w:sz w:val="18"/>
+                          <w:szCs w:val="18"/>
+                          <w:lang w:val="en-GB"/>
+                        </w:rPr>
+                        <w:t xml:space="preserve">Void </w:t>
+                      </w:r>
+                      <w:r>
+                        <w:rPr>
+                          <w:b/>
+                          <w:color w:val="262626" w:themeColor="text1" w:themeTint="D9"/>
+                          <w:sz w:val="18"/>
+                          <w:szCs w:val="18"/>
+                          <w:lang w:val="en-GB"/>
+                        </w:rPr>
+                        <w:t>echapper</w:t>
+                      </w:r>
+                      <w:r>
+                        <w:rPr>
+                          <w:b/>
+                          <w:color w:val="262626" w:themeColor="text1" w:themeTint="D9"/>
+                          <w:sz w:val="18"/>
+                          <w:szCs w:val="18"/>
+                          <w:lang w:val="en-GB"/>
+                        </w:rPr>
+                        <w:t xml:space="preserve"> ()</w:t>
+                      </w:r>
+                      <w:r>
+                        <w:rPr>
+                          <w:b/>
+                          <w:color w:val="262626" w:themeColor="text1" w:themeTint="D9"/>
+                          <w:sz w:val="18"/>
+                          <w:szCs w:val="18"/>
+                          <w:lang w:val="en-GB"/>
+                        </w:rPr>
+                        <w:br/>
+                      </w:r>
+                      <w:r>
+                        <w:rPr>
+                          <w:b/>
+                          <w:color w:val="262626" w:themeColor="text1" w:themeTint="D9"/>
+                          <w:sz w:val="18"/>
+                          <w:szCs w:val="18"/>
+                          <w:lang w:val="en-GB"/>
+                        </w:rPr>
+                        <w:t xml:space="preserve">Void </w:t>
+                      </w:r>
+                      <w:proofErr w:type="spellStart"/>
+                      <w:r>
+                        <w:rPr>
+                          <w:b/>
+                          <w:color w:val="262626" w:themeColor="text1" w:themeTint="D9"/>
+                          <w:sz w:val="18"/>
+                          <w:szCs w:val="18"/>
+                          <w:lang w:val="en-GB"/>
+                        </w:rPr>
+                        <w:t>b</w:t>
+                      </w:r>
+                      <w:r>
+                        <w:rPr>
+                          <w:b/>
+                          <w:color w:val="262626" w:themeColor="text1" w:themeTint="D9"/>
+                          <w:sz w:val="18"/>
+                          <w:szCs w:val="18"/>
+                          <w:lang w:val="en-GB"/>
+                        </w:rPr>
+                        <w:t>raquer</w:t>
+                      </w:r>
+                      <w:proofErr w:type="spellEnd"/>
+                      <w:r>
+                        <w:rPr>
+                          <w:b/>
+                          <w:color w:val="262626" w:themeColor="text1" w:themeTint="D9"/>
+                          <w:sz w:val="18"/>
+                          <w:szCs w:val="18"/>
+                          <w:lang w:val="en-GB"/>
+                        </w:rPr>
+                        <w:t xml:space="preserve"> (</w:t>
+                      </w:r>
+                      <w:r>
+                        <w:rPr>
+                          <w:b/>
+                          <w:color w:val="262626" w:themeColor="text1" w:themeTint="D9"/>
+                          <w:sz w:val="18"/>
+                          <w:szCs w:val="18"/>
+                          <w:lang w:val="en-GB"/>
+                        </w:rPr>
+                        <w:t>C</w:t>
+                      </w:r>
+                      <w:r>
+                        <w:rPr>
+                          <w:b/>
+                          <w:color w:val="262626" w:themeColor="text1" w:themeTint="D9"/>
+                          <w:sz w:val="18"/>
+                          <w:szCs w:val="18"/>
+                          <w:lang w:val="en-GB"/>
+                        </w:rPr>
+                        <w:t>ivil)</w:t>
+                      </w:r>
+                      <w:r>
+                        <w:rPr>
+                          <w:b/>
+                          <w:color w:val="262626" w:themeColor="text1" w:themeTint="D9"/>
+                          <w:sz w:val="18"/>
+                          <w:szCs w:val="18"/>
+                          <w:lang w:val="en-GB"/>
+                        </w:rPr>
+                        <w:br/>
+                      </w:r>
+                      <w:r>
+                        <w:rPr>
+                          <w:b/>
+                          <w:color w:val="262626" w:themeColor="text1" w:themeTint="D9"/>
+                          <w:sz w:val="18"/>
+                          <w:szCs w:val="18"/>
+                          <w:lang w:val="en-GB"/>
+                        </w:rPr>
+                        <w:br/>
+                      </w:r>
+                    </w:p>
+                    <w:p>
+                      <w:pPr>
+                        <w:rPr>
+                          <w:b/>
+                          <w:color w:val="4472C4" w:themeColor="accent1"/>
+                          <w:sz w:val="18"/>
+                          <w:szCs w:val="18"/>
+                          <w:lang w:val="en-GB"/>
+                        </w:rPr>
+                      </w:pPr>
+                    </w:p>
+                  </w:txbxContent>
+                </v:textbox>
+                <w10:wrap anchorx="margin"/>
+              </v:shape>
+            </w:pict>
+          </mc:Fallback>
+        </mc:AlternateContent>
+      </w:r>
+      <w:r>
+        <w:rPr>
+          <w:noProof/>
+        </w:rPr>
+        <mc:AlternateContent>
+          <mc:Choice Requires="wps">
+            <w:drawing>
+              <wp:anchor distT="0" distB="0" distL="114300" distR="114300" simplePos="0" relativeHeight="251692032" behindDoc="0" locked="0" layoutInCell="1" allowOverlap="1" wp14:anchorId="7917F563" wp14:editId="272DD5E5">
+                <wp:simplePos x="0" y="0"/>
+                <wp:positionH relativeFrom="column">
+                  <wp:posOffset>3016885</wp:posOffset>
+                </wp:positionH>
+                <wp:positionV relativeFrom="paragraph">
+                  <wp:posOffset>5866765</wp:posOffset>
+                </wp:positionV>
+                <wp:extent cx="1629410" cy="815340"/>
+                <wp:effectExtent l="0" t="0" r="27940" b="22860"/>
+                <wp:wrapNone/>
+                <wp:docPr id="6" name="Zone de texte 6"/>
+                <wp:cNvGraphicFramePr/>
+                <a:graphic xmlns:a="http://schemas.openxmlformats.org/drawingml/2006/main">
+                  <a:graphicData uri="http://schemas.microsoft.com/office/word/2010/wordprocessingShape">
+                    <wps:wsp>
+                      <wps:cNvSpPr txBox="1"/>
+                      <wps:spPr>
+                        <a:xfrm>
+                          <a:off x="0" y="0"/>
+                          <a:ext cx="1629410" cy="815340"/>
+                        </a:xfrm>
+                        <a:prstGeom prst="rect">
+                          <a:avLst/>
+                        </a:prstGeom>
+                        <a:solidFill>
+                          <a:schemeClr val="tx2">
+                            <a:lumMod val="20000"/>
+                            <a:lumOff val="80000"/>
+                          </a:schemeClr>
+                        </a:solidFill>
+                        <a:ln w="12700">
+                          <a:solidFill>
+                            <a:prstClr val="black"/>
+                          </a:solidFill>
+                        </a:ln>
+                      </wps:spPr>
+                      <wps:txbx>
+                        <w:txbxContent>
+                          <w:p>
+                            <w:pPr>
+                              <w:rPr>
+                                <w:b/>
+                                <w:color w:val="000000" w:themeColor="text1"/>
+                                <w:lang w:val="en-GB"/>
+                              </w:rPr>
+                            </w:pPr>
+                            <w:proofErr w:type="spellStart"/>
+                            <w:r>
+                              <w:rPr>
+                                <w:b/>
+                                <w:lang w:val="en-GB"/>
+                              </w:rPr>
+                              <w:t>Sherif</w:t>
+                            </w:r>
+                            <w:proofErr w:type="spellEnd"/>
+                            <w:r>
+                              <w:rPr>
+                                <w:b/>
+                                <w:lang w:val="en-GB"/>
+                              </w:rPr>
+                              <w:br/>
+                            </w:r>
+                            <w:r>
+                              <w:rPr>
+                                <w:b/>
+                                <w:color w:val="FF0000"/>
+                                <w:sz w:val="18"/>
+                                <w:szCs w:val="18"/>
+                                <w:lang w:val="en-GB"/>
+                              </w:rPr>
+                              <w:br/>
+                            </w:r>
+                            <w:r>
+                              <w:rPr>
+                                <w:b/>
+                                <w:color w:val="000000" w:themeColor="text1"/>
+                                <w:sz w:val="18"/>
+                                <w:szCs w:val="18"/>
+                                <w:lang w:val="en-GB"/>
+                              </w:rPr>
+                              <w:t>Void @ sePresenter ()</w:t>
+                            </w:r>
+                            <w:r>
+                              <w:rPr>
+                                <w:b/>
+                                <w:color w:val="000000" w:themeColor="text1"/>
+                                <w:sz w:val="18"/>
+                                <w:szCs w:val="18"/>
+                                <w:lang w:val="en-GB"/>
+                              </w:rPr>
+                              <w:br/>
+                            </w:r>
+                            <w:r>
+                              <w:rPr>
+                                <w:b/>
+                                <w:color w:val="000000" w:themeColor="text1"/>
+                                <w:sz w:val="18"/>
+                                <w:szCs w:val="18"/>
+                                <w:lang w:val="en-GB"/>
+                              </w:rPr>
+                              <w:t xml:space="preserve">Void </w:t>
+                            </w:r>
+                            <w:proofErr w:type="spellStart"/>
+                            <w:r>
+                              <w:rPr>
+                                <w:b/>
+                                <w:color w:val="000000" w:themeColor="text1"/>
+                                <w:sz w:val="18"/>
+                                <w:szCs w:val="18"/>
+                                <w:lang w:val="en-GB"/>
+                              </w:rPr>
+                              <w:t>e</w:t>
+                            </w:r>
+                            <w:r>
+                              <w:rPr>
+                                <w:b/>
+                                <w:color w:val="000000" w:themeColor="text1"/>
+                                <w:sz w:val="18"/>
+                                <w:szCs w:val="18"/>
+                                <w:lang w:val="en-GB"/>
+                              </w:rPr>
+                              <w:t>mprisonner</w:t>
+                            </w:r>
+                            <w:proofErr w:type="spellEnd"/>
+                            <w:r>
+                              <w:rPr>
+                                <w:b/>
+                                <w:color w:val="000000" w:themeColor="text1"/>
+                                <w:sz w:val="18"/>
+                                <w:szCs w:val="18"/>
+                                <w:lang w:val="en-GB"/>
+                              </w:rPr>
+                              <w:t xml:space="preserve"> (</w:t>
+                            </w:r>
+                            <w:r>
+                              <w:rPr>
+                                <w:b/>
+                                <w:color w:val="000000" w:themeColor="text1"/>
+                                <w:sz w:val="18"/>
+                                <w:szCs w:val="18"/>
+                                <w:lang w:val="en-GB"/>
+                              </w:rPr>
+                              <w:t>Brigand</w:t>
+                            </w:r>
+                            <w:r>
+                              <w:rPr>
+                                <w:b/>
+                                <w:color w:val="000000" w:themeColor="text1"/>
+                                <w:sz w:val="18"/>
+                                <w:szCs w:val="18"/>
+                                <w:lang w:val="en-GB"/>
+                              </w:rPr>
+                              <w:t>)</w:t>
+                            </w:r>
+                            <w:r>
+                              <w:rPr>
+                                <w:b/>
+                                <w:color w:val="000000" w:themeColor="text1"/>
+                                <w:sz w:val="18"/>
+                                <w:szCs w:val="18"/>
+                                <w:lang w:val="en-GB"/>
+                              </w:rPr>
+                              <w:br/>
+                            </w:r>
+                            <w:r>
+                              <w:rPr>
+                                <w:b/>
+                                <w:color w:val="000000" w:themeColor="text1"/>
+                                <w:sz w:val="18"/>
+                                <w:szCs w:val="18"/>
+                                <w:lang w:val="en-GB"/>
+                              </w:rPr>
+                              <w:br/>
+                            </w:r>
+                          </w:p>
+                          <w:p>
+                            <w:pPr>
+                              <w:rPr>
+                                <w:b/>
+                                <w:color w:val="4472C4" w:themeColor="accent1"/>
+                                <w:sz w:val="18"/>
+                                <w:szCs w:val="18"/>
+                                <w:lang w:val="en-GB"/>
+                              </w:rPr>
+                            </w:pPr>
+                          </w:p>
+                          <w:p>
+                            <w:pPr>
+                              <w:rPr>
+                                <w:b/>
+                                <w:color w:val="4472C4" w:themeColor="accent1"/>
+                                <w:sz w:val="18"/>
+                                <w:szCs w:val="18"/>
+                                <w:lang w:val="en-GB"/>
+                              </w:rPr>
+                            </w:pPr>
+                          </w:p>
+                          <w:p>
+                            <w:pPr>
+                              <w:rPr>
+                                <w:b/>
+                                <w:color w:val="4472C4" w:themeColor="accent1"/>
+                                <w:sz w:val="18"/>
+                                <w:szCs w:val="18"/>
+                                <w:lang w:val="en-GB"/>
+                              </w:rPr>
+                            </w:pPr>
+                          </w:p>
+                        </w:txbxContent>
+                      </wps:txbx>
+                      <wps:bodyPr rot="0" spcFirstLastPara="0" vertOverflow="overflow" horzOverflow="overflow" vert="horz" wrap="square" lIns="91440" tIns="45720" rIns="91440" bIns="45720" numCol="1" spcCol="0" rtlCol="0" fromWordArt="0" anchor="t" anchorCtr="0" forceAA="0" compatLnSpc="1">
+                        <a:prstTxWarp prst="textNoShape">
+                          <a:avLst/>
+                        </a:prstTxWarp>
+                        <a:noAutofit/>
+                      </wps:bodyPr>
+                    </wps:wsp>
+                  </a:graphicData>
+                </a:graphic>
+                <wp14:sizeRelH relativeFrom="margin">
+                  <wp14:pctWidth>0</wp14:pctWidth>
+                </wp14:sizeRelH>
+                <wp14:sizeRelV relativeFrom="margin">
+                  <wp14:pctHeight>0</wp14:pctHeight>
+                </wp14:sizeRelV>
+              </wp:anchor>
+            </w:drawing>
+          </mc:Choice>
+          <mc:Fallback>
+            <w:pict>
+              <v:shape w14:anchorId="7917F563" id="Zone de texte 6" o:spid="_x0000_s1027" type="#_x0000_t202" style="position:absolute;margin-left:237.55pt;margin-top:461.95pt;width:128.3pt;height:64.2pt;z-index:251692032;visibility:visible;mso-wrap-style:square;mso-width-percent:0;mso-height-percent:0;mso-wrap-distance-left:9pt;mso-wrap-distance-top:0;mso-wrap-distance-right:9pt;mso-wrap-distance-bottom:0;mso-position-horizontal:absolute;mso-position-horizontal-relative:text;mso-position-vertical:absolute;mso-position-vertical-relative:text;mso-width-percent:0;mso-height-percent:0;mso-width-relative:margin;mso-height-relative:margin;v-text-anchor:top" o:gfxdata="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" fillcolor="#d5dce4 [671]" strokeweight="1pt">
+                <v:textbox>
+                  <w:txbxContent>
+                    <w:p>
+                      <w:pPr>
+                        <w:rPr>
+                          <w:b/>
+                          <w:color w:val="000000" w:themeColor="text1"/>
+                          <w:lang w:val="en-GB"/>
+                        </w:rPr>
+                      </w:pPr>
+                      <w:proofErr w:type="spellStart"/>
+                      <w:r>
+                        <w:rPr>
+                          <w:b/>
+                          <w:lang w:val="en-GB"/>
+                        </w:rPr>
+                        <w:t>Sherif</w:t>
+                      </w:r>
+                      <w:proofErr w:type="spellEnd"/>
+                      <w:r>
+                        <w:rPr>
+                          <w:b/>
+                          <w:lang w:val="en-GB"/>
+                        </w:rPr>
+                        <w:br/>
+                      </w:r>
+                      <w:r>
+                        <w:rPr>
+                          <w:b/>
+                          <w:color w:val="FF0000"/>
+                          <w:sz w:val="18"/>
+                          <w:szCs w:val="18"/>
+                          <w:lang w:val="en-GB"/>
+                        </w:rPr>
+                        <w:br/>
+                      </w:r>
+                      <w:r>
+                        <w:rPr>
+                          <w:b/>
+                          <w:color w:val="000000" w:themeColor="text1"/>
+                          <w:sz w:val="18"/>
+                          <w:szCs w:val="18"/>
+                          <w:lang w:val="en-GB"/>
+                        </w:rPr>
+                        <w:t>Void @ sePresenter ()</w:t>
+                      </w:r>
+                      <w:r>
+                        <w:rPr>
+                          <w:b/>
+                          <w:color w:val="000000" w:themeColor="text1"/>
+                          <w:sz w:val="18"/>
+                          <w:szCs w:val="18"/>
+                          <w:lang w:val="en-GB"/>
+                        </w:rPr>
+                        <w:br/>
+                      </w:r>
+                      <w:r>
+                        <w:rPr>
+                          <w:b/>
+                          <w:color w:val="000000" w:themeColor="text1"/>
+                          <w:sz w:val="18"/>
+                          <w:szCs w:val="18"/>
+                          <w:lang w:val="en-GB"/>
+                        </w:rPr>
+                        <w:t xml:space="preserve">Void </w:t>
+                      </w:r>
+                      <w:proofErr w:type="spellStart"/>
+                      <w:r>
+                        <w:rPr>
+                          <w:b/>
+                          <w:color w:val="000000" w:themeColor="text1"/>
+                          <w:sz w:val="18"/>
+                          <w:szCs w:val="18"/>
+                          <w:lang w:val="en-GB"/>
+                        </w:rPr>
+                        <w:t>e</w:t>
+                      </w:r>
+                      <w:r>
+                        <w:rPr>
+                          <w:b/>
+                          <w:color w:val="000000" w:themeColor="text1"/>
+                          <w:sz w:val="18"/>
+                          <w:szCs w:val="18"/>
+                          <w:lang w:val="en-GB"/>
+                        </w:rPr>
+                        <w:t>mprisonner</w:t>
+                      </w:r>
+                      <w:proofErr w:type="spellEnd"/>
+                      <w:r>
+                        <w:rPr>
+                          <w:b/>
+                          <w:color w:val="000000" w:themeColor="text1"/>
+                          <w:sz w:val="18"/>
+                          <w:szCs w:val="18"/>
+                          <w:lang w:val="en-GB"/>
+                        </w:rPr>
+                        <w:t xml:space="preserve"> (</w:t>
+                      </w:r>
+                      <w:r>
+                        <w:rPr>
+                          <w:b/>
+                          <w:color w:val="000000" w:themeColor="text1"/>
+                          <w:sz w:val="18"/>
+                          <w:szCs w:val="18"/>
+                          <w:lang w:val="en-GB"/>
+                        </w:rPr>
+                        <w:t>Brigand</w:t>
+                      </w:r>
+                      <w:r>
+                        <w:rPr>
+                          <w:b/>
+                          <w:color w:val="000000" w:themeColor="text1"/>
+                          <w:sz w:val="18"/>
+                          <w:szCs w:val="18"/>
+                          <w:lang w:val="en-GB"/>
+                        </w:rPr>
+                        <w:t>)</w:t>
+                      </w:r>
+                      <w:r>
+                        <w:rPr>
+                          <w:b/>
+                          <w:color w:val="000000" w:themeColor="text1"/>
+                          <w:sz w:val="18"/>
+                          <w:szCs w:val="18"/>
+                          <w:lang w:val="en-GB"/>
+                        </w:rPr>
+                        <w:br/>
+                      </w:r>
+                      <w:r>
+                        <w:rPr>
+                          <w:b/>
+                          <w:color w:val="000000" w:themeColor="text1"/>
+                          <w:sz w:val="18"/>
+                          <w:szCs w:val="18"/>
+                          <w:lang w:val="en-GB"/>
+                        </w:rPr>
+                        <w:br/>
+                      </w:r>
+                    </w:p>
+                    <w:p>
+                      <w:pPr>
+                        <w:rPr>
+                          <w:b/>
+                          <w:color w:val="4472C4" w:themeColor="accent1"/>
+                          <w:sz w:val="18"/>
+                          <w:szCs w:val="18"/>
+                          <w:lang w:val="en-GB"/>
+                        </w:rPr>
+                      </w:pPr>
+                    </w:p>
+                    <w:p>
+                      <w:pPr>
+                        <w:rPr>
+                          <w:b/>
+                          <w:color w:val="4472C4" w:themeColor="accent1"/>
+                          <w:sz w:val="18"/>
+                          <w:szCs w:val="18"/>
+                          <w:lang w:val="en-GB"/>
+                        </w:rPr>
+                      </w:pPr>
+                    </w:p>
+                    <w:p>
+                      <w:pPr>
+                        <w:rPr>
+                          <w:b/>
+                          <w:color w:val="4472C4" w:themeColor="accent1"/>
+                          <w:sz w:val="18"/>
+                          <w:szCs w:val="18"/>
+                          <w:lang w:val="en-GB"/>
+                        </w:rPr>
+                      </w:pPr>
+                    </w:p>
+                  </w:txbxContent>
+                </v:textbox>
+              </v:shape>
+            </w:pict>
+          </mc:Fallback>
+        </mc:AlternateContent>
+      </w:r>
       <w:r>
         <w:rPr>
           <w:noProof/>
@@ -217,7 +1448,16 @@
                                 <w:szCs w:val="18"/>
                                 <w:lang w:val="en-GB"/>
                               </w:rPr>
-                              <w:t>SeFaireEnlever</w:t>
+                              <w:t>s</w:t>
+                            </w:r>
+                            <w:r>
+                              <w:rPr>
+                                <w:b/>
+                                <w:sz w:val="18"/>
+                                <w:szCs w:val="18"/>
+                                <w:lang w:val="en-GB"/>
+                              </w:rPr>
+                              <w:t>eFaireEnlever</w:t>
                             </w:r>
                             <w:r>
                               <w:rPr>
@@ -253,7 +1493,34 @@
                                 <w:szCs w:val="18"/>
                                 <w:lang w:val="en-GB"/>
                               </w:rPr>
-                              <w:t>SeFaireLibérer</w:t>
+                              <w:t>s</w:t>
+                            </w:r>
+                            <w:r>
+                              <w:rPr>
+                                <w:b/>
+                                <w:sz w:val="18"/>
+                                <w:szCs w:val="18"/>
+                                <w:lang w:val="en-GB"/>
+                              </w:rPr>
+                              <w:t>eFaireLib</w:t>
+                            </w:r>
+                            <w:r>
+                              <w:rPr>
+                                <w:b/>
+                                <w:sz w:val="18"/>
+                                <w:szCs w:val="18"/>
+                                <w:lang w:val="en-GB"/>
+                              </w:rPr>
+                              <w:t>e</w:t>
+                            </w:r>
+                            <w:r>
+                              <w:rPr>
+                                <w:b/>
+                                <w:sz w:val="18"/>
+                                <w:szCs w:val="18"/>
+                                <w:lang w:val="en-GB"/>
+                              </w:rPr>
+                              <w:t>rer</w:t>
                             </w:r>
                             <w:r>
                               <w:rPr>
@@ -281,7 +1548,29 @@
                                 <w:szCs w:val="18"/>
                                 <w:lang w:val="en-GB"/>
                               </w:rPr>
-                              <w:t>void annoncerPosition()</w:t>
+                              <w:t xml:space="preserve">void </w:t>
+                            </w:r>
+                            <w:proofErr w:type="gramStart"/>
+                            <w:r>
+                              <w:rPr>
+                                <w:b/>
+                                <w:color w:val="000000" w:themeColor="text1"/>
+                                <w:sz w:val="18"/>
+                                <w:szCs w:val="18"/>
+                                <w:lang w:val="en-GB"/>
+                              </w:rPr>
+                              <w:t>annoncerPosition(</w:t>
+                            </w:r>
+                            <w:proofErr w:type="gramEnd"/>
+                            <w:r>
+                              <w:rPr>
+                                <w:b/>
+                                <w:color w:val="000000" w:themeColor="text1"/>
+                                <w:sz w:val="18"/>
+                                <w:szCs w:val="18"/>
+                                <w:lang w:val="en-GB"/>
+                              </w:rPr>
+                              <w:t>)</w:t>
                             </w:r>
                             <w:r>
                               <w:rPr>
@@ -315,11 +1604,7 @@
           </mc:Choice>
           <mc:Fallback>
             <w:pict>
-              <v:shapetype w14:anchorId="620A769C" id="_x0000_t202" coordsize="21600,21600" o:spt="202" path="m,l,21600r21600,l21600,xe">
-                <v:stroke joinstyle="miter"/>
-                <v:path gradientshapeok="t" o:connecttype="rect"/>
-              </v:shapetype>
-              <v:shape id="Zone de texte 24" o:spid="_x0000_s1026" type="#_x0000_t202" style="position:absolute;margin-left:-48.4pt;margin-top:185.5pt;width:128.15pt;height:133.6pt;z-index:251668480;visibility:visible;mso-wrap-style:square;mso-width-percent:0;mso-height-percent:0;mso-wrap-distance-left:9pt;mso-wrap-distance-top:0;mso-wrap-distance-right:9pt;mso-wrap-distance-bottom:0;mso-position-horizontal:absolute;mso-position-horizontal-relative:margin;mso-position-vertical:absolute;mso-position-vertical-relative:text;mso-width-percent:0;mso-height-percent:0;mso-width-relative:margin;mso-height-relative:margin;v-text-anchor:top" o:gfxdata="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" fillcolor="#f2f2f2 [3052]" strokeweight="1pt">
+              <v:shape w14:anchorId="620A769C" id="Zone de texte 24" o:spid="_x0000_s1028" type="#_x0000_t202" style="position:absolute;margin-left:-48.4pt;margin-top:185.5pt;width:128.15pt;height:133.6pt;z-index:251668480;visibility:visible;mso-wrap-style:square;mso-width-percent:0;mso-height-percent:0;mso-wrap-distance-left:9pt;mso-wrap-distance-top:0;mso-wrap-distance-right:9pt;mso-wrap-distance-bottom:0;mso-position-horizontal:absolute;mso-position-horizontal-relative:margin;mso-position-vertical:absolute;mso-position-vertical-relative:text;mso-width-percent:0;mso-height-percent:0;mso-width-relative:margin;mso-height-relative:margin;v-text-anchor:top" o:gfxdata="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" fillcolor="#f2f2f2 [3052]" strokeweight="1pt">
                 <v:textbox>
                   <w:txbxContent>
                     <w:p>
@@ -489,7 +1774,16 @@
                           <w:szCs w:val="18"/>
                           <w:lang w:val="en-GB"/>
                         </w:rPr>
-                        <w:t>SeFaireEnlever</w:t>
+                        <w:t>s</w:t>
+                      </w:r>
+                      <w:r>
+                        <w:rPr>
+                          <w:b/>
+                          <w:sz w:val="18"/>
+                          <w:szCs w:val="18"/>
+                          <w:lang w:val="en-GB"/>
+                        </w:rPr>
+                        <w:t>eFaireEnlever</w:t>
                       </w:r>
                       <w:r>
                         <w:rPr>
@@ -525,7 +1819,34 @@
                           <w:szCs w:val="18"/>
                           <w:lang w:val="en-GB"/>
                         </w:rPr>
-                        <w:t>SeFaireLibérer</w:t>
+                        <w:t>s</w:t>
+                      </w:r>
+                      <w:r>
+                        <w:rPr>
+                          <w:b/>
+                          <w:sz w:val="18"/>
+                          <w:szCs w:val="18"/>
+                          <w:lang w:val="en-GB"/>
+                        </w:rPr>
+                        <w:t>eFaireLib</w:t>
+                      </w:r>
+                      <w:r>
+                        <w:rPr>
+                          <w:b/>
+                          <w:sz w:val="18"/>
+                          <w:szCs w:val="18"/>
+                          <w:lang w:val="en-GB"/>
+                        </w:rPr>
+                        <w:t>e</w:t>
+                      </w:r>
+                      <w:r>
+                        <w:rPr>
+                          <w:b/>
+                          <w:sz w:val="18"/>
+                          <w:szCs w:val="18"/>
+                          <w:lang w:val="en-GB"/>
+                        </w:rPr>
+                        <w:t>rer</w:t>
                       </w:r>
                       <w:r>
                         <w:rPr>
@@ -553,7 +1874,29 @@
                           <w:szCs w:val="18"/>
                           <w:lang w:val="en-GB"/>
                         </w:rPr>
-                        <w:t>void annoncerPosition()</w:t>
+                        <w:t xml:space="preserve">void </w:t>
+                      </w:r>
+                      <w:proofErr w:type="gramStart"/>
+                      <w:r>
+                        <w:rPr>
+                          <w:b/>
+                          <w:color w:val="000000" w:themeColor="text1"/>
+                          <w:sz w:val="18"/>
+                          <w:szCs w:val="18"/>
+                          <w:lang w:val="en-GB"/>
+                        </w:rPr>
+                        <w:t>annoncerPosition(</w:t>
+                      </w:r>
+                      <w:proofErr w:type="gramEnd"/>
+                      <w:r>
+                        <w:rPr>
+                          <w:b/>
+                          <w:color w:val="000000" w:themeColor="text1"/>
+                          <w:sz w:val="18"/>
+                          <w:szCs w:val="18"/>
+                          <w:lang w:val="en-GB"/>
+                        </w:rPr>
+                        <w:t>)</w:t>
                       </w:r>
                       <w:r>
                         <w:rPr>
@@ -1067,7 +2410,7 @@
           </mc:Choice>
           <mc:Fallback>
             <w:pict>
-              <v:shape w14:anchorId="42E1C9AD" id="Zone de texte 21" o:spid="_x0000_s1027" type="#_x0000_t202" style="position:absolute;margin-left:106.85pt;margin-top:7pt;width:108.5pt;height:164.8pt;z-index:251661312;visibility:visible;mso-wrap-style:square;mso-width-percent:0;mso-height-percent:0;mso-wrap-distance-left:9pt;mso-wrap-distance-top:0;mso-wrap-distance-right:9pt;mso-wrap-distance-bottom:0;mso-position-horizontal:absolute;mso-position-horizontal-relative:margin;mso-position-vertical:absolute;mso-position-vertical-relative:text;mso-width-percent:0;mso-height-percent:0;mso-width-relative:margin;mso-height-relative:margin;v-text-anchor:top" o:gfxdata="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" fillcolor="#b4c6e7 [1300]" strokeweight="1pt">
+              <v:shape w14:anchorId="42E1C9AD" id="Zone de texte 21" o:spid="_x0000_s1029" type="#_x0000_t202" style="position:absolute;margin-left:106.85pt;margin-top:7pt;width:108.5pt;height:164.8pt;z-index:251661312;visibility:visible;mso-wrap-style:square;mso-width-percent:0;mso-height-percent:0;mso-wrap-distance-left:9pt;mso-wrap-distance-top:0;mso-wrap-distance-right:9pt;mso-wrap-distance-bottom:0;mso-position-horizontal:absolute;mso-position-horizontal-relative:margin;mso-position-vertical:absolute;mso-position-vertical-relative:text;mso-width-percent:0;mso-height-percent:0;mso-width-relative:margin;mso-height-relative:margin;v-text-anchor:top" o:gfxdata="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" fillcolor="#b4c6e7 [1300]" strokeweight="1pt">
                 <v:textbox>
                   <w:txbxContent>
                     <w:p>
@@ -1893,7 +3236,7 @@
           </mc:Choice>
           <mc:Fallback>
             <w:pict>
-              <v:shape w14:anchorId="738B817E" id="Zone de texte 20" o:spid="_x0000_s1028" type="#_x0000_t202" style="position:absolute;margin-left:-51.3pt;margin-top:5.3pt;width:104.25pt;height:152.7pt;z-index:251659264;visibility:visible;mso-wrap-style:square;mso-width-percent:0;mso-height-percent:0;mso-wrap-distance-left:9pt;mso-wrap-distance-top:0;mso-wrap-distance-right:9pt;mso-wrap-distance-bottom:0;mso-position-horizontal:absolute;mso-position-horizontal-relative:margin;mso-position-vertical:absolute;mso-position-vertical-relative:text;mso-width-percent:0;mso-height-percent:0;mso-width-relative:margin;mso-height-relative:margin;v-text-anchor:top" o:gfxdata="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" fillcolor="#fff2cc [663]" strokeweight="1pt">
+              <v:shape w14:anchorId="738B817E" id="Zone de texte 20" o:spid="_x0000_s1030" type="#_x0000_t202" style="position:absolute;margin-left:-51.3pt;margin-top:5.3pt;width:104.25pt;height:152.7pt;z-index:251659264;visibility:visible;mso-wrap-style:square;mso-width-percent:0;mso-height-percent:0;mso-wrap-distance-left:9pt;mso-wrap-distance-top:0;mso-wrap-distance-right:9pt;mso-wrap-distance-bottom:0;mso-position-horizontal:absolute;mso-position-horizontal-relative:margin;mso-position-vertical:absolute;mso-position-vertical-relative:text;mso-width-percent:0;mso-height-percent:0;mso-width-relative:margin;mso-height-relative:margin;v-text-anchor:top" o:gfxdata="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" fillcolor="#fff2cc [663]" strokeweight="1pt">
                 <v:textbox>
                   <w:txbxContent>
                     <w:p>
@@ -2314,9 +3657,18 @@
                                 <w:szCs w:val="18"/>
                                 <w:lang w:val="en-GB"/>
                               </w:rPr>
-                              <w:t xml:space="preserve">Void @ </w:t>
-                            </w:r>
-                            <w:proofErr w:type="spellStart"/>
+                              <w:t>Void @ sePresenter ()</w:t>
+                            </w:r>
+                            <w:r>
+                              <w:rPr>
+                                <w:b/>
+                                <w:color w:val="262626" w:themeColor="text1" w:themeTint="D9"/>
+                                <w:sz w:val="18"/>
+                                <w:szCs w:val="18"/>
+                                <w:lang w:val="en-GB"/>
+                              </w:rPr>
+                              <w:br/>
+                            </w:r>
                             <w:r>
                               <w:rPr>
                                 <w:b/>
@@ -2325,9 +3677,8 @@
                                 <w:szCs w:val="18"/>
                                 <w:lang w:val="en-GB"/>
                               </w:rPr>
-                              <w:t>sePresenter</w:t>
-                            </w:r>
-                            <w:proofErr w:type="spellEnd"/>
+                              <w:t>Void sauver</w:t>
+                            </w:r>
                             <w:r>
                               <w:rPr>
                                 <w:b/>
@@ -2336,17 +3687,7 @@
                                 <w:szCs w:val="18"/>
                                 <w:lang w:val="en-GB"/>
                               </w:rPr>
-                              <w:t xml:space="preserve"> ()</w:t>
-                            </w:r>
-                            <w:r>
-                              <w:rPr>
-                                <w:b/>
-                                <w:color w:val="262626" w:themeColor="text1" w:themeTint="D9"/>
-                                <w:sz w:val="18"/>
-                                <w:szCs w:val="18"/>
-                                <w:lang w:val="en-GB"/>
-                              </w:rPr>
-                              <w:br/>
+                              <w:t>D</w:t>
                             </w:r>
                             <w:r>
                               <w:rPr>
@@ -2356,40 +3697,8 @@
                                 <w:szCs w:val="18"/>
                                 <w:lang w:val="en-GB"/>
                               </w:rPr>
-                              <w:t xml:space="preserve">Void </w:t>
-                            </w:r>
-                            <w:proofErr w:type="spellStart"/>
-                            <w:r>
-                              <w:rPr>
-                                <w:b/>
-                                <w:color w:val="000000" w:themeColor="text1"/>
-                                <w:sz w:val="18"/>
-                                <w:szCs w:val="18"/>
-                                <w:lang w:val="en-GB"/>
-                              </w:rPr>
-                              <w:t>sauver</w:t>
-                            </w:r>
-                            <w:r>
-                              <w:rPr>
-                                <w:b/>
-                                <w:color w:val="000000" w:themeColor="text1"/>
-                                <w:sz w:val="18"/>
-                                <w:szCs w:val="18"/>
-                                <w:lang w:val="en-GB"/>
-                              </w:rPr>
-                              <w:t>D</w:t>
-                            </w:r>
-                            <w:r>
-                              <w:rPr>
-                                <w:b/>
-                                <w:color w:val="000000" w:themeColor="text1"/>
-                                <w:sz w:val="18"/>
-                                <w:szCs w:val="18"/>
-                                <w:lang w:val="en-GB"/>
-                              </w:rPr>
                               <w:t>ame</w:t>
                             </w:r>
-                            <w:proofErr w:type="spellEnd"/>
                             <w:r>
                               <w:rPr>
                                 <w:b/>
@@ -2481,7 +3790,7 @@
           </mc:Choice>
           <mc:Fallback>
             <w:pict>
-              <v:shape w14:anchorId="607C5017" id="Zone de texte 12" o:spid="_x0000_s1029" type="#_x0000_t202" style="position:absolute;margin-left:95.15pt;margin-top:461.8pt;width:130.65pt;height:63.35pt;z-index:251689984;visibility:visible;mso-wrap-style:square;mso-width-percent:0;mso-height-percent:0;mso-wrap-distance-left:9pt;mso-wrap-distance-top:0;mso-wrap-distance-right:9pt;mso-wrap-distance-bottom:0;mso-position-horizontal:absolute;mso-position-horizontal-relative:text;mso-position-vertical:absolute;mso-position-vertical-relative:text;mso-width-percent:0;mso-height-percent:0;mso-width-relative:margin;mso-height-relative:margin;v-text-anchor:top" o:gfxdata="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" fillcolor="#d5dce4 [671]" strokeweight="1.5pt">
+              <v:shape w14:anchorId="607C5017" id="Zone de texte 12" o:spid="_x0000_s1031" type="#_x0000_t202" style="position:absolute;margin-left:95.15pt;margin-top:461.8pt;width:130.65pt;height:63.35pt;z-index:251689984;visibility:visible;mso-wrap-style:square;mso-width-percent:0;mso-height-percent:0;mso-wrap-distance-left:9pt;mso-wrap-distance-top:0;mso-wrap-distance-right:9pt;mso-wrap-distance-bottom:0;mso-position-horizontal:absolute;mso-position-horizontal-relative:text;mso-position-vertical:absolute;mso-position-vertical-relative:text;mso-width-percent:0;mso-height-percent:0;mso-width-relative:margin;mso-height-relative:margin;v-text-anchor:top" o:gfxdata="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" fillcolor="#d5dce4 [671]" strokeweight="1.5pt">
                 <v:textbox>
                   <w:txbxContent>
                     <w:p>
@@ -2523,9 +3832,18 @@
                           <w:szCs w:val="18"/>
                           <w:lang w:val="en-GB"/>
                         </w:rPr>
-                        <w:t xml:space="preserve">Void @ </w:t>
-                      </w:r>
-                      <w:proofErr w:type="spellStart"/>
+                        <w:t>Void @ sePresenter ()</w:t>
+                      </w:r>
+                      <w:r>
+                        <w:rPr>
+                          <w:b/>
+                          <w:color w:val="262626" w:themeColor="text1" w:themeTint="D9"/>
+                          <w:sz w:val="18"/>
+                          <w:szCs w:val="18"/>
+                          <w:lang w:val="en-GB"/>
+                        </w:rPr>
+                        <w:br/>
+                      </w:r>
                       <w:r>
                         <w:rPr>
                           <w:b/>
@@ -2534,9 +3852,8 @@
                           <w:szCs w:val="18"/>
                           <w:lang w:val="en-GB"/>
                         </w:rPr>
-                        <w:t>sePresenter</w:t>
-                      </w:r>
-                      <w:proofErr w:type="spellEnd"/>
+                        <w:t>Void sauver</w:t>
+                      </w:r>
                       <w:r>
                         <w:rPr>
                           <w:b/>
@@ -2545,17 +3862,7 @@
                           <w:szCs w:val="18"/>
                           <w:lang w:val="en-GB"/>
                         </w:rPr>
-                        <w:t xml:space="preserve"> ()</w:t>
-                      </w:r>
-                      <w:r>
-                        <w:rPr>
-                          <w:b/>
-                          <w:color w:val="262626" w:themeColor="text1" w:themeTint="D9"/>
-                          <w:sz w:val="18"/>
-                          <w:szCs w:val="18"/>
-                          <w:lang w:val="en-GB"/>
-                        </w:rPr>
-                        <w:br/>
+                        <w:t>D</w:t>
                       </w:r>
                       <w:r>
                         <w:rPr>
@@ -2565,9 +3872,8 @@
                           <w:szCs w:val="18"/>
                           <w:lang w:val="en-GB"/>
                         </w:rPr>
-                        <w:t xml:space="preserve">Void </w:t>
-                      </w:r>
-                      <w:proofErr w:type="spellStart"/>
+                        <w:t>ame</w:t>
+                      </w:r>
                       <w:r>
                         <w:rPr>
                           <w:b/>
@@ -2576,7 +3882,7 @@
                           <w:szCs w:val="18"/>
                           <w:lang w:val="en-GB"/>
                         </w:rPr>
-                        <w:t>sauver</w:t>
+                        <w:t xml:space="preserve"> </w:t>
                       </w:r>
                       <w:r>
                         <w:rPr>
@@ -2586,7 +3892,7 @@
                           <w:szCs w:val="18"/>
                           <w:lang w:val="en-GB"/>
                         </w:rPr>
-                        <w:t>D</w:t>
+                        <w:t>(Dame</w:t>
                       </w:r>
                       <w:r>
                         <w:rPr>
@@ -2596,9 +3902,8 @@
                           <w:szCs w:val="18"/>
                           <w:lang w:val="en-GB"/>
                         </w:rPr>
-                        <w:t>ame</w:t>
-                      </w:r>
-                      <w:proofErr w:type="spellEnd"/>
+                        <w:t>)</w:t>
+                      </w:r>
                       <w:r>
                         <w:rPr>
                           <w:b/>
@@ -2607,7 +3912,7 @@
                           <w:szCs w:val="18"/>
                           <w:lang w:val="en-GB"/>
                         </w:rPr>
-                        <w:t xml:space="preserve"> </w:t>
+                        <w:br/>
                       </w:r>
                       <w:r>
                         <w:rPr>
@@ -2617,7 +3922,7 @@
                           <w:szCs w:val="18"/>
                           <w:lang w:val="en-GB"/>
                         </w:rPr>
-                        <w:t>(Dame</w:t>
+                        <w:br/>
                       </w:r>
                       <w:r>
                         <w:rPr>
@@ -2627,1071 +3932,16 @@
                           <w:szCs w:val="18"/>
                           <w:lang w:val="en-GB"/>
                         </w:rPr>
-                        <w:t>)</w:t>
-                      </w:r>
-                      <w:r>
-                        <w:rPr>
-                          <w:b/>
-                          <w:color w:val="000000" w:themeColor="text1"/>
-                          <w:sz w:val="18"/>
-                          <w:szCs w:val="18"/>
-                          <w:lang w:val="en-GB"/>
-                        </w:rPr>
-                        <w:br/>
-                      </w:r>
-                      <w:r>
-                        <w:rPr>
-                          <w:b/>
-                          <w:color w:val="000000" w:themeColor="text1"/>
-                          <w:sz w:val="18"/>
-                          <w:szCs w:val="18"/>
-                          <w:lang w:val="en-GB"/>
-                        </w:rPr>
-                        <w:br/>
-                      </w:r>
-                      <w:r>
-                        <w:rPr>
-                          <w:b/>
-                          <w:color w:val="000000" w:themeColor="text1"/>
-                          <w:sz w:val="18"/>
-                          <w:szCs w:val="18"/>
-                          <w:lang w:val="en-GB"/>
-                        </w:rPr>
-                        <w:br/>
-                      </w:r>
-                      <w:r>
-                        <w:rPr>
-                          <w:sz w:val="18"/>
-                          <w:szCs w:val="18"/>
-                          <w:lang w:val="en-GB"/>
-                        </w:rPr>
-                        <w:br/>
-                      </w:r>
-                    </w:p>
-                  </w:txbxContent>
-                </v:textbox>
-              </v:shape>
-            </w:pict>
-          </mc:Fallback>
-        </mc:AlternateContent>
-      </w:r>
-      <w:r>
-        <w:rPr>
-          <w:noProof/>
-        </w:rPr>
-        <mc:AlternateContent>
-          <mc:Choice Requires="wps">
-            <w:drawing>
-              <wp:anchor distT="0" distB="0" distL="114300" distR="114300" simplePos="0" relativeHeight="251694080" behindDoc="0" locked="0" layoutInCell="1" allowOverlap="1" wp14:anchorId="7AB11984" wp14:editId="772CCE77">
-                <wp:simplePos x="0" y="0"/>
-                <wp:positionH relativeFrom="margin">
-                  <wp:posOffset>4832138</wp:posOffset>
-                </wp:positionH>
-                <wp:positionV relativeFrom="paragraph">
-                  <wp:posOffset>5856605</wp:posOffset>
-                </wp:positionV>
-                <wp:extent cx="1552575" cy="1515533"/>
-                <wp:effectExtent l="0" t="0" r="28575" b="27940"/>
-                <wp:wrapNone/>
-                <wp:docPr id="13" name="Zone de texte 13"/>
-                <wp:cNvGraphicFramePr/>
-                <a:graphic xmlns:a="http://schemas.openxmlformats.org/drawingml/2006/main">
-                  <a:graphicData uri="http://schemas.microsoft.com/office/word/2010/wordprocessingShape">
-                    <wps:wsp>
-                      <wps:cNvSpPr txBox="1"/>
-                      <wps:spPr>
-                        <a:xfrm>
-                          <a:off x="0" y="0"/>
-                          <a:ext cx="1552575" cy="1515533"/>
-                        </a:xfrm>
-                        <a:prstGeom prst="rect">
-                          <a:avLst/>
-                        </a:prstGeom>
-                        <a:solidFill>
-                          <a:schemeClr val="tx2">
-                            <a:lumMod val="20000"/>
-                            <a:lumOff val="80000"/>
-                          </a:schemeClr>
-                        </a:solidFill>
-                        <a:ln w="19050">
-                          <a:solidFill>
-                            <a:prstClr val="black"/>
-                          </a:solidFill>
-                        </a:ln>
-                      </wps:spPr>
-                      <wps:txbx>
-                        <w:txbxContent>
-                          <w:p>
-                            <w:pPr>
-                              <w:rPr>
-                                <w:b/>
-                                <w:lang w:val="en-GB"/>
-                              </w:rPr>
-                            </w:pPr>
-                            <w:r>
-                              <w:rPr>
-                                <w:b/>
-                                <w:lang w:val="en-GB"/>
-                              </w:rPr>
-                              <w:t>Brigand</w:t>
-                            </w:r>
-                          </w:p>
-                          <w:p>
-                            <w:pPr>
-                              <w:rPr>
-                                <w:b/>
-                                <w:color w:val="4472C4" w:themeColor="accent1"/>
-                                <w:sz w:val="18"/>
-                                <w:szCs w:val="18"/>
-                              </w:rPr>
-                            </w:pPr>
-                            <w:r>
-                              <w:rPr>
-                                <w:b/>
-                                <w:color w:val="4472C4" w:themeColor="accent1"/>
-                                <w:sz w:val="18"/>
-                                <w:szCs w:val="18"/>
-                              </w:rPr>
-                              <w:t xml:space="preserve">Boolean </w:t>
-                            </w:r>
-                            <w:r>
-                              <w:rPr>
-                                <w:b/>
-                                <w:color w:val="4472C4" w:themeColor="accent1"/>
-                                <w:sz w:val="18"/>
-                                <w:szCs w:val="18"/>
-                              </w:rPr>
-                              <w:t>i</w:t>
-                            </w:r>
-                            <w:r>
-                              <w:rPr>
-                                <w:b/>
-                                <w:color w:val="4472C4" w:themeColor="accent1"/>
-                                <w:sz w:val="18"/>
-                                <w:szCs w:val="18"/>
-                              </w:rPr>
-                              <w:t>sInJail</w:t>
-                            </w:r>
-                            <w:r>
-                              <w:rPr>
-                                <w:b/>
-                                <w:color w:val="4472C4" w:themeColor="accent1"/>
-                                <w:sz w:val="18"/>
-                                <w:szCs w:val="18"/>
-                              </w:rPr>
-                              <w:br/>
-                            </w:r>
-                            <w:r>
-                              <w:rPr>
-                                <w:b/>
-                              </w:rPr>
-                              <w:t>---------------------------</w:t>
-                            </w:r>
-                            <w:r>
-                              <w:rPr>
-                                <w:b/>
-                                <w:color w:val="262626" w:themeColor="text1" w:themeTint="D9"/>
-                                <w:sz w:val="18"/>
-                                <w:szCs w:val="18"/>
-                              </w:rPr>
-                              <w:br/>
-                            </w:r>
-                            <w:r>
-                              <w:rPr>
-                                <w:b/>
-                                <w:color w:val="000000" w:themeColor="text1"/>
-                                <w:sz w:val="18"/>
-                                <w:szCs w:val="18"/>
-                              </w:rPr>
-                              <w:t>Void @ sePresenter ()</w:t>
-                            </w:r>
-                            <w:r>
-                              <w:rPr>
-                                <w:b/>
-                                <w:color w:val="262626" w:themeColor="text1" w:themeTint="D9"/>
-                                <w:sz w:val="18"/>
-                                <w:szCs w:val="18"/>
-                              </w:rPr>
-                              <w:br/>
-                              <w:t xml:space="preserve">Void </w:t>
-                            </w:r>
-                            <w:r>
-                              <w:rPr>
-                                <w:b/>
-                                <w:color w:val="262626" w:themeColor="text1" w:themeTint="D9"/>
-                                <w:sz w:val="18"/>
-                                <w:szCs w:val="18"/>
-                              </w:rPr>
-                              <w:t>kidnapper</w:t>
-                            </w:r>
-                            <w:r>
-                              <w:rPr>
-                                <w:b/>
-                                <w:color w:val="262626" w:themeColor="text1" w:themeTint="D9"/>
-                                <w:sz w:val="18"/>
-                                <w:szCs w:val="18"/>
-                              </w:rPr>
-                              <w:t xml:space="preserve"> (Humain)</w:t>
-                            </w:r>
-                            <w:r>
-                              <w:rPr>
-                                <w:b/>
-                                <w:color w:val="262626" w:themeColor="text1" w:themeTint="D9"/>
-                                <w:sz w:val="18"/>
-                                <w:szCs w:val="18"/>
-                              </w:rPr>
-                              <w:br/>
-                            </w:r>
-                            <w:r>
-                              <w:rPr>
-                                <w:b/>
-                                <w:color w:val="262626" w:themeColor="text1" w:themeTint="D9"/>
-                                <w:sz w:val="18"/>
-                                <w:szCs w:val="18"/>
-                              </w:rPr>
-                              <w:t xml:space="preserve">Void </w:t>
-                            </w:r>
-                            <w:r>
-                              <w:rPr>
-                                <w:b/>
-                                <w:color w:val="262626" w:themeColor="text1" w:themeTint="D9"/>
-                                <w:sz w:val="18"/>
-                                <w:szCs w:val="18"/>
-                              </w:rPr>
-                              <w:t>SeFaireEmprisonner</w:t>
-                            </w:r>
-                            <w:r>
-                              <w:rPr>
-                                <w:b/>
-                                <w:color w:val="262626" w:themeColor="text1" w:themeTint="D9"/>
-                                <w:sz w:val="18"/>
-                                <w:szCs w:val="18"/>
-                              </w:rPr>
-                              <w:t xml:space="preserve"> ()</w:t>
-                            </w:r>
-                            <w:r>
-                              <w:rPr>
-                                <w:b/>
-                                <w:color w:val="262626" w:themeColor="text1" w:themeTint="D9"/>
-                                <w:sz w:val="18"/>
-                                <w:szCs w:val="18"/>
-                              </w:rPr>
-                              <w:br/>
-                            </w:r>
-                            <w:r>
-                              <w:rPr>
-                                <w:b/>
-                                <w:color w:val="262626" w:themeColor="text1" w:themeTint="D9"/>
-                                <w:sz w:val="18"/>
-                                <w:szCs w:val="18"/>
-                              </w:rPr>
-                              <w:t xml:space="preserve">Void </w:t>
-                            </w:r>
-                            <w:r>
-                              <w:rPr>
-                                <w:b/>
-                                <w:color w:val="262626" w:themeColor="text1" w:themeTint="D9"/>
-                                <w:sz w:val="18"/>
-                                <w:szCs w:val="18"/>
-                              </w:rPr>
-                              <w:t>echapper</w:t>
-                            </w:r>
-                            <w:r>
-                              <w:rPr>
-                                <w:b/>
-                                <w:color w:val="262626" w:themeColor="text1" w:themeTint="D9"/>
-                                <w:sz w:val="18"/>
-                                <w:szCs w:val="18"/>
-                              </w:rPr>
-                              <w:t xml:space="preserve"> ()</w:t>
-                            </w:r>
-                            <w:r>
-                              <w:rPr>
-                                <w:b/>
-                                <w:color w:val="262626" w:themeColor="text1" w:themeTint="D9"/>
-                                <w:sz w:val="18"/>
-                                <w:szCs w:val="18"/>
-                              </w:rPr>
-                              <w:br/>
-                            </w:r>
-                            <w:r>
-                              <w:rPr>
-                                <w:b/>
-                                <w:color w:val="262626" w:themeColor="text1" w:themeTint="D9"/>
-                                <w:sz w:val="18"/>
-                                <w:szCs w:val="18"/>
-                              </w:rPr>
-                              <w:t xml:space="preserve">Void </w:t>
-                            </w:r>
-                            <w:r>
-                              <w:rPr>
-                                <w:b/>
-                                <w:color w:val="262626" w:themeColor="text1" w:themeTint="D9"/>
-                                <w:sz w:val="18"/>
-                                <w:szCs w:val="18"/>
-                              </w:rPr>
-                              <w:t>Braquer</w:t>
-                            </w:r>
-                            <w:r>
-                              <w:rPr>
-                                <w:b/>
-                                <w:color w:val="262626" w:themeColor="text1" w:themeTint="D9"/>
-                                <w:sz w:val="18"/>
-                                <w:szCs w:val="18"/>
-                              </w:rPr>
-                              <w:t xml:space="preserve"> (civil)</w:t>
-                            </w:r>
-                            <w:r>
-                              <w:rPr>
-                                <w:b/>
-                                <w:color w:val="262626" w:themeColor="text1" w:themeTint="D9"/>
-                                <w:sz w:val="18"/>
-                                <w:szCs w:val="18"/>
-                              </w:rPr>
-                              <w:br/>
-                            </w:r>
-                            <w:r>
-                              <w:rPr>
-                                <w:b/>
-                                <w:color w:val="262626" w:themeColor="text1" w:themeTint="D9"/>
-                                <w:sz w:val="18"/>
-                                <w:szCs w:val="18"/>
-                              </w:rPr>
-                              <w:br/>
-                            </w:r>
-                          </w:p>
-                          <w:p>
-                            <w:pPr>
-                              <w:rPr>
-                                <w:b/>
-                                <w:color w:val="4472C4" w:themeColor="accent1"/>
-                                <w:sz w:val="18"/>
-                                <w:szCs w:val="18"/>
-                              </w:rPr>
-                            </w:pPr>
-                          </w:p>
-                        </w:txbxContent>
-                      </wps:txbx>
-                      <wps:bodyPr rot="0" spcFirstLastPara="0" vertOverflow="overflow" horzOverflow="overflow" vert="horz" wrap="square" lIns="91440" tIns="45720" rIns="91440" bIns="45720" numCol="1" spcCol="0" rtlCol="0" fromWordArt="0" anchor="t" anchorCtr="0" forceAA="0" compatLnSpc="1">
-                        <a:prstTxWarp prst="textNoShape">
-                          <a:avLst/>
-                        </a:prstTxWarp>
-                        <a:noAutofit/>
-                      </wps:bodyPr>
-                    </wps:wsp>
-                  </a:graphicData>
-                </a:graphic>
-                <wp14:sizeRelH relativeFrom="margin">
-                  <wp14:pctWidth>0</wp14:pctWidth>
-                </wp14:sizeRelH>
-                <wp14:sizeRelV relativeFrom="margin">
-                  <wp14:pctHeight>0</wp14:pctHeight>
-                </wp14:sizeRelV>
-              </wp:anchor>
-            </w:drawing>
-          </mc:Choice>
-          <mc:Fallback>
-            <w:pict>
-              <v:shape w14:anchorId="7AB11984" id="Zone de texte 13" o:spid="_x0000_s1030" type="#_x0000_t202" style="position:absolute;margin-left:380.5pt;margin-top:461.15pt;width:122.25pt;height:119.35pt;z-index:251694080;visibility:visible;mso-wrap-style:square;mso-width-percent:0;mso-height-percent:0;mso-wrap-distance-left:9pt;mso-wrap-distance-top:0;mso-wrap-distance-right:9pt;mso-wrap-distance-bottom:0;mso-position-horizontal:absolute;mso-position-horizontal-relative:margin;mso-position-vertical:absolute;mso-position-vertical-relative:text;mso-width-percent:0;mso-height-percent:0;mso-width-relative:margin;mso-height-relative:margin;v-text-anchor:top" o:gfxdata="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" fillcolor="#d5dce4 [671]" strokeweight="1.5pt">
-                <v:textbox>
-                  <w:txbxContent>
-                    <w:p>
-                      <w:pPr>
-                        <w:rPr>
-                          <w:b/>
-                          <w:lang w:val="en-GB"/>
-                        </w:rPr>
-                      </w:pPr>
-                      <w:r>
-                        <w:rPr>
-                          <w:b/>
-                          <w:lang w:val="en-GB"/>
-                        </w:rPr>
-                        <w:t>Brigand</w:t>
-                      </w:r>
-                    </w:p>
-                    <w:p>
-                      <w:pPr>
-                        <w:rPr>
-                          <w:b/>
-                          <w:color w:val="4472C4" w:themeColor="accent1"/>
-                          <w:sz w:val="18"/>
-                          <w:szCs w:val="18"/>
-                        </w:rPr>
-                      </w:pPr>
-                      <w:r>
-                        <w:rPr>
-                          <w:b/>
-                          <w:color w:val="4472C4" w:themeColor="accent1"/>
-                          <w:sz w:val="18"/>
-                          <w:szCs w:val="18"/>
-                        </w:rPr>
-                        <w:t xml:space="preserve">Boolean </w:t>
-                      </w:r>
-                      <w:r>
-                        <w:rPr>
-                          <w:b/>
-                          <w:color w:val="4472C4" w:themeColor="accent1"/>
-                          <w:sz w:val="18"/>
-                          <w:szCs w:val="18"/>
-                        </w:rPr>
-                        <w:t>i</w:t>
-                      </w:r>
-                      <w:r>
-                        <w:rPr>
-                          <w:b/>
-                          <w:color w:val="4472C4" w:themeColor="accent1"/>
-                          <w:sz w:val="18"/>
-                          <w:szCs w:val="18"/>
-                        </w:rPr>
-                        <w:t>sInJail</w:t>
-                      </w:r>
-                      <w:r>
-                        <w:rPr>
-                          <w:b/>
-                          <w:color w:val="4472C4" w:themeColor="accent1"/>
-                          <w:sz w:val="18"/>
-                          <w:szCs w:val="18"/>
-                        </w:rPr>
-                        <w:br/>
-                      </w:r>
-                      <w:r>
-                        <w:rPr>
-                          <w:b/>
-                        </w:rPr>
-                        <w:t>---------------------------</w:t>
-                      </w:r>
-                      <w:r>
-                        <w:rPr>
-                          <w:b/>
-                          <w:color w:val="262626" w:themeColor="text1" w:themeTint="D9"/>
-                          <w:sz w:val="18"/>
-                          <w:szCs w:val="18"/>
-                        </w:rPr>
-                        <w:br/>
-                      </w:r>
-                      <w:r>
-                        <w:rPr>
-                          <w:b/>
-                          <w:color w:val="000000" w:themeColor="text1"/>
-                          <w:sz w:val="18"/>
-                          <w:szCs w:val="18"/>
-                        </w:rPr>
-                        <w:t>Void @ sePresenter ()</w:t>
-                      </w:r>
-                      <w:r>
-                        <w:rPr>
-                          <w:b/>
-                          <w:color w:val="262626" w:themeColor="text1" w:themeTint="D9"/>
-                          <w:sz w:val="18"/>
-                          <w:szCs w:val="18"/>
-                        </w:rPr>
-                        <w:br/>
-                        <w:t xml:space="preserve">Void </w:t>
-                      </w:r>
-                      <w:r>
-                        <w:rPr>
-                          <w:b/>
-                          <w:color w:val="262626" w:themeColor="text1" w:themeTint="D9"/>
-                          <w:sz w:val="18"/>
-                          <w:szCs w:val="18"/>
-                        </w:rPr>
-                        <w:t>kidnapper</w:t>
-                      </w:r>
-                      <w:r>
-                        <w:rPr>
-                          <w:b/>
-                          <w:color w:val="262626" w:themeColor="text1" w:themeTint="D9"/>
-                          <w:sz w:val="18"/>
-                          <w:szCs w:val="18"/>
-                        </w:rPr>
-                        <w:t xml:space="preserve"> (Humain)</w:t>
-                      </w:r>
-                      <w:r>
-                        <w:rPr>
-                          <w:b/>
-                          <w:color w:val="262626" w:themeColor="text1" w:themeTint="D9"/>
-                          <w:sz w:val="18"/>
-                          <w:szCs w:val="18"/>
-                        </w:rPr>
-                        <w:br/>
-                      </w:r>
-                      <w:r>
-                        <w:rPr>
-                          <w:b/>
-                          <w:color w:val="262626" w:themeColor="text1" w:themeTint="D9"/>
-                          <w:sz w:val="18"/>
-                          <w:szCs w:val="18"/>
-                        </w:rPr>
-                        <w:t xml:space="preserve">Void </w:t>
-                      </w:r>
-                      <w:r>
-                        <w:rPr>
-                          <w:b/>
-                          <w:color w:val="262626" w:themeColor="text1" w:themeTint="D9"/>
-                          <w:sz w:val="18"/>
-                          <w:szCs w:val="18"/>
-                        </w:rPr>
-                        <w:t>SeFaireEmprisonner</w:t>
-                      </w:r>
-                      <w:r>
-                        <w:rPr>
-                          <w:b/>
-                          <w:color w:val="262626" w:themeColor="text1" w:themeTint="D9"/>
-                          <w:sz w:val="18"/>
-                          <w:szCs w:val="18"/>
-                        </w:rPr>
-                        <w:t xml:space="preserve"> ()</w:t>
-                      </w:r>
-                      <w:r>
-                        <w:rPr>
-                          <w:b/>
-                          <w:color w:val="262626" w:themeColor="text1" w:themeTint="D9"/>
-                          <w:sz w:val="18"/>
-                          <w:szCs w:val="18"/>
-                        </w:rPr>
-                        <w:br/>
-                      </w:r>
-                      <w:r>
-                        <w:rPr>
-                          <w:b/>
-                          <w:color w:val="262626" w:themeColor="text1" w:themeTint="D9"/>
-                          <w:sz w:val="18"/>
-                          <w:szCs w:val="18"/>
-                        </w:rPr>
-                        <w:t xml:space="preserve">Void </w:t>
-                      </w:r>
-                      <w:r>
-                        <w:rPr>
-                          <w:b/>
-                          <w:color w:val="262626" w:themeColor="text1" w:themeTint="D9"/>
-                          <w:sz w:val="18"/>
-                          <w:szCs w:val="18"/>
-                        </w:rPr>
-                        <w:t>echapper</w:t>
-                      </w:r>
-                      <w:r>
-                        <w:rPr>
-                          <w:b/>
-                          <w:color w:val="262626" w:themeColor="text1" w:themeTint="D9"/>
-                          <w:sz w:val="18"/>
-                          <w:szCs w:val="18"/>
-                        </w:rPr>
-                        <w:t xml:space="preserve"> ()</w:t>
-                      </w:r>
-                      <w:r>
-                        <w:rPr>
-                          <w:b/>
-                          <w:color w:val="262626" w:themeColor="text1" w:themeTint="D9"/>
-                          <w:sz w:val="18"/>
-                          <w:szCs w:val="18"/>
-                        </w:rPr>
-                        <w:br/>
-                      </w:r>
-                      <w:r>
-                        <w:rPr>
-                          <w:b/>
-                          <w:color w:val="262626" w:themeColor="text1" w:themeTint="D9"/>
-                          <w:sz w:val="18"/>
-                          <w:szCs w:val="18"/>
-                        </w:rPr>
-                        <w:t xml:space="preserve">Void </w:t>
-                      </w:r>
-                      <w:r>
-                        <w:rPr>
-                          <w:b/>
-                          <w:color w:val="262626" w:themeColor="text1" w:themeTint="D9"/>
-                          <w:sz w:val="18"/>
-                          <w:szCs w:val="18"/>
-                        </w:rPr>
-                        <w:t>Braquer</w:t>
-                      </w:r>
-                      <w:r>
-                        <w:rPr>
-                          <w:b/>
-                          <w:color w:val="262626" w:themeColor="text1" w:themeTint="D9"/>
-                          <w:sz w:val="18"/>
-                          <w:szCs w:val="18"/>
-                        </w:rPr>
-                        <w:t xml:space="preserve"> (civil)</w:t>
-                      </w:r>
-                      <w:r>
-                        <w:rPr>
-                          <w:b/>
-                          <w:color w:val="262626" w:themeColor="text1" w:themeTint="D9"/>
-                          <w:sz w:val="18"/>
-                          <w:szCs w:val="18"/>
-                        </w:rPr>
-                        <w:br/>
-                      </w:r>
-                      <w:r>
-                        <w:rPr>
-                          <w:b/>
-                          <w:color w:val="262626" w:themeColor="text1" w:themeTint="D9"/>
-                          <w:sz w:val="18"/>
-                          <w:szCs w:val="18"/>
-                        </w:rPr>
-                        <w:br/>
-                      </w:r>
-                    </w:p>
-                    <w:p>
-                      <w:pPr>
-                        <w:rPr>
-                          <w:b/>
-                          <w:color w:val="4472C4" w:themeColor="accent1"/>
-                          <w:sz w:val="18"/>
-                          <w:szCs w:val="18"/>
-                        </w:rPr>
-                      </w:pPr>
-                    </w:p>
-                  </w:txbxContent>
-                </v:textbox>
-                <w10:wrap anchorx="margin"/>
-              </v:shape>
-            </w:pict>
-          </mc:Fallback>
-        </mc:AlternateContent>
-      </w:r>
-      <w:r>
-        <w:rPr>
-          <w:noProof/>
-        </w:rPr>
-        <mc:AlternateContent>
-          <mc:Choice Requires="wps">
-            <w:drawing>
-              <wp:anchor distT="0" distB="0" distL="114300" distR="114300" simplePos="0" relativeHeight="251692032" behindDoc="0" locked="0" layoutInCell="1" allowOverlap="1" wp14:anchorId="7917F563" wp14:editId="272DD5E5">
-                <wp:simplePos x="0" y="0"/>
-                <wp:positionH relativeFrom="column">
-                  <wp:posOffset>3020272</wp:posOffset>
-                </wp:positionH>
-                <wp:positionV relativeFrom="paragraph">
-                  <wp:posOffset>5865073</wp:posOffset>
-                </wp:positionV>
-                <wp:extent cx="1629410" cy="1066800"/>
-                <wp:effectExtent l="0" t="0" r="27940" b="19050"/>
-                <wp:wrapNone/>
-                <wp:docPr id="6" name="Zone de texte 6"/>
-                <wp:cNvGraphicFramePr/>
-                <a:graphic xmlns:a="http://schemas.openxmlformats.org/drawingml/2006/main">
-                  <a:graphicData uri="http://schemas.microsoft.com/office/word/2010/wordprocessingShape">
-                    <wps:wsp>
-                      <wps:cNvSpPr txBox="1"/>
-                      <wps:spPr>
-                        <a:xfrm>
-                          <a:off x="0" y="0"/>
-                          <a:ext cx="1629410" cy="1066800"/>
-                        </a:xfrm>
-                        <a:prstGeom prst="rect">
-                          <a:avLst/>
-                        </a:prstGeom>
-                        <a:solidFill>
-                          <a:schemeClr val="tx2">
-                            <a:lumMod val="20000"/>
-                            <a:lumOff val="80000"/>
-                          </a:schemeClr>
-                        </a:solidFill>
-                        <a:ln w="12700">
-                          <a:solidFill>
-                            <a:prstClr val="black"/>
-                          </a:solidFill>
-                        </a:ln>
-                      </wps:spPr>
-                      <wps:txbx>
-                        <w:txbxContent>
-                          <w:p>
-                            <w:pPr>
-                              <w:rPr>
-                                <w:b/>
-                                <w:color w:val="000000" w:themeColor="text1"/>
-                              </w:rPr>
-                            </w:pPr>
-                            <w:r>
-                              <w:rPr>
-                                <w:b/>
-                              </w:rPr>
-                              <w:t>Sherif</w:t>
-                            </w:r>
-                            <w:r>
-                              <w:rPr>
-                                <w:b/>
-                              </w:rPr>
-                              <w:br/>
-                            </w:r>
-                            <w:r>
-                              <w:rPr>
-                                <w:b/>
-                                <w:color w:val="FF0000"/>
-                                <w:sz w:val="18"/>
-                                <w:szCs w:val="18"/>
-                              </w:rPr>
-                              <w:br/>
-                            </w:r>
-                            <w:r>
-                              <w:rPr>
-                                <w:b/>
-                                <w:color w:val="000000" w:themeColor="text1"/>
-                                <w:sz w:val="18"/>
-                                <w:szCs w:val="18"/>
-                              </w:rPr>
-                              <w:t>Void @ sePresenter ()</w:t>
-                            </w:r>
-                            <w:r>
-                              <w:rPr>
-                                <w:b/>
-                                <w:color w:val="000000" w:themeColor="text1"/>
-                                <w:sz w:val="18"/>
-                                <w:szCs w:val="18"/>
-                              </w:rPr>
-                              <w:br/>
-                            </w:r>
-                            <w:r>
-                              <w:rPr>
-                                <w:b/>
-                                <w:color w:val="000000" w:themeColor="text1"/>
-                                <w:sz w:val="18"/>
-                                <w:szCs w:val="18"/>
-                              </w:rPr>
-                              <w:t>Void e</w:t>
-                            </w:r>
-                            <w:r>
-                              <w:rPr>
-                                <w:b/>
-                                <w:color w:val="000000" w:themeColor="text1"/>
-                                <w:sz w:val="18"/>
-                                <w:szCs w:val="18"/>
-                              </w:rPr>
-                              <w:t>mprisonner</w:t>
-                            </w:r>
-                            <w:r>
-                              <w:rPr>
-                                <w:b/>
-                                <w:color w:val="000000" w:themeColor="text1"/>
-                                <w:sz w:val="18"/>
-                                <w:szCs w:val="18"/>
-                              </w:rPr>
-                              <w:t xml:space="preserve"> (Homme)</w:t>
-                            </w:r>
-                            <w:r>
-                              <w:rPr>
-                                <w:b/>
-                                <w:color w:val="000000" w:themeColor="text1"/>
-                                <w:sz w:val="18"/>
-                                <w:szCs w:val="18"/>
-                              </w:rPr>
-                              <w:br/>
-                            </w:r>
-                            <w:r>
-                              <w:rPr>
-                                <w:b/>
-                                <w:color w:val="000000" w:themeColor="text1"/>
-                                <w:sz w:val="18"/>
-                                <w:szCs w:val="18"/>
-                              </w:rPr>
-                              <w:t>Void l</w:t>
-                            </w:r>
-                            <w:r>
-                              <w:rPr>
-                                <w:b/>
-                                <w:color w:val="000000" w:themeColor="text1"/>
-                                <w:sz w:val="18"/>
-                                <w:szCs w:val="18"/>
-                              </w:rPr>
-                              <w:t>ibérer</w:t>
-                            </w:r>
-                            <w:r>
-                              <w:rPr>
-                                <w:b/>
-                                <w:color w:val="000000" w:themeColor="text1"/>
-                                <w:sz w:val="18"/>
-                                <w:szCs w:val="18"/>
-                              </w:rPr>
-                              <w:t xml:space="preserve"> (Homme)</w:t>
-                            </w:r>
-                            <w:r>
-                              <w:rPr>
-                                <w:b/>
-                                <w:color w:val="000000" w:themeColor="text1"/>
-                                <w:sz w:val="18"/>
-                                <w:szCs w:val="18"/>
-                              </w:rPr>
-                              <w:br/>
-                            </w:r>
-                            <w:r>
-                              <w:rPr>
-                                <w:b/>
-                                <w:color w:val="000000" w:themeColor="text1"/>
-                                <w:sz w:val="18"/>
-                                <w:szCs w:val="18"/>
-                              </w:rPr>
-                              <w:t>Void r</w:t>
-                            </w:r>
-                            <w:r>
-                              <w:rPr>
-                                <w:b/>
-                                <w:color w:val="000000" w:themeColor="text1"/>
-                                <w:sz w:val="18"/>
-                                <w:szCs w:val="18"/>
-                              </w:rPr>
-                              <w:t>ecompenser</w:t>
-                            </w:r>
-                            <w:r>
-                              <w:rPr>
-                                <w:b/>
-                                <w:color w:val="000000" w:themeColor="text1"/>
-                                <w:sz w:val="18"/>
-                                <w:szCs w:val="18"/>
-                              </w:rPr>
-                              <w:t xml:space="preserve"> (Civil)</w:t>
-                            </w:r>
-                            <w:r>
-                              <w:rPr>
-                                <w:b/>
-                                <w:color w:val="000000" w:themeColor="text1"/>
-                                <w:sz w:val="18"/>
-                                <w:szCs w:val="18"/>
-                              </w:rPr>
-                              <w:br/>
-                            </w:r>
-                          </w:p>
-                          <w:p>
-                            <w:pPr>
-                              <w:rPr>
-                                <w:b/>
-                                <w:color w:val="4472C4" w:themeColor="accent1"/>
-                                <w:sz w:val="18"/>
-                                <w:szCs w:val="18"/>
-                              </w:rPr>
-                            </w:pPr>
-                          </w:p>
-                          <w:p>
-                            <w:pPr>
-                              <w:rPr>
-                                <w:b/>
-                                <w:color w:val="4472C4" w:themeColor="accent1"/>
-                                <w:sz w:val="18"/>
-                                <w:szCs w:val="18"/>
-                              </w:rPr>
-                            </w:pPr>
-                          </w:p>
-                          <w:p>
-                            <w:pPr>
-                              <w:rPr>
-                                <w:b/>
-                                <w:color w:val="4472C4" w:themeColor="accent1"/>
-                                <w:sz w:val="18"/>
-                                <w:szCs w:val="18"/>
-                              </w:rPr>
-                            </w:pPr>
-                          </w:p>
-                        </w:txbxContent>
-                      </wps:txbx>
-                      <wps:bodyPr rot="0" spcFirstLastPara="0" vertOverflow="overflow" horzOverflow="overflow" vert="horz" wrap="square" lIns="91440" tIns="45720" rIns="91440" bIns="45720" numCol="1" spcCol="0" rtlCol="0" fromWordArt="0" anchor="t" anchorCtr="0" forceAA="0" compatLnSpc="1">
-                        <a:prstTxWarp prst="textNoShape">
-                          <a:avLst/>
-                        </a:prstTxWarp>
-                        <a:noAutofit/>
-                      </wps:bodyPr>
-                    </wps:wsp>
-                  </a:graphicData>
-                </a:graphic>
-                <wp14:sizeRelH relativeFrom="margin">
-                  <wp14:pctWidth>0</wp14:pctWidth>
-                </wp14:sizeRelH>
-                <wp14:sizeRelV relativeFrom="margin">
-                  <wp14:pctHeight>0</wp14:pctHeight>
-                </wp14:sizeRelV>
-              </wp:anchor>
-            </w:drawing>
-          </mc:Choice>
-          <mc:Fallback>
-            <w:pict>
-              <v:shape w14:anchorId="7917F563" id="Zone de texte 6" o:spid="_x0000_s1031" type="#_x0000_t202" style="position:absolute;margin-left:237.8pt;margin-top:461.8pt;width:128.3pt;height:84pt;z-index:251692032;visibility:visible;mso-wrap-style:square;mso-width-percent:0;mso-height-percent:0;mso-wrap-distance-left:9pt;mso-wrap-distance-top:0;mso-wrap-distance-right:9pt;mso-wrap-distance-bottom:0;mso-position-horizontal:absolute;mso-position-horizontal-relative:text;mso-position-vertical:absolute;mso-position-vertical-relative:text;mso-width-percent:0;mso-height-percent:0;mso-width-relative:margin;mso-height-relative:margin;v-text-anchor:top" o:gfxdata="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" fillcolor="#d5dce4 [671]" strokeweight="1pt">
-                <v:textbox>
-                  <w:txbxContent>
-                    <w:p>
-                      <w:pPr>
-                        <w:rPr>
-                          <w:b/>
-                          <w:color w:val="000000" w:themeColor="text1"/>
-                        </w:rPr>
-                      </w:pPr>
-                      <w:r>
-                        <w:rPr>
-                          <w:b/>
-                        </w:rPr>
-                        <w:t>Sherif</w:t>
-                      </w:r>
-                      <w:r>
-                        <w:rPr>
-                          <w:b/>
-                        </w:rPr>
-                        <w:br/>
-                      </w:r>
-                      <w:r>
-                        <w:rPr>
-                          <w:b/>
-                          <w:color w:val="FF0000"/>
-                          <w:sz w:val="18"/>
-                          <w:szCs w:val="18"/>
-                        </w:rPr>
-                        <w:br/>
-                      </w:r>
-                      <w:r>
-                        <w:rPr>
-                          <w:b/>
-                          <w:color w:val="000000" w:themeColor="text1"/>
-                          <w:sz w:val="18"/>
-                          <w:szCs w:val="18"/>
-                        </w:rPr>
-                        <w:t>Void @ sePresenter ()</w:t>
-                      </w:r>
-                      <w:r>
-                        <w:rPr>
-                          <w:b/>
-                          <w:color w:val="000000" w:themeColor="text1"/>
-                          <w:sz w:val="18"/>
-                          <w:szCs w:val="18"/>
-                        </w:rPr>
-                        <w:br/>
-                      </w:r>
-                      <w:r>
-                        <w:rPr>
-                          <w:b/>
-                          <w:color w:val="000000" w:themeColor="text1"/>
-                          <w:sz w:val="18"/>
-                          <w:szCs w:val="18"/>
-                        </w:rPr>
-                        <w:t>Void e</w:t>
-                      </w:r>
-                      <w:r>
-                        <w:rPr>
-                          <w:b/>
-                          <w:color w:val="000000" w:themeColor="text1"/>
-                          <w:sz w:val="18"/>
-                          <w:szCs w:val="18"/>
-                        </w:rPr>
-                        <w:t>mprisonner</w:t>
-                      </w:r>
-                      <w:r>
-                        <w:rPr>
-                          <w:b/>
-                          <w:color w:val="000000" w:themeColor="text1"/>
-                          <w:sz w:val="18"/>
-                          <w:szCs w:val="18"/>
-                        </w:rPr>
-                        <w:t xml:space="preserve"> (Homme)</w:t>
-                      </w:r>
-                      <w:r>
-                        <w:rPr>
-                          <w:b/>
-                          <w:color w:val="000000" w:themeColor="text1"/>
-                          <w:sz w:val="18"/>
-                          <w:szCs w:val="18"/>
-                        </w:rPr>
-                        <w:br/>
-                      </w:r>
-                      <w:r>
-                        <w:rPr>
-                          <w:b/>
-                          <w:color w:val="000000" w:themeColor="text1"/>
-                          <w:sz w:val="18"/>
-                          <w:szCs w:val="18"/>
-                        </w:rPr>
-                        <w:t>Void l</w:t>
-                      </w:r>
-                      <w:r>
-                        <w:rPr>
-                          <w:b/>
-                          <w:color w:val="000000" w:themeColor="text1"/>
-                          <w:sz w:val="18"/>
-                          <w:szCs w:val="18"/>
-                        </w:rPr>
-                        <w:t>ibérer</w:t>
-                      </w:r>
-                      <w:r>
-                        <w:rPr>
-                          <w:b/>
-                          <w:color w:val="000000" w:themeColor="text1"/>
-                          <w:sz w:val="18"/>
-                          <w:szCs w:val="18"/>
-                        </w:rPr>
-                        <w:t xml:space="preserve"> (Homme)</w:t>
-                      </w:r>
-                      <w:r>
-                        <w:rPr>
-                          <w:b/>
-                          <w:color w:val="000000" w:themeColor="text1"/>
-                          <w:sz w:val="18"/>
-                          <w:szCs w:val="18"/>
-                        </w:rPr>
-                        <w:br/>
-                      </w:r>
-                      <w:r>
-                        <w:rPr>
-                          <w:b/>
-                          <w:color w:val="000000" w:themeColor="text1"/>
-                          <w:sz w:val="18"/>
-                          <w:szCs w:val="18"/>
-                        </w:rPr>
-                        <w:t>Void r</w:t>
-                      </w:r>
-                      <w:r>
-                        <w:rPr>
-                          <w:b/>
-                          <w:color w:val="000000" w:themeColor="text1"/>
-                          <w:sz w:val="18"/>
-                          <w:szCs w:val="18"/>
-                        </w:rPr>
-                        <w:t>ecompenser</w:t>
-                      </w:r>
-                      <w:r>
-                        <w:rPr>
-                          <w:b/>
-                          <w:color w:val="000000" w:themeColor="text1"/>
-                          <w:sz w:val="18"/>
-                          <w:szCs w:val="18"/>
-                        </w:rPr>
-                        <w:t xml:space="preserve"> (Civil)</w:t>
-                      </w:r>
-                      <w:r>
-                        <w:rPr>
-                          <w:b/>
-                          <w:color w:val="000000" w:themeColor="text1"/>
-                          <w:sz w:val="18"/>
-                          <w:szCs w:val="18"/>
-                        </w:rPr>
-                        <w:br/>
-                      </w:r>
-                    </w:p>
-                    <w:p>
-                      <w:pPr>
-                        <w:rPr>
-                          <w:b/>
-                          <w:color w:val="4472C4" w:themeColor="accent1"/>
-                          <w:sz w:val="18"/>
-                          <w:szCs w:val="18"/>
-                        </w:rPr>
-                      </w:pPr>
-                    </w:p>
-                    <w:p>
-                      <w:pPr>
-                        <w:rPr>
-                          <w:b/>
-                          <w:color w:val="4472C4" w:themeColor="accent1"/>
-                          <w:sz w:val="18"/>
-                          <w:szCs w:val="18"/>
-                        </w:rPr>
-                      </w:pPr>
-                    </w:p>
-                    <w:p>
-                      <w:pPr>
-                        <w:rPr>
-                          <w:b/>
-                          <w:color w:val="4472C4" w:themeColor="accent1"/>
-                          <w:sz w:val="18"/>
-                          <w:szCs w:val="18"/>
-                        </w:rPr>
-                      </w:pPr>
+                        <w:br/>
+                      </w:r>
+                      <w:r>
+                        <w:rPr>
+                          <w:sz w:val="18"/>
+                          <w:szCs w:val="18"/>
+                          <w:lang w:val="en-GB"/>
+                        </w:rPr>
+                        <w:br/>
+                      </w:r>
                     </w:p>
                   </w:txbxContent>
                 </v:textbox>
@@ -4870,7 +5120,7 @@
                                 <w:sz w:val="18"/>
                                 <w:szCs w:val="18"/>
                               </w:rPr>
-                              <w:t>Void viderReserveAlcool ()</w:t>
+                              <w:t>Void videReserveAlcool ()</w:t>
                             </w:r>
                             <w:r>
                               <w:rPr>
@@ -5031,7 +5281,7 @@
                           <w:sz w:val="18"/>
                           <w:szCs w:val="18"/>
                         </w:rPr>
-                        <w:t>Void viderReserveAlcool ()</w:t>
+                        <w:t>Void videReserveAlcool ()</w:t>
                       </w:r>
                       <w:r>
                         <w:rPr>

</xml_diff>